<commit_message>
Added Pre Sign up validation for email type + Updated Installing Instructions
</commit_message>
<xml_diff>
--- a/ProjectInstallingInstructions.docx
+++ b/ProjectInstallingInstructions.docx
@@ -121,7 +121,21 @@
           <w:b/>
           <w:bCs/>
         </w:rPr>
-        <w:t>AWS Services (12 services):</w:t>
+        <w:t>AWS Services (1</w:t>
+      </w:r>
+      <w:r>
+        <w:rPr>
+          <w:b/>
+          <w:bCs/>
+        </w:rPr>
+        <w:t>1</w:t>
+      </w:r>
+      <w:r>
+        <w:rPr>
+          <w:b/>
+          <w:bCs/>
+        </w:rPr>
+        <w:t xml:space="preserve"> services):</w:t>
       </w:r>
     </w:p>
     <w:p>
@@ -1637,7 +1651,13 @@
         <w:bidi w:val="0"/>
       </w:pPr>
       <w:r>
-        <w:t>Name: admin, Description: “Administrator users”</w:t>
+        <w:t>Name: admin</w:t>
+      </w:r>
+      <w:r>
+        <w:t>s</w:t>
+      </w:r>
+      <w:r>
+        <w:t>, Description: “Administrator users”</w:t>
       </w:r>
     </w:p>
     <w:p>
@@ -1813,7 +1833,19 @@
           <w:shd w:val="clear" w:color="auto" w:fill="FFFFFF"/>
           <w14:ligatures w14:val="none"/>
         </w:rPr>
-        <w:t>6.2 Add Function Code:</w:t>
+        <w:t>5</w:t>
+      </w:r>
+      <w:r>
+        <w:rPr>
+          <w:rFonts w:ascii="Segoe UI" w:eastAsia="Times New Roman" w:hAnsi="Segoe UI" w:cs="Segoe UI"/>
+          <w:b/>
+          <w:bCs/>
+          <w:color w:val="2E2F30"/>
+          <w:kern w:val="0"/>
+          <w:shd w:val="clear" w:color="auto" w:fill="FFFFFF"/>
+          <w14:ligatures w14:val="none"/>
+        </w:rPr>
+        <w:t>.2 Add Function Code:</w:t>
       </w:r>
     </w:p>
     <w:p>
@@ -1974,7 +2006,14 @@
           <w:b/>
           <w:bCs/>
         </w:rPr>
-        <w:t>6.3 Add Post Confirmation Trigger:</w:t>
+        <w:t>5</w:t>
+      </w:r>
+      <w:r>
+        <w:rPr>
+          <w:b/>
+          <w:bCs/>
+        </w:rPr>
+        <w:t>.3 Add Post Confirmation Trigger:</w:t>
       </w:r>
     </w:p>
     <w:p>
@@ -2084,7 +2123,21 @@
           <w:bCs/>
         </w:rPr>
         <w:lastRenderedPageBreak/>
-        <w:t>Step 7: Update Lambda to Assign Group</w:t>
+        <w:t xml:space="preserve">Step </w:t>
+      </w:r>
+      <w:r>
+        <w:rPr>
+          <w:b/>
+          <w:bCs/>
+        </w:rPr>
+        <w:t>6</w:t>
+      </w:r>
+      <w:r>
+        <w:rPr>
+          <w:b/>
+          <w:bCs/>
+        </w:rPr>
+        <w:t>: Update Lambda to Assign Group</w:t>
       </w:r>
     </w:p>
     <w:p>
@@ -2504,368 +2557,1540 @@
     <w:p>
       <w:pPr>
         <w:bidi w:val="0"/>
-      </w:pPr>
-    </w:p>
-    <w:p>
-      <w:pPr>
-        <w:bidi w:val="0"/>
-        <w:rPr>
-          <w:b/>
-          <w:bCs/>
-        </w:rPr>
-      </w:pPr>
-      <w:r>
-        <w:rPr>
-          <w:b/>
-          <w:bCs/>
-        </w:rPr>
-        <w:t>Step 8: Create DynamoDB Tables</w:t>
-      </w:r>
-    </w:p>
-    <w:p>
-      <w:pPr>
-        <w:bidi w:val="0"/>
-      </w:pPr>
-      <w:r>
-        <w:rPr>
-          <w:b/>
-          <w:bCs/>
-        </w:rPr>
-        <w:t>8.1 Tasks Table:</w:t>
-      </w:r>
-    </w:p>
-    <w:p>
-      <w:pPr>
-        <w:numPr>
-          <w:ilvl w:val="0"/>
-          <w:numId w:val="11"/>
-        </w:numPr>
-        <w:bidi w:val="0"/>
-      </w:pPr>
-      <w:r>
-        <w:t>Go to DynamoDB Console</w:t>
-      </w:r>
-    </w:p>
-    <w:p>
-      <w:pPr>
-        <w:numPr>
-          <w:ilvl w:val="0"/>
-          <w:numId w:val="11"/>
-        </w:numPr>
-        <w:bidi w:val="0"/>
-      </w:pPr>
-      <w:r>
-        <w:t>Click "Create table"</w:t>
-      </w:r>
-    </w:p>
-    <w:p>
-      <w:pPr>
-        <w:numPr>
-          <w:ilvl w:val="0"/>
-          <w:numId w:val="11"/>
-        </w:numPr>
-        <w:bidi w:val="0"/>
-      </w:pPr>
-      <w:r>
-        <w:t>Table name: </w:t>
+        <w:rPr>
+          <w:b/>
+          <w:bCs/>
+        </w:rPr>
+      </w:pPr>
+      <w:r>
+        <w:rPr>
+          <w:b/>
+          <w:bCs/>
+        </w:rPr>
+        <w:t xml:space="preserve">Step </w:t>
+      </w:r>
+      <w:r>
+        <w:rPr>
+          <w:b/>
+          <w:bCs/>
+        </w:rPr>
+        <w:t>7</w:t>
+      </w:r>
+      <w:r>
+        <w:rPr>
+          <w:b/>
+          <w:bCs/>
+        </w:rPr>
+        <w:t xml:space="preserve">: Create Lambda for </w:t>
+      </w:r>
+      <w:r>
+        <w:rPr>
+          <w:b/>
+          <w:bCs/>
+        </w:rPr>
+        <w:t>Email Validation</w:t>
+      </w:r>
+    </w:p>
+    <w:p>
+      <w:pPr>
+        <w:bidi w:val="0"/>
+      </w:pPr>
+      <w:r>
+        <w:rPr>
+          <w:b/>
+          <w:bCs/>
+        </w:rPr>
+        <w:t>7</w:t>
+      </w:r>
+      <w:r>
+        <w:rPr>
+          <w:b/>
+          <w:bCs/>
+        </w:rPr>
+        <w:t>.</w:t>
+      </w:r>
+      <w:r>
+        <w:rPr>
+          <w:b/>
+          <w:bCs/>
+        </w:rPr>
+        <w:t>1 Create Lambda Function:</w:t>
+      </w:r>
+    </w:p>
+    <w:p>
+      <w:pPr>
+        <w:numPr>
+          <w:ilvl w:val="0"/>
+          <w:numId w:val="9"/>
+        </w:numPr>
+        <w:bidi w:val="0"/>
+      </w:pPr>
+      <w:r>
+        <w:t>Go to Lambda Console</w:t>
+      </w:r>
+    </w:p>
+    <w:p>
+      <w:pPr>
+        <w:numPr>
+          <w:ilvl w:val="0"/>
+          <w:numId w:val="9"/>
+        </w:numPr>
+        <w:bidi w:val="0"/>
+      </w:pPr>
+      <w:r>
+        <w:t>Click "Create function"</w:t>
+      </w:r>
+    </w:p>
+    <w:p>
+      <w:pPr>
+        <w:numPr>
+          <w:ilvl w:val="0"/>
+          <w:numId w:val="9"/>
+        </w:numPr>
+        <w:bidi w:val="0"/>
+      </w:pPr>
+      <w:r>
+        <w:t>Function name: </w:t>
       </w:r>
       <w:proofErr w:type="spellStart"/>
       <w:r>
-        <w:t>TaskFlow</w:t>
+        <w:t>TaskFlow-PreSignupValidation</w:t>
       </w:r>
       <w:proofErr w:type="spellEnd"/>
-      <w:r>
-        <w:t>-Tasks</w:t>
-      </w:r>
-    </w:p>
-    <w:p>
-      <w:pPr>
-        <w:numPr>
-          <w:ilvl w:val="0"/>
-          <w:numId w:val="11"/>
-        </w:numPr>
-        <w:bidi w:val="0"/>
-      </w:pPr>
-      <w:r>
-        <w:t>Partition key: </w:t>
+    </w:p>
+    <w:p>
+      <w:pPr>
+        <w:numPr>
+          <w:ilvl w:val="0"/>
+          <w:numId w:val="9"/>
+        </w:numPr>
+        <w:bidi w:val="0"/>
+      </w:pPr>
+      <w:r>
+        <w:t>Runtime: Python 3.9</w:t>
+      </w:r>
+    </w:p>
+    <w:p>
+      <w:pPr>
+        <w:numPr>
+          <w:ilvl w:val="0"/>
+          <w:numId w:val="9"/>
+        </w:numPr>
+        <w:bidi w:val="0"/>
+      </w:pPr>
+      <w:r>
+        <w:t>Architecture: x86_64</w:t>
+      </w:r>
+    </w:p>
+    <w:p>
+      <w:pPr>
+        <w:numPr>
+          <w:ilvl w:val="0"/>
+          <w:numId w:val="9"/>
+        </w:numPr>
+        <w:bidi w:val="0"/>
+      </w:pPr>
+      <w:r>
+        <w:t>Permissions: Use existing role - </w:t>
       </w:r>
       <w:proofErr w:type="spellStart"/>
       <w:r>
-        <w:t>userId</w:t>
+        <w:t>LabRole</w:t>
       </w:r>
       <w:proofErr w:type="spellEnd"/>
-      <w:r>
-        <w:t> (String)</w:t>
-      </w:r>
-    </w:p>
-    <w:p>
-      <w:pPr>
-        <w:numPr>
-          <w:ilvl w:val="0"/>
-          <w:numId w:val="11"/>
-        </w:numPr>
-        <w:bidi w:val="0"/>
-      </w:pPr>
-      <w:r>
-        <w:t>Sort key: </w:t>
+    </w:p>
+    <w:p>
+      <w:pPr>
+        <w:numPr>
+          <w:ilvl w:val="0"/>
+          <w:numId w:val="9"/>
+        </w:numPr>
+        <w:bidi w:val="0"/>
+      </w:pPr>
+      <w:r>
+        <w:t>Click "Create function"</w:t>
+      </w:r>
+    </w:p>
+    <w:p>
+      <w:pPr>
+        <w:bidi w:val="0"/>
+        <w:spacing w:after="0" w:line="240" w:lineRule="auto"/>
+        <w:rPr>
+          <w:rFonts w:ascii="Segoe UI" w:eastAsia="Times New Roman" w:hAnsi="Segoe UI" w:cs="Segoe UI"/>
+          <w:b/>
+          <w:bCs/>
+          <w:color w:val="2E2F30"/>
+          <w:kern w:val="0"/>
+          <w:shd w:val="clear" w:color="auto" w:fill="FFFFFF"/>
+          <w14:ligatures w14:val="none"/>
+        </w:rPr>
+      </w:pPr>
+      <w:r>
+        <w:rPr>
+          <w:rFonts w:ascii="Segoe UI" w:eastAsia="Times New Roman" w:hAnsi="Segoe UI" w:cs="Segoe UI"/>
+          <w:b/>
+          <w:bCs/>
+          <w:color w:val="2E2F30"/>
+          <w:kern w:val="0"/>
+          <w:shd w:val="clear" w:color="auto" w:fill="FFFFFF"/>
+          <w14:ligatures w14:val="none"/>
+        </w:rPr>
+        <w:t>7</w:t>
+      </w:r>
+      <w:r>
+        <w:rPr>
+          <w:rFonts w:ascii="Segoe UI" w:eastAsia="Times New Roman" w:hAnsi="Segoe UI" w:cs="Segoe UI"/>
+          <w:b/>
+          <w:bCs/>
+          <w:color w:val="2E2F30"/>
+          <w:kern w:val="0"/>
+          <w:shd w:val="clear" w:color="auto" w:fill="FFFFFF"/>
+          <w14:ligatures w14:val="none"/>
+        </w:rPr>
+        <w:t>.2 Add Function Code</w:t>
+      </w:r>
+      <w:r>
+        <w:rPr>
+          <w:rFonts w:ascii="Segoe UI" w:eastAsia="Times New Roman" w:hAnsi="Segoe UI" w:cs="Segoe UI"/>
+          <w:b/>
+          <w:bCs/>
+          <w:color w:val="2E2F30"/>
+          <w:kern w:val="0"/>
+          <w:shd w:val="clear" w:color="auto" w:fill="FFFFFF"/>
+          <w14:ligatures w14:val="none"/>
+        </w:rPr>
+        <w:t xml:space="preserve"> (</w:t>
+      </w:r>
+      <w:proofErr w:type="gramStart"/>
+      <w:r>
+        <w:rPr>
+          <w:rFonts w:ascii="Segoe UI" w:eastAsia="Times New Roman" w:hAnsi="Segoe UI" w:cs="Segoe UI"/>
+          <w:b/>
+          <w:bCs/>
+          <w:color w:val="2E2F30"/>
+          <w:kern w:val="0"/>
+          <w:shd w:val="clear" w:color="auto" w:fill="FFFFFF"/>
+          <w14:ligatures w14:val="none"/>
+        </w:rPr>
+        <w:t>Its</w:t>
+      </w:r>
+      <w:proofErr w:type="gramEnd"/>
+      <w:r>
+        <w:rPr>
+          <w:rFonts w:ascii="Segoe UI" w:eastAsia="Times New Roman" w:hAnsi="Segoe UI" w:cs="Segoe UI"/>
+          <w:b/>
+          <w:bCs/>
+          <w:color w:val="2E2F30"/>
+          <w:kern w:val="0"/>
+          <w:shd w:val="clear" w:color="auto" w:fill="FFFFFF"/>
+          <w14:ligatures w14:val="none"/>
+        </w:rPr>
+        <w:t xml:space="preserve"> found in a file named</w:t>
+      </w:r>
+      <w:r>
+        <w:rPr>
+          <w:rFonts w:ascii="Segoe UI" w:eastAsia="Times New Roman" w:hAnsi="Segoe UI" w:cs="Segoe UI"/>
+          <w:b/>
+          <w:bCs/>
+          <w:color w:val="2E2F30"/>
+          <w:kern w:val="0"/>
+          <w:shd w:val="clear" w:color="auto" w:fill="FFFFFF"/>
+          <w14:ligatures w14:val="none"/>
+        </w:rPr>
+        <w:t xml:space="preserve"> </w:t>
+      </w:r>
+      <w:r>
+        <w:rPr>
+          <w:rFonts w:ascii="Segoe UI" w:eastAsia="Times New Roman" w:hAnsi="Segoe UI" w:cs="Segoe UI"/>
+          <w:b/>
+          <w:bCs/>
+          <w:color w:val="2E2F30"/>
+          <w:kern w:val="0"/>
+          <w:shd w:val="clear" w:color="auto" w:fill="FFFFFF"/>
+          <w14:ligatures w14:val="none"/>
+        </w:rPr>
+        <w:t>TaskFlow-AutoAssignGroup</w:t>
+      </w:r>
+      <w:r>
+        <w:rPr>
+          <w:rFonts w:ascii="Segoe UI" w:eastAsia="Times New Roman" w:hAnsi="Segoe UI" w:cs="Segoe UI"/>
+          <w:b/>
+          <w:bCs/>
+          <w:color w:val="2E2F30"/>
+          <w:kern w:val="0"/>
+          <w:shd w:val="clear" w:color="auto" w:fill="FFFFFF"/>
+          <w14:ligatures w14:val="none"/>
+        </w:rPr>
+        <w:t>.py)</w:t>
+      </w:r>
+      <w:r>
+        <w:rPr>
+          <w:rFonts w:ascii="Segoe UI" w:eastAsia="Times New Roman" w:hAnsi="Segoe UI" w:cs="Segoe UI"/>
+          <w:b/>
+          <w:bCs/>
+          <w:color w:val="2E2F30"/>
+          <w:kern w:val="0"/>
+          <w:shd w:val="clear" w:color="auto" w:fill="FFFFFF"/>
+          <w14:ligatures w14:val="none"/>
+        </w:rPr>
+        <w:t>:</w:t>
+      </w:r>
+    </w:p>
+    <w:p>
+      <w:pPr>
+        <w:bidi w:val="0"/>
+        <w:spacing w:after="0" w:line="240" w:lineRule="auto"/>
+        <w:rPr>
+          <w:rFonts w:ascii="Times New Roman" w:eastAsia="Times New Roman" w:hAnsi="Times New Roman" w:cs="Times New Roman"/>
+          <w:kern w:val="0"/>
+          <w14:ligatures w14:val="none"/>
+        </w:rPr>
+      </w:pPr>
+      <w:r>
+        <w:rPr>
+          <w:rFonts w:ascii="Times New Roman" w:eastAsia="Times New Roman" w:hAnsi="Times New Roman" w:cs="Times New Roman"/>
+          <w:kern w:val="0"/>
+          <w14:ligatures w14:val="none"/>
+        </w:rPr>
+        <w:t xml:space="preserve">import </w:t>
       </w:r>
       <w:proofErr w:type="spellStart"/>
       <w:r>
-        <w:t>taskId</w:t>
+        <w:rPr>
+          <w:rFonts w:ascii="Times New Roman" w:eastAsia="Times New Roman" w:hAnsi="Times New Roman" w:cs="Times New Roman"/>
+          <w:kern w:val="0"/>
+          <w14:ligatures w14:val="none"/>
+        </w:rPr>
+        <w:t>json</w:t>
       </w:r>
       <w:proofErr w:type="spellEnd"/>
-      <w:r>
-        <w:t> (String)</w:t>
-      </w:r>
-    </w:p>
-    <w:p>
-      <w:pPr>
-        <w:numPr>
-          <w:ilvl w:val="0"/>
-          <w:numId w:val="11"/>
-        </w:numPr>
-        <w:bidi w:val="0"/>
-      </w:pPr>
-      <w:r>
-        <w:t>Settings: Default settings</w:t>
-      </w:r>
-    </w:p>
-    <w:p>
-      <w:pPr>
-        <w:numPr>
-          <w:ilvl w:val="0"/>
-          <w:numId w:val="11"/>
-        </w:numPr>
-        <w:bidi w:val="0"/>
-      </w:pPr>
-      <w:r>
-        <w:t>Click "Create table"</w:t>
-      </w:r>
-    </w:p>
-    <w:p>
-      <w:pPr>
-        <w:bidi w:val="0"/>
-      </w:pPr>
-      <w:r>
-        <w:rPr>
-          <w:b/>
-          <w:bCs/>
-        </w:rPr>
-        <w:t>8.2 Analytics Table:</w:t>
-      </w:r>
-    </w:p>
-    <w:p>
-      <w:pPr>
-        <w:numPr>
-          <w:ilvl w:val="0"/>
-          <w:numId w:val="12"/>
-        </w:numPr>
-        <w:bidi w:val="0"/>
-      </w:pPr>
-      <w:r>
-        <w:t>Create another table</w:t>
-      </w:r>
-    </w:p>
-    <w:p>
-      <w:pPr>
-        <w:numPr>
-          <w:ilvl w:val="0"/>
-          <w:numId w:val="12"/>
-        </w:numPr>
-        <w:bidi w:val="0"/>
-      </w:pPr>
-      <w:r>
-        <w:t>Table name: </w:t>
+    </w:p>
+    <w:p>
+      <w:pPr>
+        <w:bidi w:val="0"/>
+        <w:spacing w:after="0" w:line="240" w:lineRule="auto"/>
+        <w:rPr>
+          <w:rFonts w:ascii="Times New Roman" w:eastAsia="Times New Roman" w:hAnsi="Times New Roman" w:cs="Times New Roman"/>
+          <w:kern w:val="0"/>
+          <w14:ligatures w14:val="none"/>
+        </w:rPr>
+      </w:pPr>
+      <w:r>
+        <w:rPr>
+          <w:rFonts w:ascii="Times New Roman" w:eastAsia="Times New Roman" w:hAnsi="Times New Roman" w:cs="Times New Roman"/>
+          <w:kern w:val="0"/>
+          <w14:ligatures w14:val="none"/>
+        </w:rPr>
+        <w:t>import boto3</w:t>
+      </w:r>
+    </w:p>
+    <w:p>
+      <w:pPr>
+        <w:bidi w:val="0"/>
+        <w:spacing w:after="0" w:line="240" w:lineRule="auto"/>
+        <w:rPr>
+          <w:rFonts w:ascii="Times New Roman" w:eastAsia="Times New Roman" w:hAnsi="Times New Roman" w:cs="Times New Roman"/>
+          <w:kern w:val="0"/>
+          <w:rtl/>
+          <w14:ligatures w14:val="none"/>
+        </w:rPr>
+      </w:pPr>
+    </w:p>
+    <w:p>
+      <w:pPr>
+        <w:bidi w:val="0"/>
+        <w:spacing w:after="0" w:line="240" w:lineRule="auto"/>
+        <w:rPr>
+          <w:rFonts w:ascii="Times New Roman" w:eastAsia="Times New Roman" w:hAnsi="Times New Roman" w:cs="Times New Roman"/>
+          <w:kern w:val="0"/>
+          <w14:ligatures w14:val="none"/>
+        </w:rPr>
+      </w:pPr>
+      <w:r>
+        <w:rPr>
+          <w:rFonts w:ascii="Times New Roman" w:eastAsia="Times New Roman" w:hAnsi="Times New Roman" w:cs="Times New Roman"/>
+          <w:kern w:val="0"/>
+          <w14:ligatures w14:val="none"/>
+        </w:rPr>
+        <w:t xml:space="preserve">def </w:t>
       </w:r>
       <w:proofErr w:type="spellStart"/>
       <w:r>
-        <w:t>TaskFlow</w:t>
+        <w:rPr>
+          <w:rFonts w:ascii="Times New Roman" w:eastAsia="Times New Roman" w:hAnsi="Times New Roman" w:cs="Times New Roman"/>
+          <w:kern w:val="0"/>
+          <w14:ligatures w14:val="none"/>
+        </w:rPr>
+        <w:t>lambda_</w:t>
+      </w:r>
+      <w:proofErr w:type="gramStart"/>
+      <w:r>
+        <w:rPr>
+          <w:rFonts w:ascii="Times New Roman" w:eastAsia="Times New Roman" w:hAnsi="Times New Roman" w:cs="Times New Roman"/>
+          <w:kern w:val="0"/>
+          <w14:ligatures w14:val="none"/>
+        </w:rPr>
+        <w:t>handler</w:t>
       </w:r>
       <w:proofErr w:type="spellEnd"/>
       <w:r>
-        <w:t>-Analytics</w:t>
-      </w:r>
-    </w:p>
-    <w:p>
-      <w:pPr>
-        <w:numPr>
-          <w:ilvl w:val="0"/>
-          <w:numId w:val="12"/>
-        </w:numPr>
-        <w:bidi w:val="0"/>
-      </w:pPr>
-      <w:r>
-        <w:t>Partition key: date (String)</w:t>
-      </w:r>
-    </w:p>
-    <w:p>
-      <w:pPr>
-        <w:numPr>
-          <w:ilvl w:val="0"/>
-          <w:numId w:val="12"/>
-        </w:numPr>
-        <w:bidi w:val="0"/>
-      </w:pPr>
-      <w:r>
-        <w:t>Sort key: metric (String)</w:t>
-      </w:r>
-    </w:p>
-    <w:p>
-      <w:pPr>
-        <w:numPr>
-          <w:ilvl w:val="0"/>
-          <w:numId w:val="12"/>
-        </w:numPr>
-        <w:bidi w:val="0"/>
-      </w:pPr>
-      <w:r>
-        <w:t>Click "Create table"</w:t>
-      </w:r>
-    </w:p>
-    <w:p>
-      <w:pPr>
-        <w:bidi w:val="0"/>
-      </w:pPr>
-    </w:p>
-    <w:p>
-      <w:pPr>
-        <w:bidi w:val="0"/>
-        <w:rPr>
-          <w:b/>
-          <w:bCs/>
-        </w:rPr>
-      </w:pPr>
-      <w:r>
-        <w:rPr>
-          <w:b/>
-          <w:bCs/>
-        </w:rPr>
-        <w:t>Step 9: Update config.js</w:t>
-      </w:r>
-    </w:p>
-    <w:p>
-      <w:pPr>
-        <w:numPr>
-          <w:ilvl w:val="0"/>
-          <w:numId w:val="13"/>
-        </w:numPr>
-        <w:bidi w:val="0"/>
-      </w:pPr>
-      <w:r>
-        <w:t>Get your S3 website URL from S3 bucket properties</w:t>
-      </w:r>
-    </w:p>
-    <w:p>
-      <w:pPr>
-        <w:numPr>
-          <w:ilvl w:val="0"/>
-          <w:numId w:val="13"/>
-        </w:numPr>
-        <w:bidi w:val="0"/>
-      </w:pPr>
-      <w:r>
-        <w:t xml:space="preserve">Update </w:t>
+        <w:rPr>
+          <w:rFonts w:ascii="Times New Roman" w:eastAsia="Times New Roman" w:hAnsi="Times New Roman" w:cs="Times New Roman"/>
+          <w:kern w:val="0"/>
+          <w14:ligatures w14:val="none"/>
+        </w:rPr>
+        <w:t>(</w:t>
+      </w:r>
+      <w:proofErr w:type="gramEnd"/>
+      <w:r>
+        <w:rPr>
+          <w:rFonts w:ascii="Times New Roman" w:eastAsia="Times New Roman" w:hAnsi="Times New Roman" w:cs="Times New Roman"/>
+          <w:kern w:val="0"/>
+          <w14:ligatures w14:val="none"/>
+        </w:rPr>
+        <w:t>event, context):</w:t>
+      </w:r>
+    </w:p>
+    <w:p>
+      <w:pPr>
+        <w:bidi w:val="0"/>
+        <w:spacing w:after="0" w:line="240" w:lineRule="auto"/>
+        <w:rPr>
+          <w:rFonts w:ascii="Times New Roman" w:eastAsia="Times New Roman" w:hAnsi="Times New Roman" w:cs="Times New Roman"/>
+          <w:kern w:val="0"/>
+          <w14:ligatures w14:val="none"/>
+        </w:rPr>
+      </w:pPr>
+      <w:r>
+        <w:rPr>
+          <w:rFonts w:ascii="Times New Roman" w:eastAsia="Times New Roman" w:hAnsi="Times New Roman" w:cs="Times New Roman"/>
+          <w:kern w:val="0"/>
+          <w14:ligatures w14:val="none"/>
+        </w:rPr>
+        <w:t xml:space="preserve">    # Get the user pool ID and username from the event</w:t>
+      </w:r>
+    </w:p>
+    <w:p>
+      <w:pPr>
+        <w:bidi w:val="0"/>
+        <w:spacing w:after="0" w:line="240" w:lineRule="auto"/>
+        <w:rPr>
+          <w:rFonts w:ascii="Times New Roman" w:eastAsia="Times New Roman" w:hAnsi="Times New Roman" w:cs="Times New Roman"/>
+          <w:kern w:val="0"/>
+          <w14:ligatures w14:val="none"/>
+        </w:rPr>
+      </w:pPr>
+      <w:r>
+        <w:rPr>
+          <w:rFonts w:ascii="Times New Roman" w:eastAsia="Times New Roman" w:hAnsi="Times New Roman" w:cs="Times New Roman"/>
+          <w:kern w:val="0"/>
+          <w14:ligatures w14:val="none"/>
+        </w:rPr>
+        <w:t xml:space="preserve">    </w:t>
       </w:r>
       <w:proofErr w:type="spellStart"/>
       <w:r>
-        <w:t>js</w:t>
+        <w:rPr>
+          <w:rFonts w:ascii="Times New Roman" w:eastAsia="Times New Roman" w:hAnsi="Times New Roman" w:cs="Times New Roman"/>
+          <w:kern w:val="0"/>
+          <w14:ligatures w14:val="none"/>
+        </w:rPr>
+        <w:t>user_pool_id</w:t>
       </w:r>
       <w:proofErr w:type="spellEnd"/>
       <w:r>
-        <w:t>/config.js:</w:t>
-      </w:r>
-    </w:p>
-    <w:p>
-      <w:pPr>
-        <w:bidi w:val="0"/>
-        <w:ind w:left="720"/>
-      </w:pPr>
-      <w:r>
-        <w:t>const config = {</w:t>
-      </w:r>
-    </w:p>
-    <w:p>
-      <w:pPr>
-        <w:bidi w:val="0"/>
-        <w:ind w:left="720"/>
-      </w:pPr>
-      <w:r>
+        <w:rPr>
+          <w:rFonts w:ascii="Times New Roman" w:eastAsia="Times New Roman" w:hAnsi="Times New Roman" w:cs="Times New Roman"/>
+          <w:kern w:val="0"/>
+          <w14:ligatures w14:val="none"/>
+        </w:rPr>
+        <w:t xml:space="preserve"> = event['</w:t>
+      </w:r>
+      <w:proofErr w:type="spellStart"/>
+      <w:r>
+        <w:rPr>
+          <w:rFonts w:ascii="Times New Roman" w:eastAsia="Times New Roman" w:hAnsi="Times New Roman" w:cs="Times New Roman"/>
+          <w:kern w:val="0"/>
+          <w14:ligatures w14:val="none"/>
+        </w:rPr>
+        <w:t>userPoolId</w:t>
+      </w:r>
+      <w:proofErr w:type="spellEnd"/>
+      <w:r>
+        <w:rPr>
+          <w:rFonts w:ascii="Times New Roman" w:eastAsia="Times New Roman" w:hAnsi="Times New Roman" w:cs="Times New Roman"/>
+          <w:kern w:val="0"/>
+          <w14:ligatures w14:val="none"/>
+        </w:rPr>
+        <w:t>']</w:t>
+      </w:r>
+    </w:p>
+    <w:p>
+      <w:pPr>
+        <w:bidi w:val="0"/>
+        <w:spacing w:after="0" w:line="240" w:lineRule="auto"/>
+        <w:rPr>
+          <w:rFonts w:ascii="Times New Roman" w:eastAsia="Times New Roman" w:hAnsi="Times New Roman" w:cs="Times New Roman"/>
+          <w:kern w:val="0"/>
+          <w14:ligatures w14:val="none"/>
+        </w:rPr>
+      </w:pPr>
+      <w:r>
+        <w:rPr>
+          <w:rFonts w:ascii="Times New Roman" w:eastAsia="Times New Roman" w:hAnsi="Times New Roman" w:cs="Times New Roman"/>
+          <w:kern w:val="0"/>
+          <w14:ligatures w14:val="none"/>
+        </w:rPr>
+        <w:t xml:space="preserve">    username = </w:t>
+      </w:r>
+      <w:proofErr w:type="gramStart"/>
+      <w:r>
+        <w:rPr>
+          <w:rFonts w:ascii="Times New Roman" w:eastAsia="Times New Roman" w:hAnsi="Times New Roman" w:cs="Times New Roman"/>
+          <w:kern w:val="0"/>
+          <w14:ligatures w14:val="none"/>
+        </w:rPr>
+        <w:t>event['</w:t>
+      </w:r>
+      <w:proofErr w:type="spellStart"/>
+      <w:proofErr w:type="gramEnd"/>
+      <w:r>
+        <w:rPr>
+          <w:rFonts w:ascii="Times New Roman" w:eastAsia="Times New Roman" w:hAnsi="Times New Roman" w:cs="Times New Roman"/>
+          <w:kern w:val="0"/>
+          <w14:ligatures w14:val="none"/>
+        </w:rPr>
+        <w:t>userName</w:t>
+      </w:r>
+      <w:proofErr w:type="spellEnd"/>
+      <w:r>
+        <w:rPr>
+          <w:rFonts w:ascii="Times New Roman" w:eastAsia="Times New Roman" w:hAnsi="Times New Roman" w:cs="Times New Roman"/>
+          <w:kern w:val="0"/>
+          <w14:ligatures w14:val="none"/>
+        </w:rPr>
+        <w:t>']</w:t>
+      </w:r>
+    </w:p>
+    <w:p>
+      <w:pPr>
+        <w:bidi w:val="0"/>
+        <w:spacing w:after="0" w:line="240" w:lineRule="auto"/>
+        <w:rPr>
+          <w:rFonts w:ascii="Times New Roman" w:eastAsia="Times New Roman" w:hAnsi="Times New Roman" w:cs="Times New Roman"/>
+          <w:kern w:val="0"/>
+          <w:rtl/>
+          <w14:ligatures w14:val="none"/>
+        </w:rPr>
+      </w:pPr>
+      <w:r>
+        <w:rPr>
+          <w:rFonts w:ascii="Times New Roman" w:eastAsia="Times New Roman" w:hAnsi="Times New Roman" w:cs="Times New Roman"/>
+          <w:kern w:val="0"/>
+          <w14:ligatures w14:val="none"/>
+        </w:rPr>
         <w:t xml:space="preserve">    </w:t>
+      </w:r>
+    </w:p>
+    <w:p>
+      <w:pPr>
+        <w:bidi w:val="0"/>
+        <w:spacing w:after="0" w:line="240" w:lineRule="auto"/>
+        <w:rPr>
+          <w:rFonts w:ascii="Times New Roman" w:eastAsia="Times New Roman" w:hAnsi="Times New Roman" w:cs="Times New Roman"/>
+          <w:kern w:val="0"/>
+          <w14:ligatures w14:val="none"/>
+        </w:rPr>
+      </w:pPr>
+      <w:r>
+        <w:rPr>
+          <w:rFonts w:ascii="Times New Roman" w:eastAsia="Times New Roman" w:hAnsi="Times New Roman" w:cs="Times New Roman"/>
+          <w:kern w:val="0"/>
+          <w14:ligatures w14:val="none"/>
+        </w:rPr>
+        <w:t xml:space="preserve">    # Create Cognito client</w:t>
+      </w:r>
+    </w:p>
+    <w:p>
+      <w:pPr>
+        <w:bidi w:val="0"/>
+        <w:spacing w:after="0" w:line="240" w:lineRule="auto"/>
+        <w:rPr>
+          <w:rFonts w:ascii="Times New Roman" w:eastAsia="Times New Roman" w:hAnsi="Times New Roman" w:cs="Times New Roman"/>
+          <w:kern w:val="0"/>
+          <w14:ligatures w14:val="none"/>
+        </w:rPr>
+      </w:pPr>
+      <w:r>
+        <w:rPr>
+          <w:rFonts w:ascii="Times New Roman" w:eastAsia="Times New Roman" w:hAnsi="Times New Roman" w:cs="Times New Roman"/>
+          <w:kern w:val="0"/>
+          <w14:ligatures w14:val="none"/>
+        </w:rPr>
+        <w:t xml:space="preserve">    </w:t>
+      </w:r>
+      <w:proofErr w:type="spellStart"/>
+      <w:r>
+        <w:rPr>
+          <w:rFonts w:ascii="Times New Roman" w:eastAsia="Times New Roman" w:hAnsi="Times New Roman" w:cs="Times New Roman"/>
+          <w:kern w:val="0"/>
+          <w14:ligatures w14:val="none"/>
+        </w:rPr>
+        <w:t>cognito</w:t>
+      </w:r>
+      <w:proofErr w:type="spellEnd"/>
+      <w:r>
+        <w:rPr>
+          <w:rFonts w:ascii="Times New Roman" w:eastAsia="Times New Roman" w:hAnsi="Times New Roman" w:cs="Times New Roman"/>
+          <w:kern w:val="0"/>
+          <w14:ligatures w14:val="none"/>
+        </w:rPr>
+        <w:t xml:space="preserve"> = boto3.client('</w:t>
+      </w:r>
+      <w:proofErr w:type="spellStart"/>
+      <w:r>
+        <w:rPr>
+          <w:rFonts w:ascii="Times New Roman" w:eastAsia="Times New Roman" w:hAnsi="Times New Roman" w:cs="Times New Roman"/>
+          <w:kern w:val="0"/>
+          <w14:ligatures w14:val="none"/>
+        </w:rPr>
+        <w:t>cognito-idp</w:t>
+      </w:r>
+      <w:proofErr w:type="spellEnd"/>
+      <w:r>
+        <w:rPr>
+          <w:rFonts w:ascii="Times New Roman" w:eastAsia="Times New Roman" w:hAnsi="Times New Roman" w:cs="Times New Roman"/>
+          <w:kern w:val="0"/>
+          <w14:ligatures w14:val="none"/>
+        </w:rPr>
+        <w:t>')</w:t>
+      </w:r>
+    </w:p>
+    <w:p>
+      <w:pPr>
+        <w:bidi w:val="0"/>
+        <w:spacing w:after="0" w:line="240" w:lineRule="auto"/>
+        <w:rPr>
+          <w:rFonts w:ascii="Times New Roman" w:eastAsia="Times New Roman" w:hAnsi="Times New Roman" w:cs="Times New Roman"/>
+          <w:kern w:val="0"/>
+          <w:rtl/>
+          <w14:ligatures w14:val="none"/>
+        </w:rPr>
+      </w:pPr>
+      <w:r>
+        <w:rPr>
+          <w:rFonts w:ascii="Times New Roman" w:eastAsia="Times New Roman" w:hAnsi="Times New Roman" w:cs="Times New Roman"/>
+          <w:kern w:val="0"/>
+          <w14:ligatures w14:val="none"/>
+        </w:rPr>
+        <w:t xml:space="preserve">    </w:t>
+      </w:r>
+    </w:p>
+    <w:p>
+      <w:pPr>
+        <w:bidi w:val="0"/>
+        <w:spacing w:after="0" w:line="240" w:lineRule="auto"/>
+        <w:rPr>
+          <w:rFonts w:ascii="Times New Roman" w:eastAsia="Times New Roman" w:hAnsi="Times New Roman" w:cs="Times New Roman"/>
+          <w:kern w:val="0"/>
+          <w14:ligatures w14:val="none"/>
+        </w:rPr>
+      </w:pPr>
+      <w:r>
+        <w:rPr>
+          <w:rFonts w:ascii="Times New Roman" w:eastAsia="Times New Roman" w:hAnsi="Times New Roman" w:cs="Times New Roman"/>
+          <w:kern w:val="0"/>
+          <w14:ligatures w14:val="none"/>
+        </w:rPr>
+        <w:t xml:space="preserve">    try:</w:t>
+      </w:r>
+    </w:p>
+    <w:p>
+      <w:pPr>
+        <w:bidi w:val="0"/>
+        <w:spacing w:after="0" w:line="240" w:lineRule="auto"/>
+        <w:rPr>
+          <w:rFonts w:ascii="Times New Roman" w:eastAsia="Times New Roman" w:hAnsi="Times New Roman" w:cs="Times New Roman"/>
+          <w:kern w:val="0"/>
+          <w14:ligatures w14:val="none"/>
+        </w:rPr>
+      </w:pPr>
+      <w:r>
+        <w:rPr>
+          <w:rFonts w:ascii="Times New Roman" w:eastAsia="Times New Roman" w:hAnsi="Times New Roman" w:cs="Times New Roman"/>
+          <w:kern w:val="0"/>
+          <w14:ligatures w14:val="none"/>
+        </w:rPr>
+        <w:t xml:space="preserve">        # Add user to 'users' group</w:t>
+      </w:r>
+    </w:p>
+    <w:p>
+      <w:pPr>
+        <w:bidi w:val="0"/>
+        <w:spacing w:after="0" w:line="240" w:lineRule="auto"/>
+        <w:rPr>
+          <w:rFonts w:ascii="Times New Roman" w:eastAsia="Times New Roman" w:hAnsi="Times New Roman" w:cs="Times New Roman"/>
+          <w:kern w:val="0"/>
+          <w14:ligatures w14:val="none"/>
+        </w:rPr>
+      </w:pPr>
+      <w:r>
+        <w:rPr>
+          <w:rFonts w:ascii="Times New Roman" w:eastAsia="Times New Roman" w:hAnsi="Times New Roman" w:cs="Times New Roman"/>
+          <w:kern w:val="0"/>
+          <w14:ligatures w14:val="none"/>
+        </w:rPr>
+        <w:t xml:space="preserve">        </w:t>
       </w:r>
       <w:proofErr w:type="spellStart"/>
       <w:proofErr w:type="gramStart"/>
       <w:r>
-        <w:t>cognito</w:t>
+        <w:rPr>
+          <w:rFonts w:ascii="Times New Roman" w:eastAsia="Times New Roman" w:hAnsi="Times New Roman" w:cs="Times New Roman"/>
+          <w:kern w:val="0"/>
+          <w14:ligatures w14:val="none"/>
+        </w:rPr>
+        <w:t>cognito.admin</w:t>
+      </w:r>
+      <w:proofErr w:type="gramEnd"/>
+      <w:r>
+        <w:rPr>
+          <w:rFonts w:ascii="Times New Roman" w:eastAsia="Times New Roman" w:hAnsi="Times New Roman" w:cs="Times New Roman"/>
+          <w:kern w:val="0"/>
+          <w14:ligatures w14:val="none"/>
+        </w:rPr>
+        <w:t>_add_user_to_</w:t>
+      </w:r>
+      <w:proofErr w:type="gramStart"/>
+      <w:r>
+        <w:rPr>
+          <w:rFonts w:ascii="Times New Roman" w:eastAsia="Times New Roman" w:hAnsi="Times New Roman" w:cs="Times New Roman"/>
+          <w:kern w:val="0"/>
+          <w14:ligatures w14:val="none"/>
+        </w:rPr>
+        <w:t>group</w:t>
       </w:r>
       <w:proofErr w:type="spellEnd"/>
       <w:r>
-        <w:t>: {</w:t>
+        <w:rPr>
+          <w:rFonts w:ascii="Times New Roman" w:eastAsia="Times New Roman" w:hAnsi="Times New Roman" w:cs="Times New Roman"/>
+          <w:kern w:val="0"/>
+          <w14:ligatures w14:val="none"/>
+        </w:rPr>
+        <w:t>(</w:t>
       </w:r>
       <w:proofErr w:type="gramEnd"/>
     </w:p>
     <w:p>
       <w:pPr>
         <w:bidi w:val="0"/>
+        <w:spacing w:after="0" w:line="240" w:lineRule="auto"/>
+        <w:rPr>
+          <w:rFonts w:ascii="Times New Roman" w:eastAsia="Times New Roman" w:hAnsi="Times New Roman" w:cs="Times New Roman"/>
+          <w:kern w:val="0"/>
+          <w14:ligatures w14:val="none"/>
+        </w:rPr>
+      </w:pPr>
+      <w:r>
+        <w:rPr>
+          <w:rFonts w:ascii="Times New Roman" w:eastAsia="Times New Roman" w:hAnsi="Times New Roman" w:cs="Times New Roman"/>
+          <w:kern w:val="0"/>
+          <w14:ligatures w14:val="none"/>
+        </w:rPr>
+        <w:t xml:space="preserve">            </w:t>
+      </w:r>
+      <w:proofErr w:type="spellStart"/>
+      <w:r>
+        <w:rPr>
+          <w:rFonts w:ascii="Times New Roman" w:eastAsia="Times New Roman" w:hAnsi="Times New Roman" w:cs="Times New Roman"/>
+          <w:kern w:val="0"/>
+          <w14:ligatures w14:val="none"/>
+        </w:rPr>
+        <w:t>UserPoolId</w:t>
+      </w:r>
+      <w:proofErr w:type="spellEnd"/>
+      <w:r>
+        <w:rPr>
+          <w:rFonts w:ascii="Times New Roman" w:eastAsia="Times New Roman" w:hAnsi="Times New Roman" w:cs="Times New Roman"/>
+          <w:kern w:val="0"/>
+          <w14:ligatures w14:val="none"/>
+        </w:rPr>
+        <w:t>=</w:t>
+      </w:r>
+      <w:proofErr w:type="spellStart"/>
+      <w:r>
+        <w:rPr>
+          <w:rFonts w:ascii="Times New Roman" w:eastAsia="Times New Roman" w:hAnsi="Times New Roman" w:cs="Times New Roman"/>
+          <w:kern w:val="0"/>
+          <w14:ligatures w14:val="none"/>
+        </w:rPr>
+        <w:t>user_pool_id</w:t>
+      </w:r>
+      <w:proofErr w:type="spellEnd"/>
+      <w:r>
+        <w:rPr>
+          <w:rFonts w:ascii="Times New Roman" w:eastAsia="Times New Roman" w:hAnsi="Times New Roman" w:cs="Times New Roman"/>
+          <w:kern w:val="0"/>
+          <w14:ligatures w14:val="none"/>
+        </w:rPr>
+        <w:t>,</w:t>
+      </w:r>
+    </w:p>
+    <w:p>
+      <w:pPr>
+        <w:bidi w:val="0"/>
+        <w:spacing w:after="0" w:line="240" w:lineRule="auto"/>
+        <w:rPr>
+          <w:rFonts w:ascii="Times New Roman" w:eastAsia="Times New Roman" w:hAnsi="Times New Roman" w:cs="Times New Roman"/>
+          <w:kern w:val="0"/>
+          <w14:ligatures w14:val="none"/>
+        </w:rPr>
+      </w:pPr>
+      <w:r>
+        <w:rPr>
+          <w:rFonts w:ascii="Times New Roman" w:eastAsia="Times New Roman" w:hAnsi="Times New Roman" w:cs="Times New Roman"/>
+          <w:kern w:val="0"/>
+          <w14:ligatures w14:val="none"/>
+        </w:rPr>
+        <w:t xml:space="preserve">            Username=username,</w:t>
+      </w:r>
+    </w:p>
+    <w:p>
+      <w:pPr>
+        <w:bidi w:val="0"/>
+        <w:spacing w:after="0" w:line="240" w:lineRule="auto"/>
+        <w:rPr>
+          <w:rFonts w:ascii="Times New Roman" w:eastAsia="Times New Roman" w:hAnsi="Times New Roman" w:cs="Times New Roman"/>
+          <w:kern w:val="0"/>
+          <w14:ligatures w14:val="none"/>
+        </w:rPr>
+      </w:pPr>
+      <w:r>
+        <w:rPr>
+          <w:rFonts w:ascii="Times New Roman" w:eastAsia="Times New Roman" w:hAnsi="Times New Roman" w:cs="Times New Roman"/>
+          <w:kern w:val="0"/>
+          <w14:ligatures w14:val="none"/>
+        </w:rPr>
+        <w:t xml:space="preserve">            </w:t>
+      </w:r>
+      <w:proofErr w:type="spellStart"/>
+      <w:r>
+        <w:rPr>
+          <w:rFonts w:ascii="Times New Roman" w:eastAsia="Times New Roman" w:hAnsi="Times New Roman" w:cs="Times New Roman"/>
+          <w:kern w:val="0"/>
+          <w14:ligatures w14:val="none"/>
+        </w:rPr>
+        <w:t>GroupName</w:t>
+      </w:r>
+      <w:proofErr w:type="spellEnd"/>
+      <w:r>
+        <w:rPr>
+          <w:rFonts w:ascii="Times New Roman" w:eastAsia="Times New Roman" w:hAnsi="Times New Roman" w:cs="Times New Roman"/>
+          <w:kern w:val="0"/>
+          <w14:ligatures w14:val="none"/>
+        </w:rPr>
+        <w:t>='users'</w:t>
+      </w:r>
+    </w:p>
+    <w:p>
+      <w:pPr>
+        <w:bidi w:val="0"/>
+        <w:spacing w:after="0" w:line="240" w:lineRule="auto"/>
+        <w:rPr>
+          <w:rFonts w:ascii="Times New Roman" w:eastAsia="Times New Roman" w:hAnsi="Times New Roman" w:cs="Times New Roman"/>
+          <w:kern w:val="0"/>
+          <w:rtl/>
+          <w14:ligatures w14:val="none"/>
+        </w:rPr>
+      </w:pPr>
+      <w:r>
+        <w:rPr>
+          <w:rFonts w:ascii="Times New Roman" w:eastAsia="Times New Roman" w:hAnsi="Times New Roman" w:cs="Times New Roman"/>
+          <w:kern w:val="0"/>
+          <w14:ligatures w14:val="none"/>
+        </w:rPr>
+        <w:t xml:space="preserve">        )</w:t>
+      </w:r>
+    </w:p>
+    <w:p>
+      <w:pPr>
+        <w:bidi w:val="0"/>
+        <w:spacing w:after="0" w:line="240" w:lineRule="auto"/>
+        <w:rPr>
+          <w:rFonts w:ascii="Times New Roman" w:eastAsia="Times New Roman" w:hAnsi="Times New Roman" w:cs="Times New Roman"/>
+          <w:kern w:val="0"/>
+          <w14:ligatures w14:val="none"/>
+        </w:rPr>
+      </w:pPr>
+      <w:r>
+        <w:rPr>
+          <w:rFonts w:ascii="Times New Roman" w:eastAsia="Times New Roman" w:hAnsi="Times New Roman" w:cs="Times New Roman"/>
+          <w:kern w:val="0"/>
+          <w14:ligatures w14:val="none"/>
+        </w:rPr>
+        <w:t xml:space="preserve">        </w:t>
+      </w:r>
+      <w:proofErr w:type="gramStart"/>
+      <w:r>
+        <w:rPr>
+          <w:rFonts w:ascii="Times New Roman" w:eastAsia="Times New Roman" w:hAnsi="Times New Roman" w:cs="Times New Roman"/>
+          <w:kern w:val="0"/>
+          <w14:ligatures w14:val="none"/>
+        </w:rPr>
+        <w:t>print(</w:t>
+      </w:r>
+      <w:proofErr w:type="spellStart"/>
+      <w:proofErr w:type="gramEnd"/>
+      <w:r>
+        <w:rPr>
+          <w:rFonts w:ascii="Times New Roman" w:eastAsia="Times New Roman" w:hAnsi="Times New Roman" w:cs="Times New Roman"/>
+          <w:kern w:val="0"/>
+          <w14:ligatures w14:val="none"/>
+        </w:rPr>
+        <w:t>f"Successfully</w:t>
+      </w:r>
+      <w:proofErr w:type="spellEnd"/>
+      <w:r>
+        <w:rPr>
+          <w:rFonts w:ascii="Times New Roman" w:eastAsia="Times New Roman" w:hAnsi="Times New Roman" w:cs="Times New Roman"/>
+          <w:kern w:val="0"/>
+          <w14:ligatures w14:val="none"/>
+        </w:rPr>
+        <w:t xml:space="preserve"> added {username} to </w:t>
+      </w:r>
+      <w:proofErr w:type="gramStart"/>
+      <w:r>
+        <w:rPr>
+          <w:rFonts w:ascii="Times New Roman" w:eastAsia="Times New Roman" w:hAnsi="Times New Roman" w:cs="Times New Roman"/>
+          <w:kern w:val="0"/>
+          <w14:ligatures w14:val="none"/>
+        </w:rPr>
+        <w:t>users</w:t>
+      </w:r>
+      <w:proofErr w:type="gramEnd"/>
+      <w:r>
+        <w:rPr>
+          <w:rFonts w:ascii="Times New Roman" w:eastAsia="Times New Roman" w:hAnsi="Times New Roman" w:cs="Times New Roman"/>
+          <w:kern w:val="0"/>
+          <w14:ligatures w14:val="none"/>
+        </w:rPr>
+        <w:t xml:space="preserve"> group")</w:t>
+      </w:r>
+    </w:p>
+    <w:p>
+      <w:pPr>
+        <w:bidi w:val="0"/>
+        <w:spacing w:after="0" w:line="240" w:lineRule="auto"/>
+        <w:rPr>
+          <w:rFonts w:ascii="Times New Roman" w:eastAsia="Times New Roman" w:hAnsi="Times New Roman" w:cs="Times New Roman"/>
+          <w:kern w:val="0"/>
+          <w14:ligatures w14:val="none"/>
+        </w:rPr>
+      </w:pPr>
+      <w:r>
+        <w:rPr>
+          <w:rFonts w:ascii="Times New Roman" w:eastAsia="Times New Roman" w:hAnsi="Times New Roman" w:cs="Times New Roman"/>
+          <w:kern w:val="0"/>
+          <w14:ligatures w14:val="none"/>
+        </w:rPr>
+        <w:t xml:space="preserve">    except Exception as e:</w:t>
+      </w:r>
+    </w:p>
+    <w:p>
+      <w:pPr>
+        <w:bidi w:val="0"/>
+        <w:spacing w:after="0" w:line="240" w:lineRule="auto"/>
+        <w:rPr>
+          <w:rFonts w:ascii="Times New Roman" w:eastAsia="Times New Roman" w:hAnsi="Times New Roman" w:cs="Times New Roman"/>
+          <w:kern w:val="0"/>
+          <w14:ligatures w14:val="none"/>
+        </w:rPr>
+      </w:pPr>
+      <w:r>
+        <w:rPr>
+          <w:rFonts w:ascii="Times New Roman" w:eastAsia="Times New Roman" w:hAnsi="Times New Roman" w:cs="Times New Roman"/>
+          <w:kern w:val="0"/>
+          <w14:ligatures w14:val="none"/>
+        </w:rPr>
+        <w:t xml:space="preserve">        </w:t>
+      </w:r>
+      <w:proofErr w:type="gramStart"/>
+      <w:r>
+        <w:rPr>
+          <w:rFonts w:ascii="Times New Roman" w:eastAsia="Times New Roman" w:hAnsi="Times New Roman" w:cs="Times New Roman"/>
+          <w:kern w:val="0"/>
+          <w14:ligatures w14:val="none"/>
+        </w:rPr>
+        <w:t>print(</w:t>
+      </w:r>
+      <w:proofErr w:type="spellStart"/>
+      <w:proofErr w:type="gramEnd"/>
+      <w:r>
+        <w:rPr>
+          <w:rFonts w:ascii="Times New Roman" w:eastAsia="Times New Roman" w:hAnsi="Times New Roman" w:cs="Times New Roman"/>
+          <w:kern w:val="0"/>
+          <w14:ligatures w14:val="none"/>
+        </w:rPr>
+        <w:t>f"Error</w:t>
+      </w:r>
+      <w:proofErr w:type="spellEnd"/>
+      <w:r>
+        <w:rPr>
+          <w:rFonts w:ascii="Times New Roman" w:eastAsia="Times New Roman" w:hAnsi="Times New Roman" w:cs="Times New Roman"/>
+          <w:kern w:val="0"/>
+          <w14:ligatures w14:val="none"/>
+        </w:rPr>
+        <w:t xml:space="preserve"> adding user to </w:t>
+      </w:r>
+      <w:proofErr w:type="gramStart"/>
+      <w:r>
+        <w:rPr>
+          <w:rFonts w:ascii="Times New Roman" w:eastAsia="Times New Roman" w:hAnsi="Times New Roman" w:cs="Times New Roman"/>
+          <w:kern w:val="0"/>
+          <w14:ligatures w14:val="none"/>
+        </w:rPr>
+        <w:t>group: {</w:t>
+      </w:r>
+      <w:proofErr w:type="gramEnd"/>
+      <w:r>
+        <w:rPr>
+          <w:rFonts w:ascii="Times New Roman" w:eastAsia="Times New Roman" w:hAnsi="Times New Roman" w:cs="Times New Roman"/>
+          <w:kern w:val="0"/>
+          <w14:ligatures w14:val="none"/>
+        </w:rPr>
+        <w:t>str(</w:t>
+      </w:r>
+      <w:proofErr w:type="gramStart"/>
+      <w:r>
+        <w:rPr>
+          <w:rFonts w:ascii="Times New Roman" w:eastAsia="Times New Roman" w:hAnsi="Times New Roman" w:cs="Times New Roman"/>
+          <w:kern w:val="0"/>
+          <w14:ligatures w14:val="none"/>
+        </w:rPr>
+        <w:t>e)}</w:t>
+      </w:r>
+      <w:proofErr w:type="gramEnd"/>
+      <w:r>
+        <w:rPr>
+          <w:rFonts w:ascii="Times New Roman" w:eastAsia="Times New Roman" w:hAnsi="Times New Roman" w:cs="Times New Roman"/>
+          <w:kern w:val="0"/>
+          <w14:ligatures w14:val="none"/>
+        </w:rPr>
+        <w:t>")</w:t>
+      </w:r>
+    </w:p>
+    <w:p>
+      <w:pPr>
+        <w:bidi w:val="0"/>
+        <w:spacing w:after="0" w:line="240" w:lineRule="auto"/>
+        <w:rPr>
+          <w:rFonts w:ascii="Times New Roman" w:eastAsia="Times New Roman" w:hAnsi="Times New Roman" w:cs="Times New Roman"/>
+          <w:kern w:val="0"/>
+          <w14:ligatures w14:val="none"/>
+        </w:rPr>
+      </w:pPr>
+      <w:r>
+        <w:rPr>
+          <w:rFonts w:ascii="Times New Roman" w:eastAsia="Times New Roman" w:hAnsi="Times New Roman" w:cs="Times New Roman"/>
+          <w:kern w:val="0"/>
+          <w14:ligatures w14:val="none"/>
+        </w:rPr>
+        <w:t xml:space="preserve">        # Don't fail the trigger</w:t>
+      </w:r>
+    </w:p>
+    <w:p>
+      <w:pPr>
+        <w:bidi w:val="0"/>
+        <w:spacing w:after="0" w:line="240" w:lineRule="auto"/>
+        <w:rPr>
+          <w:rFonts w:ascii="Times New Roman" w:eastAsia="Times New Roman" w:hAnsi="Times New Roman" w:cs="Times New Roman"/>
+          <w:kern w:val="0"/>
+          <w:rtl/>
+          <w14:ligatures w14:val="none"/>
+        </w:rPr>
+      </w:pPr>
+      <w:r>
+        <w:rPr>
+          <w:rFonts w:ascii="Times New Roman" w:eastAsia="Times New Roman" w:hAnsi="Times New Roman" w:cs="Times New Roman"/>
+          <w:kern w:val="0"/>
+          <w14:ligatures w14:val="none"/>
+        </w:rPr>
+        <w:lastRenderedPageBreak/>
+        <w:t xml:space="preserve">    </w:t>
+      </w:r>
+    </w:p>
+    <w:p>
+      <w:pPr>
+        <w:bidi w:val="0"/>
+        <w:spacing w:after="0" w:line="240" w:lineRule="auto"/>
+        <w:rPr>
+          <w:rFonts w:ascii="Times New Roman" w:eastAsia="Times New Roman" w:hAnsi="Times New Roman" w:cs="Times New Roman"/>
+          <w:kern w:val="0"/>
+          <w14:ligatures w14:val="none"/>
+        </w:rPr>
+      </w:pPr>
+      <w:r>
+        <w:rPr>
+          <w:rFonts w:ascii="Times New Roman" w:eastAsia="Times New Roman" w:hAnsi="Times New Roman" w:cs="Times New Roman"/>
+          <w:kern w:val="0"/>
+          <w14:ligatures w14:val="none"/>
+        </w:rPr>
+        <w:t xml:space="preserve">    # Return the event to continue</w:t>
+      </w:r>
+    </w:p>
+    <w:p>
+      <w:pPr>
+        <w:bidi w:val="0"/>
+        <w:spacing w:after="0" w:line="240" w:lineRule="auto"/>
+        <w:rPr>
+          <w:rFonts w:ascii="Times New Roman" w:eastAsia="Times New Roman" w:hAnsi="Times New Roman" w:cs="Times New Roman"/>
+          <w:kern w:val="0"/>
+          <w14:ligatures w14:val="none"/>
+        </w:rPr>
+      </w:pPr>
+      <w:r>
+        <w:rPr>
+          <w:rFonts w:ascii="Times New Roman" w:eastAsia="Times New Roman" w:hAnsi="Times New Roman" w:cs="Times New Roman"/>
+          <w:kern w:val="0"/>
+          <w14:ligatures w14:val="none"/>
+        </w:rPr>
+        <w:t xml:space="preserve">    return event</w:t>
+      </w:r>
+      <w:r>
+        <w:rPr>
+          <w:rFonts w:ascii="Times New Roman" w:eastAsia="Times New Roman" w:hAnsi="Times New Roman" w:cs="Times New Roman"/>
+          <w:kern w:val="0"/>
+          <w14:ligatures w14:val="none"/>
+        </w:rPr>
+        <w:br/>
+      </w:r>
+    </w:p>
+    <w:p>
+      <w:pPr>
+        <w:bidi w:val="0"/>
+        <w:spacing w:after="0" w:line="240" w:lineRule="auto"/>
+        <w:rPr>
+          <w:rFonts w:ascii="Times New Roman" w:eastAsia="Times New Roman" w:hAnsi="Times New Roman" w:cs="Times New Roman"/>
+          <w:kern w:val="0"/>
+          <w14:ligatures w14:val="none"/>
+        </w:rPr>
+      </w:pPr>
+    </w:p>
+    <w:p>
+      <w:pPr>
+        <w:bidi w:val="0"/>
+        <w:rPr>
+          <w:b/>
+          <w:bCs/>
+        </w:rPr>
+      </w:pPr>
+      <w:r>
+        <w:rPr>
+          <w:b/>
+          <w:bCs/>
+        </w:rPr>
+        <w:t>7</w:t>
+      </w:r>
+      <w:r>
+        <w:rPr>
+          <w:b/>
+          <w:bCs/>
+        </w:rPr>
+        <w:t xml:space="preserve">.3 Add </w:t>
+      </w:r>
+      <w:proofErr w:type="gramStart"/>
+      <w:r>
+        <w:rPr>
+          <w:b/>
+          <w:bCs/>
+        </w:rPr>
+        <w:t>Pre sign-up</w:t>
+      </w:r>
+      <w:proofErr w:type="gramEnd"/>
+      <w:r>
+        <w:rPr>
+          <w:b/>
+          <w:bCs/>
+        </w:rPr>
+        <w:t xml:space="preserve"> </w:t>
+      </w:r>
+      <w:r>
+        <w:rPr>
+          <w:b/>
+          <w:bCs/>
+        </w:rPr>
+        <w:t>Trigger:</w:t>
+      </w:r>
+    </w:p>
+    <w:p>
+      <w:pPr>
+        <w:numPr>
+          <w:ilvl w:val="0"/>
+          <w:numId w:val="10"/>
+        </w:numPr>
+        <w:bidi w:val="0"/>
+      </w:pPr>
+      <w:r>
+        <w:t>Go back to Cognito User Pool</w:t>
+      </w:r>
+    </w:p>
+    <w:p>
+      <w:pPr>
+        <w:numPr>
+          <w:ilvl w:val="0"/>
+          <w:numId w:val="10"/>
+        </w:numPr>
+        <w:bidi w:val="0"/>
+      </w:pPr>
+      <w:r>
+        <w:t xml:space="preserve">Go to </w:t>
+      </w:r>
+      <w:r>
+        <w:t>Extensions</w:t>
+      </w:r>
+    </w:p>
+    <w:p>
+      <w:pPr>
+        <w:numPr>
+          <w:ilvl w:val="0"/>
+          <w:numId w:val="10"/>
+        </w:numPr>
+        <w:bidi w:val="0"/>
+      </w:pPr>
+      <w:r>
+        <w:t>Click</w:t>
+      </w:r>
+      <w:r>
+        <w:t xml:space="preserve"> "Add Lambda trigger"</w:t>
+      </w:r>
+    </w:p>
+    <w:p>
+      <w:pPr>
+        <w:numPr>
+          <w:ilvl w:val="0"/>
+          <w:numId w:val="10"/>
+        </w:numPr>
+        <w:bidi w:val="0"/>
+      </w:pPr>
+      <w:r>
+        <w:t xml:space="preserve">Trigger type: </w:t>
+      </w:r>
+      <w:proofErr w:type="gramStart"/>
+      <w:r>
+        <w:t>Pre sign-up</w:t>
+      </w:r>
+      <w:proofErr w:type="gramEnd"/>
+    </w:p>
+    <w:p>
+      <w:pPr>
+        <w:numPr>
+          <w:ilvl w:val="0"/>
+          <w:numId w:val="10"/>
+        </w:numPr>
+        <w:bidi w:val="0"/>
+      </w:pPr>
+      <w:r>
+        <w:t xml:space="preserve">Lambda function: </w:t>
+      </w:r>
+      <w:proofErr w:type="spellStart"/>
+      <w:r>
+        <w:t>TaskFlow-PreSignupValidation</w:t>
+      </w:r>
+      <w:proofErr w:type="spellEnd"/>
+    </w:p>
+    <w:p>
+      <w:pPr>
+        <w:numPr>
+          <w:ilvl w:val="0"/>
+          <w:numId w:val="10"/>
+        </w:numPr>
+        <w:bidi w:val="0"/>
+      </w:pPr>
+      <w:r>
+        <w:t>Click "Add Lambda trigger"</w:t>
+      </w:r>
+    </w:p>
+    <w:p>
+      <w:pPr>
+        <w:bidi w:val="0"/>
+      </w:pPr>
+    </w:p>
+    <w:p>
+      <w:pPr>
+        <w:bidi w:val="0"/>
+        <w:rPr>
+          <w:b/>
+          <w:bCs/>
+        </w:rPr>
+      </w:pPr>
+      <w:r>
+        <w:rPr>
+          <w:b/>
+          <w:bCs/>
+        </w:rPr>
+        <w:t>Step 8: Create DynamoDB Tables</w:t>
+      </w:r>
+    </w:p>
+    <w:p>
+      <w:pPr>
+        <w:bidi w:val="0"/>
+      </w:pPr>
+      <w:r>
+        <w:rPr>
+          <w:b/>
+          <w:bCs/>
+        </w:rPr>
+        <w:t>8.1 Tasks Table:</w:t>
+      </w:r>
+    </w:p>
+    <w:p>
+      <w:pPr>
+        <w:numPr>
+          <w:ilvl w:val="0"/>
+          <w:numId w:val="11"/>
+        </w:numPr>
+        <w:bidi w:val="0"/>
+      </w:pPr>
+      <w:r>
+        <w:t>Go to DynamoDB Console</w:t>
+      </w:r>
+    </w:p>
+    <w:p>
+      <w:pPr>
+        <w:numPr>
+          <w:ilvl w:val="0"/>
+          <w:numId w:val="11"/>
+        </w:numPr>
+        <w:bidi w:val="0"/>
+      </w:pPr>
+      <w:r>
+        <w:t>Click "Create table"</w:t>
+      </w:r>
+    </w:p>
+    <w:p>
+      <w:pPr>
+        <w:numPr>
+          <w:ilvl w:val="0"/>
+          <w:numId w:val="11"/>
+        </w:numPr>
+        <w:bidi w:val="0"/>
+      </w:pPr>
+      <w:r>
+        <w:t>Table name: </w:t>
+      </w:r>
+      <w:proofErr w:type="spellStart"/>
+      <w:r>
+        <w:t>TaskFlow</w:t>
+      </w:r>
+      <w:proofErr w:type="spellEnd"/>
+      <w:r>
+        <w:t>-Tasks</w:t>
+      </w:r>
+    </w:p>
+    <w:p>
+      <w:pPr>
+        <w:numPr>
+          <w:ilvl w:val="0"/>
+          <w:numId w:val="11"/>
+        </w:numPr>
+        <w:bidi w:val="0"/>
+      </w:pPr>
+      <w:r>
+        <w:t>Partition key: </w:t>
+      </w:r>
+      <w:proofErr w:type="spellStart"/>
+      <w:r>
+        <w:t>userId</w:t>
+      </w:r>
+      <w:proofErr w:type="spellEnd"/>
+      <w:r>
+        <w:t> (String)</w:t>
+      </w:r>
+    </w:p>
+    <w:p>
+      <w:pPr>
+        <w:numPr>
+          <w:ilvl w:val="0"/>
+          <w:numId w:val="11"/>
+        </w:numPr>
+        <w:bidi w:val="0"/>
+      </w:pPr>
+      <w:r>
+        <w:t>Sort key: </w:t>
+      </w:r>
+      <w:proofErr w:type="spellStart"/>
+      <w:r>
+        <w:t>taskId</w:t>
+      </w:r>
+      <w:proofErr w:type="spellEnd"/>
+      <w:r>
+        <w:t> (String)</w:t>
+      </w:r>
+    </w:p>
+    <w:p>
+      <w:pPr>
+        <w:numPr>
+          <w:ilvl w:val="0"/>
+          <w:numId w:val="11"/>
+        </w:numPr>
+        <w:bidi w:val="0"/>
+      </w:pPr>
+      <w:r>
+        <w:t>Settings: Default settings</w:t>
+      </w:r>
+    </w:p>
+    <w:p>
+      <w:pPr>
+        <w:numPr>
+          <w:ilvl w:val="0"/>
+          <w:numId w:val="11"/>
+        </w:numPr>
+        <w:bidi w:val="0"/>
+      </w:pPr>
+      <w:r>
+        <w:t>Click "Create table"</w:t>
+      </w:r>
+    </w:p>
+    <w:p>
+      <w:pPr>
+        <w:bidi w:val="0"/>
+      </w:pPr>
+      <w:r>
+        <w:rPr>
+          <w:b/>
+          <w:bCs/>
+        </w:rPr>
+        <w:t>8.2 Analytics Table:</w:t>
+      </w:r>
+    </w:p>
+    <w:p>
+      <w:pPr>
+        <w:numPr>
+          <w:ilvl w:val="0"/>
+          <w:numId w:val="12"/>
+        </w:numPr>
+        <w:bidi w:val="0"/>
+      </w:pPr>
+      <w:r>
+        <w:t>Create another table</w:t>
+      </w:r>
+    </w:p>
+    <w:p>
+      <w:pPr>
+        <w:numPr>
+          <w:ilvl w:val="0"/>
+          <w:numId w:val="12"/>
+        </w:numPr>
+        <w:bidi w:val="0"/>
+      </w:pPr>
+      <w:r>
+        <w:t>Table name: </w:t>
+      </w:r>
+      <w:proofErr w:type="spellStart"/>
+      <w:r>
+        <w:t>TaskFlow</w:t>
+      </w:r>
+      <w:proofErr w:type="spellEnd"/>
+      <w:r>
+        <w:t>-Analytics</w:t>
+      </w:r>
+    </w:p>
+    <w:p>
+      <w:pPr>
+        <w:numPr>
+          <w:ilvl w:val="0"/>
+          <w:numId w:val="12"/>
+        </w:numPr>
+        <w:bidi w:val="0"/>
+      </w:pPr>
+      <w:r>
+        <w:t>Partition key: date (String)</w:t>
+      </w:r>
+    </w:p>
+    <w:p>
+      <w:pPr>
+        <w:numPr>
+          <w:ilvl w:val="0"/>
+          <w:numId w:val="12"/>
+        </w:numPr>
+        <w:bidi w:val="0"/>
+      </w:pPr>
+      <w:r>
+        <w:t>Sort key: metric (String)</w:t>
+      </w:r>
+    </w:p>
+    <w:p>
+      <w:pPr>
+        <w:numPr>
+          <w:ilvl w:val="0"/>
+          <w:numId w:val="12"/>
+        </w:numPr>
+        <w:bidi w:val="0"/>
+      </w:pPr>
+      <w:r>
+        <w:t>Click "Create table"</w:t>
+      </w:r>
+    </w:p>
+    <w:p>
+      <w:pPr>
+        <w:bidi w:val="0"/>
+      </w:pPr>
+    </w:p>
+    <w:p>
+      <w:pPr>
+        <w:bidi w:val="0"/>
+        <w:rPr>
+          <w:b/>
+          <w:bCs/>
+        </w:rPr>
+      </w:pPr>
+      <w:r>
+        <w:rPr>
+          <w:b/>
+          <w:bCs/>
+        </w:rPr>
+        <w:t>Step 9: Update config.js</w:t>
+      </w:r>
+    </w:p>
+    <w:p>
+      <w:pPr>
+        <w:numPr>
+          <w:ilvl w:val="0"/>
+          <w:numId w:val="13"/>
+        </w:numPr>
+        <w:bidi w:val="0"/>
+      </w:pPr>
+      <w:r>
+        <w:t>Get your S3 website URL from S3 bucket properties</w:t>
+      </w:r>
+    </w:p>
+    <w:p>
+      <w:pPr>
+        <w:numPr>
+          <w:ilvl w:val="0"/>
+          <w:numId w:val="13"/>
+        </w:numPr>
+        <w:bidi w:val="0"/>
+      </w:pPr>
+      <w:r>
+        <w:t xml:space="preserve">Update </w:t>
+      </w:r>
+      <w:proofErr w:type="spellStart"/>
+      <w:r>
+        <w:t>js</w:t>
+      </w:r>
+      <w:proofErr w:type="spellEnd"/>
+      <w:r>
+        <w:t>/config.js:</w:t>
+      </w:r>
+    </w:p>
+    <w:p>
+      <w:pPr>
+        <w:bidi w:val="0"/>
         <w:ind w:left="720"/>
       </w:pPr>
       <w:r>
-        <w:lastRenderedPageBreak/>
-        <w:t xml:space="preserve">        domain: 'domain.auth.us-east-1.amazoncognito.com',</w:t>
-      </w:r>
-    </w:p>
-    <w:p>
-      <w:pPr>
-        <w:bidi w:val="0"/>
-        <w:ind w:left="720"/>
-      </w:pPr>
-      <w:r>
-        <w:t xml:space="preserve">        </w:t>
-      </w:r>
-      <w:proofErr w:type="spellStart"/>
-      <w:r>
-        <w:t>clientId</w:t>
-      </w:r>
-      <w:proofErr w:type="spellEnd"/>
-      <w:r>
-        <w:t>: '[YOUR-CLIENT-ID]',</w:t>
-      </w:r>
-    </w:p>
-    <w:p>
-      <w:pPr>
-        <w:bidi w:val="0"/>
-        <w:ind w:left="720"/>
-      </w:pPr>
-      <w:r>
-        <w:t xml:space="preserve">        </w:t>
-      </w:r>
-      <w:proofErr w:type="spellStart"/>
-      <w:r>
-        <w:t>redirectUri</w:t>
-      </w:r>
-      <w:proofErr w:type="spellEnd"/>
-      <w:r>
-        <w:t>: 'https://[YOUR-S3-WEBSITE-URL]/index.html',</w:t>
-      </w:r>
-    </w:p>
-    <w:p>
-      <w:pPr>
-        <w:bidi w:val="0"/>
-        <w:ind w:left="720"/>
-      </w:pPr>
-      <w:r>
-        <w:t xml:space="preserve">        region: 'us-east-1'</w:t>
-      </w:r>
-    </w:p>
-    <w:p>
-      <w:pPr>
-        <w:bidi w:val="0"/>
-        <w:ind w:left="720"/>
-        <w:rPr>
-          <w:rtl/>
-        </w:rPr>
-      </w:pPr>
-      <w:r>
-        <w:t xml:space="preserve">    },</w:t>
+        <w:t>const config = {</w:t>
       </w:r>
     </w:p>
     <w:p>
@@ -2879,6 +4104,89 @@
       <w:proofErr w:type="spellStart"/>
       <w:proofErr w:type="gramStart"/>
       <w:r>
+        <w:t>cognito</w:t>
+      </w:r>
+      <w:proofErr w:type="spellEnd"/>
+      <w:r>
+        <w:t>: {</w:t>
+      </w:r>
+      <w:proofErr w:type="gramEnd"/>
+    </w:p>
+    <w:p>
+      <w:pPr>
+        <w:bidi w:val="0"/>
+        <w:ind w:left="720"/>
+      </w:pPr>
+      <w:r>
+        <w:t xml:space="preserve">        domain: 'domain.auth.us-east-1.amazoncognito.com',</w:t>
+      </w:r>
+    </w:p>
+    <w:p>
+      <w:pPr>
+        <w:bidi w:val="0"/>
+        <w:ind w:left="720"/>
+      </w:pPr>
+      <w:r>
+        <w:t xml:space="preserve">        </w:t>
+      </w:r>
+      <w:proofErr w:type="spellStart"/>
+      <w:r>
+        <w:t>clientId</w:t>
+      </w:r>
+      <w:proofErr w:type="spellEnd"/>
+      <w:r>
+        <w:t>: '[YOUR-CLIENT-ID]',</w:t>
+      </w:r>
+    </w:p>
+    <w:p>
+      <w:pPr>
+        <w:bidi w:val="0"/>
+        <w:ind w:left="720"/>
+      </w:pPr>
+      <w:r>
+        <w:t xml:space="preserve">        </w:t>
+      </w:r>
+      <w:proofErr w:type="spellStart"/>
+      <w:r>
+        <w:t>redirectUri</w:t>
+      </w:r>
+      <w:proofErr w:type="spellEnd"/>
+      <w:r>
+        <w:t>: 'https://[YOUR-S3-WEBSITE-URL]/index.html',</w:t>
+      </w:r>
+    </w:p>
+    <w:p>
+      <w:pPr>
+        <w:bidi w:val="0"/>
+        <w:ind w:left="720"/>
+      </w:pPr>
+      <w:r>
+        <w:t xml:space="preserve">        region: 'us-east-1'</w:t>
+      </w:r>
+    </w:p>
+    <w:p>
+      <w:pPr>
+        <w:bidi w:val="0"/>
+        <w:ind w:left="720"/>
+        <w:rPr>
+          <w:rtl/>
+        </w:rPr>
+      </w:pPr>
+      <w:r>
+        <w:t xml:space="preserve">    },</w:t>
+      </w:r>
+    </w:p>
+    <w:p>
+      <w:pPr>
+        <w:bidi w:val="0"/>
+        <w:ind w:left="720"/>
+      </w:pPr>
+      <w:r>
+        <w:t xml:space="preserve">    </w:t>
+      </w:r>
+      <w:proofErr w:type="spellStart"/>
+      <w:proofErr w:type="gramStart"/>
+      <w:r>
         <w:t>api</w:t>
       </w:r>
       <w:proofErr w:type="spellEnd"/>
@@ -3070,6 +4378,7 @@
         <w:bidi w:val="0"/>
       </w:pPr>
       <w:r>
+        <w:lastRenderedPageBreak/>
         <w:t>Email: </w:t>
       </w:r>
       <w:hyperlink r:id="rId5" w:history="1">
@@ -3169,7 +4478,6 @@
           <w:b/>
           <w:bCs/>
         </w:rPr>
-        <w:lastRenderedPageBreak/>
         <w:t>10.2 Create Regular User:</w:t>
       </w:r>
     </w:p>
@@ -3458,6 +4766,7 @@
           <w:b/>
           <w:bCs/>
         </w:rPr>
+        <w:lastRenderedPageBreak/>
         <w:t>12.1 Create Function:</w:t>
       </w:r>
     </w:p>
@@ -3546,219 +4855,275 @@
           <w:b/>
           <w:bCs/>
         </w:rPr>
+        <w:t>Step 13: Create API Gateway</w:t>
+      </w:r>
+    </w:p>
+    <w:p>
+      <w:pPr>
+        <w:bidi w:val="0"/>
+        <w:rPr>
+          <w:b/>
+          <w:bCs/>
+        </w:rPr>
+      </w:pPr>
+      <w:r>
+        <w:rPr>
+          <w:b/>
+          <w:bCs/>
+        </w:rPr>
+        <w:t>13.1 Create REST API:</w:t>
+      </w:r>
+    </w:p>
+    <w:p>
+      <w:pPr>
+        <w:numPr>
+          <w:ilvl w:val="0"/>
+          <w:numId w:val="19"/>
+        </w:numPr>
+        <w:bidi w:val="0"/>
+      </w:pPr>
+      <w:r>
+        <w:t>Go to API Gateway Console</w:t>
+      </w:r>
+    </w:p>
+    <w:p>
+      <w:pPr>
+        <w:numPr>
+          <w:ilvl w:val="0"/>
+          <w:numId w:val="19"/>
+        </w:numPr>
+        <w:bidi w:val="0"/>
+      </w:pPr>
+      <w:r>
+        <w:t>Click "Create API"</w:t>
+      </w:r>
+    </w:p>
+    <w:p>
+      <w:pPr>
+        <w:numPr>
+          <w:ilvl w:val="0"/>
+          <w:numId w:val="19"/>
+        </w:numPr>
+        <w:bidi w:val="0"/>
+      </w:pPr>
+      <w:r>
+        <w:t>Choose REST API (not private)</w:t>
+      </w:r>
+    </w:p>
+    <w:p>
+      <w:pPr>
+        <w:numPr>
+          <w:ilvl w:val="0"/>
+          <w:numId w:val="19"/>
+        </w:numPr>
+        <w:bidi w:val="0"/>
+      </w:pPr>
+      <w:r>
+        <w:t>API name: </w:t>
+      </w:r>
+      <w:proofErr w:type="spellStart"/>
+      <w:r>
+        <w:t>TaskFlowAPI</w:t>
+      </w:r>
+      <w:proofErr w:type="spellEnd"/>
+    </w:p>
+    <w:p>
+      <w:pPr>
+        <w:numPr>
+          <w:ilvl w:val="0"/>
+          <w:numId w:val="19"/>
+        </w:numPr>
+        <w:bidi w:val="0"/>
+      </w:pPr>
+      <w:r>
+        <w:t>Endpoint Type: Regional</w:t>
+      </w:r>
+    </w:p>
+    <w:p>
+      <w:pPr>
+        <w:numPr>
+          <w:ilvl w:val="0"/>
+          <w:numId w:val="19"/>
+        </w:numPr>
+        <w:bidi w:val="0"/>
+      </w:pPr>
+      <w:r>
+        <w:t>Click "Create API"</w:t>
+      </w:r>
+    </w:p>
+    <w:p>
+      <w:pPr>
+        <w:bidi w:val="0"/>
+      </w:pPr>
+      <w:r>
+        <w:rPr>
+          <w:b/>
+          <w:bCs/>
+        </w:rPr>
+        <w:t>13.2 Create Authorizer:</w:t>
+      </w:r>
+    </w:p>
+    <w:p>
+      <w:pPr>
+        <w:numPr>
+          <w:ilvl w:val="0"/>
+          <w:numId w:val="20"/>
+        </w:numPr>
+        <w:bidi w:val="0"/>
+      </w:pPr>
+      <w:r>
+        <w:t>In left menu, click "Authorizers"</w:t>
+      </w:r>
+    </w:p>
+    <w:p>
+      <w:pPr>
+        <w:numPr>
+          <w:ilvl w:val="0"/>
+          <w:numId w:val="20"/>
+        </w:numPr>
+        <w:bidi w:val="0"/>
+      </w:pPr>
+      <w:r>
+        <w:t>Click "Create Authorizer"</w:t>
+      </w:r>
+    </w:p>
+    <w:p>
+      <w:pPr>
+        <w:numPr>
+          <w:ilvl w:val="0"/>
+          <w:numId w:val="20"/>
+        </w:numPr>
+        <w:bidi w:val="0"/>
+      </w:pPr>
+      <w:r>
+        <w:t>Name: </w:t>
+      </w:r>
+      <w:proofErr w:type="spellStart"/>
+      <w:r>
+        <w:t>TaskFlowCognitoAuth</w:t>
+      </w:r>
+      <w:proofErr w:type="spellEnd"/>
+    </w:p>
+    <w:p>
+      <w:pPr>
+        <w:numPr>
+          <w:ilvl w:val="0"/>
+          <w:numId w:val="20"/>
+        </w:numPr>
+        <w:bidi w:val="0"/>
+      </w:pPr>
+      <w:r>
+        <w:t>Type: Cognito</w:t>
+      </w:r>
+    </w:p>
+    <w:p>
+      <w:pPr>
+        <w:numPr>
+          <w:ilvl w:val="0"/>
+          <w:numId w:val="20"/>
+        </w:numPr>
+        <w:bidi w:val="0"/>
+      </w:pPr>
+      <w:r>
+        <w:t xml:space="preserve">Cognito User Pool: Select your </w:t>
+      </w:r>
+      <w:proofErr w:type="spellStart"/>
+      <w:r>
+        <w:t>TaskFlowUserPool</w:t>
+      </w:r>
+      <w:proofErr w:type="spellEnd"/>
+    </w:p>
+    <w:p>
+      <w:pPr>
+        <w:numPr>
+          <w:ilvl w:val="0"/>
+          <w:numId w:val="20"/>
+        </w:numPr>
+        <w:bidi w:val="0"/>
+      </w:pPr>
+      <w:r>
+        <w:t>Token Source: Authorization</w:t>
+      </w:r>
+    </w:p>
+    <w:p>
+      <w:pPr>
+        <w:numPr>
+          <w:ilvl w:val="0"/>
+          <w:numId w:val="20"/>
+        </w:numPr>
+        <w:bidi w:val="0"/>
+      </w:pPr>
+      <w:r>
+        <w:t>Click "Create"</w:t>
+      </w:r>
+    </w:p>
+    <w:p>
+      <w:pPr>
+        <w:bidi w:val="0"/>
+      </w:pPr>
+      <w:r>
+        <w:rPr>
+          <w:b/>
+          <w:bCs/>
+        </w:rPr>
+        <w:t>13.3 Create Resources:</w:t>
+      </w:r>
+    </w:p>
+    <w:p>
+      <w:pPr>
+        <w:numPr>
+          <w:ilvl w:val="0"/>
+          <w:numId w:val="21"/>
+        </w:numPr>
+        <w:bidi w:val="0"/>
+      </w:pPr>
+      <w:r>
+        <w:t xml:space="preserve">Click "Resources" </w:t>
+      </w:r>
+      <w:proofErr w:type="gramStart"/>
+      <w:r>
+        <w:t>in left</w:t>
+      </w:r>
+      <w:proofErr w:type="gramEnd"/>
+      <w:r>
+        <w:t xml:space="preserve"> menu</w:t>
+      </w:r>
+    </w:p>
+    <w:p>
+      <w:pPr>
+        <w:numPr>
+          <w:ilvl w:val="0"/>
+          <w:numId w:val="21"/>
+        </w:numPr>
+        <w:bidi w:val="0"/>
+      </w:pPr>
+      <w:r>
+        <w:t>Select "/" root</w:t>
+      </w:r>
+    </w:p>
+    <w:p>
+      <w:pPr>
+        <w:numPr>
+          <w:ilvl w:val="0"/>
+          <w:numId w:val="21"/>
+        </w:numPr>
+        <w:bidi w:val="0"/>
+      </w:pPr>
+      <w:r>
+        <w:t>Actions → Create Resource</w:t>
+      </w:r>
+    </w:p>
+    <w:p>
+      <w:pPr>
+        <w:numPr>
+          <w:ilvl w:val="0"/>
+          <w:numId w:val="21"/>
+        </w:numPr>
+        <w:bidi w:val="0"/>
+      </w:pPr>
+      <w:r>
         <w:lastRenderedPageBreak/>
-        <w:t>Step 13: Create API Gateway</w:t>
-      </w:r>
-    </w:p>
-    <w:p>
-      <w:pPr>
-        <w:bidi w:val="0"/>
-        <w:rPr>
-          <w:b/>
-          <w:bCs/>
-        </w:rPr>
-      </w:pPr>
-      <w:r>
-        <w:rPr>
-          <w:b/>
-          <w:bCs/>
-        </w:rPr>
-        <w:t>13.1 Create REST API:</w:t>
-      </w:r>
-    </w:p>
-    <w:p>
-      <w:pPr>
-        <w:numPr>
-          <w:ilvl w:val="0"/>
-          <w:numId w:val="19"/>
-        </w:numPr>
-        <w:bidi w:val="0"/>
-      </w:pPr>
-      <w:r>
-        <w:t>Go to API Gateway Console</w:t>
-      </w:r>
-    </w:p>
-    <w:p>
-      <w:pPr>
-        <w:numPr>
-          <w:ilvl w:val="0"/>
-          <w:numId w:val="19"/>
-        </w:numPr>
-        <w:bidi w:val="0"/>
-      </w:pPr>
-      <w:r>
-        <w:t>Click "Create API"</w:t>
-      </w:r>
-    </w:p>
-    <w:p>
-      <w:pPr>
-        <w:numPr>
-          <w:ilvl w:val="0"/>
-          <w:numId w:val="19"/>
-        </w:numPr>
-        <w:bidi w:val="0"/>
-      </w:pPr>
-      <w:r>
-        <w:t>Choose REST API (not private)</w:t>
-      </w:r>
-    </w:p>
-    <w:p>
-      <w:pPr>
-        <w:numPr>
-          <w:ilvl w:val="0"/>
-          <w:numId w:val="19"/>
-        </w:numPr>
-        <w:bidi w:val="0"/>
-      </w:pPr>
-      <w:r>
-        <w:t>API name: </w:t>
-      </w:r>
-      <w:proofErr w:type="spellStart"/>
-      <w:r>
-        <w:t>TaskFlowAPI</w:t>
-      </w:r>
-      <w:proofErr w:type="spellEnd"/>
-    </w:p>
-    <w:p>
-      <w:pPr>
-        <w:numPr>
-          <w:ilvl w:val="0"/>
-          <w:numId w:val="19"/>
-        </w:numPr>
-        <w:bidi w:val="0"/>
-      </w:pPr>
-      <w:r>
-        <w:t>Endpoint Type: Regional</w:t>
-      </w:r>
-    </w:p>
-    <w:p>
-      <w:pPr>
-        <w:numPr>
-          <w:ilvl w:val="0"/>
-          <w:numId w:val="19"/>
-        </w:numPr>
-        <w:bidi w:val="0"/>
-      </w:pPr>
-      <w:r>
-        <w:t>Click "Create API"</w:t>
-      </w:r>
-    </w:p>
-    <w:p>
-      <w:pPr>
-        <w:bidi w:val="0"/>
-      </w:pPr>
-      <w:r>
-        <w:rPr>
-          <w:b/>
-          <w:bCs/>
-        </w:rPr>
-        <w:t>13.2 Create Authorizer:</w:t>
-      </w:r>
-    </w:p>
-    <w:p>
-      <w:pPr>
-        <w:numPr>
-          <w:ilvl w:val="0"/>
-          <w:numId w:val="20"/>
-        </w:numPr>
-        <w:bidi w:val="0"/>
-      </w:pPr>
-      <w:r>
-        <w:t>In left menu, click "Authorizers"</w:t>
-      </w:r>
-    </w:p>
-    <w:p>
-      <w:pPr>
-        <w:numPr>
-          <w:ilvl w:val="0"/>
-          <w:numId w:val="20"/>
-        </w:numPr>
-        <w:bidi w:val="0"/>
-      </w:pPr>
-      <w:r>
-        <w:t>Click "Create Authorizer"</w:t>
-      </w:r>
-    </w:p>
-    <w:p>
-      <w:pPr>
-        <w:numPr>
-          <w:ilvl w:val="0"/>
-          <w:numId w:val="20"/>
-        </w:numPr>
-        <w:bidi w:val="0"/>
-      </w:pPr>
-      <w:r>
-        <w:t>Name: </w:t>
-      </w:r>
-      <w:proofErr w:type="spellStart"/>
-      <w:r>
-        <w:t>TaskFlowCognitoAuth</w:t>
-      </w:r>
-      <w:proofErr w:type="spellEnd"/>
-    </w:p>
-    <w:p>
-      <w:pPr>
-        <w:numPr>
-          <w:ilvl w:val="0"/>
-          <w:numId w:val="20"/>
-        </w:numPr>
-        <w:bidi w:val="0"/>
-      </w:pPr>
-      <w:r>
-        <w:t>Type: Cognito</w:t>
-      </w:r>
-    </w:p>
-    <w:p>
-      <w:pPr>
-        <w:numPr>
-          <w:ilvl w:val="0"/>
-          <w:numId w:val="20"/>
-        </w:numPr>
-        <w:bidi w:val="0"/>
-      </w:pPr>
-      <w:r>
-        <w:t xml:space="preserve">Cognito User Pool: Select your </w:t>
-      </w:r>
-      <w:proofErr w:type="spellStart"/>
-      <w:r>
-        <w:t>TaskFlowUserPool</w:t>
-      </w:r>
-      <w:proofErr w:type="spellEnd"/>
-    </w:p>
-    <w:p>
-      <w:pPr>
-        <w:numPr>
-          <w:ilvl w:val="0"/>
-          <w:numId w:val="20"/>
-        </w:numPr>
-        <w:bidi w:val="0"/>
-      </w:pPr>
-      <w:r>
-        <w:t>Token Source: Authorization</w:t>
-      </w:r>
-    </w:p>
-    <w:p>
-      <w:pPr>
-        <w:numPr>
-          <w:ilvl w:val="0"/>
-          <w:numId w:val="20"/>
-        </w:numPr>
-        <w:bidi w:val="0"/>
-      </w:pPr>
-      <w:r>
-        <w:t>Click "Create"</w:t>
-      </w:r>
-    </w:p>
-    <w:p>
-      <w:pPr>
-        <w:bidi w:val="0"/>
-      </w:pPr>
-      <w:r>
-        <w:rPr>
-          <w:b/>
-          <w:bCs/>
-        </w:rPr>
-        <w:t>13.3 Create Resources:</w:t>
+        <w:t>Resource Name: tasks</w:t>
       </w:r>
     </w:p>
     <w:p>
@@ -3770,15 +5135,7 @@
         <w:bidi w:val="0"/>
       </w:pPr>
       <w:r>
-        <w:t xml:space="preserve">Click "Resources" </w:t>
-      </w:r>
-      <w:proofErr w:type="gramStart"/>
-      <w:r>
-        <w:t>in left</w:t>
-      </w:r>
-      <w:proofErr w:type="gramEnd"/>
-      <w:r>
-        <w:t xml:space="preserve"> menu</w:t>
+        <w:t>Resource Path: /tasks</w:t>
       </w:r>
     </w:p>
     <w:p>
@@ -3790,7 +5147,7 @@
         <w:bidi w:val="0"/>
       </w:pPr>
       <w:r>
-        <w:t>Select "/" root</w:t>
+        <w:t>Enable CORS: Yes</w:t>
       </w:r>
     </w:p>
     <w:p>
@@ -3802,54 +5159,6 @@
         <w:bidi w:val="0"/>
       </w:pPr>
       <w:r>
-        <w:t>Actions → Create Resource</w:t>
-      </w:r>
-    </w:p>
-    <w:p>
-      <w:pPr>
-        <w:numPr>
-          <w:ilvl w:val="0"/>
-          <w:numId w:val="21"/>
-        </w:numPr>
-        <w:bidi w:val="0"/>
-      </w:pPr>
-      <w:r>
-        <w:t>Resource Name: tasks</w:t>
-      </w:r>
-    </w:p>
-    <w:p>
-      <w:pPr>
-        <w:numPr>
-          <w:ilvl w:val="0"/>
-          <w:numId w:val="21"/>
-        </w:numPr>
-        <w:bidi w:val="0"/>
-      </w:pPr>
-      <w:r>
-        <w:t>Resource Path: /tasks</w:t>
-      </w:r>
-    </w:p>
-    <w:p>
-      <w:pPr>
-        <w:numPr>
-          <w:ilvl w:val="0"/>
-          <w:numId w:val="21"/>
-        </w:numPr>
-        <w:bidi w:val="0"/>
-      </w:pPr>
-      <w:r>
-        <w:t>Enable CORS: Yes</w:t>
-      </w:r>
-    </w:p>
-    <w:p>
-      <w:pPr>
-        <w:numPr>
-          <w:ilvl w:val="0"/>
-          <w:numId w:val="21"/>
-        </w:numPr>
-        <w:bidi w:val="0"/>
-      </w:pPr>
-      <w:r>
         <w:t>Click "Create Resource"</w:t>
       </w:r>
     </w:p>
@@ -3886,7 +5195,6 @@
         <w:bidi w:val="0"/>
       </w:pPr>
       <w:r>
-        <w:lastRenderedPageBreak/>
         <w:t>Actions → Create Method → GET</w:t>
       </w:r>
     </w:p>
@@ -4195,6 +5503,7 @@
         <w:bidi w:val="0"/>
       </w:pPr>
       <w:r>
+        <w:lastRenderedPageBreak/>
         <w:t>Create /analytics under /admin</w:t>
       </w:r>
     </w:p>
@@ -4275,7 +5584,6 @@
         <w:bidi w:val="0"/>
       </w:pPr>
       <w:r>
-        <w:lastRenderedPageBreak/>
         <w:t>Click "Deploy"</w:t>
       </w:r>
     </w:p>
@@ -4569,6 +5877,7 @@
           <w:b/>
           <w:bCs/>
         </w:rPr>
+        <w:lastRenderedPageBreak/>
         <w:t>Step 16: Create app.js</w:t>
       </w:r>
     </w:p>
@@ -4673,7 +5982,6 @@
         <w:bidi w:val="0"/>
       </w:pPr>
       <w:r>
-        <w:lastRenderedPageBreak/>
         <w:t>Go to SNS Console</w:t>
       </w:r>
     </w:p>
@@ -4958,6 +6266,7 @@
         </w:rPr>
       </w:pPr>
       <w:r>
+        <w:lastRenderedPageBreak/>
         <w:t>{</w:t>
       </w:r>
     </w:p>
@@ -5041,7 +6350,6 @@
           <w:b/>
           <w:bCs/>
         </w:rPr>
-        <w:lastRenderedPageBreak/>
         <w:t xml:space="preserve">Step 21: Create </w:t>
       </w:r>
       <w:proofErr w:type="spellStart"/>
@@ -5355,6 +6663,7 @@
         <w:bidi w:val="0"/>
       </w:pPr>
       <w:r>
+        <w:lastRenderedPageBreak/>
         <w:t>Go to CloudTrail Console</w:t>
       </w:r>
     </w:p>
@@ -5425,15 +6734,7 @@
           <w:b/>
           <w:bCs/>
         </w:rPr>
-        <w:lastRenderedPageBreak/>
-        <w:t xml:space="preserve">Step 23: </w:t>
-      </w:r>
-      <w:r>
-        <w:rPr>
-          <w:b/>
-          <w:bCs/>
-        </w:rPr>
-        <w:t>Create SQS Processor Lambda</w:t>
+        <w:t>Step 23: Create SQS Processor Lambda</w:t>
       </w:r>
     </w:p>
     <w:p>
@@ -5723,14 +7024,7 @@
           <w:b/>
           <w:bCs/>
         </w:rPr>
-        <w:t>Step 24:</w:t>
-      </w:r>
-      <w:r>
-        <w:rPr>
-          <w:b/>
-          <w:bCs/>
-        </w:rPr>
-        <w:t xml:space="preserve"> Update API Gateway</w:t>
+        <w:t>Step 24: Update API Gateway</w:t>
       </w:r>
     </w:p>
     <w:p>
@@ -5844,6 +7138,7 @@
         <w:bidi w:val="0"/>
       </w:pPr>
       <w:r>
+        <w:lastRenderedPageBreak/>
         <w:t>Use Lambda Proxy: Yes</w:t>
       </w:r>
     </w:p>
@@ -10269,7 +11564,7 @@
   <w:style w:type="paragraph" w:default="1" w:styleId="a">
     <w:name w:val="Normal"/>
     <w:qFormat/>
-    <w:rsid w:val="00A253F6"/>
+    <w:rsid w:val="004E65A1"/>
   </w:style>
   <w:style w:type="paragraph" w:styleId="1">
     <w:name w:val="heading 1"/>

</xml_diff>

<commit_message>
New features + Updated Installing Instructions
Added: Task Completion, Task Editing, CSV Export, Dark Mode, Overdue Highlighting
</commit_message>
<xml_diff>
--- a/ProjectInstallingInstructions.docx
+++ b/ProjectInstallingInstructions.docx
@@ -11,23 +11,7 @@
           <w:b/>
           <w:bCs/>
         </w:rPr>
-        <w:t xml:space="preserve">Project: </w:t>
-      </w:r>
-      <w:proofErr w:type="spellStart"/>
-      <w:r>
-        <w:rPr>
-          <w:b/>
-          <w:bCs/>
-        </w:rPr>
-        <w:t>TaskFlow</w:t>
-      </w:r>
-      <w:proofErr w:type="spellEnd"/>
-      <w:r>
-        <w:rPr>
-          <w:b/>
-          <w:bCs/>
-        </w:rPr>
-        <w:t xml:space="preserve"> Pro - Serverless Task Management System</w:t>
+        <w:t>Project: TaskFlow Pro - Serverless Task Management System</w:t>
       </w:r>
       <w:r>
         <w:rPr>
@@ -298,7 +282,6 @@
         </w:numPr>
         <w:bidi w:val="0"/>
       </w:pPr>
-      <w:proofErr w:type="spellStart"/>
       <w:r>
         <w:rPr>
           <w:b/>
@@ -306,7 +289,6 @@
         </w:rPr>
         <w:t>EventBridge</w:t>
       </w:r>
-      <w:proofErr w:type="spellEnd"/>
       <w:r>
         <w:t> - Scheduled reports</w:t>
       </w:r>
@@ -426,15 +408,7 @@
         <w:bidi w:val="0"/>
       </w:pPr>
       <w:r>
-        <w:t>Bucket name: </w:t>
-      </w:r>
-      <w:proofErr w:type="spellStart"/>
-      <w:r>
-        <w:t>taskflow</w:t>
-      </w:r>
-      <w:proofErr w:type="spellEnd"/>
-      <w:r>
-        <w:t>-website-[your-student-id]</w:t>
+        <w:t>Bucket name: taskflow-website-[your-student-id]</w:t>
       </w:r>
     </w:p>
     <w:p>
@@ -685,15 +659,7 @@
         <w:bidi w:val="0"/>
       </w:pPr>
       <w:r>
-        <w:t xml:space="preserve">            "Sid": "</w:t>
-      </w:r>
-      <w:proofErr w:type="spellStart"/>
-      <w:r>
-        <w:t>PublicReadGetObject</w:t>
-      </w:r>
-      <w:proofErr w:type="spellEnd"/>
-      <w:r>
-        <w:t>",</w:t>
+        <w:t xml:space="preserve">            "Sid": "PublicReadGetObject",</w:t>
       </w:r>
     </w:p>
     <w:p>
@@ -717,39 +683,15 @@
         <w:bidi w:val="0"/>
       </w:pPr>
       <w:r>
-        <w:t xml:space="preserve">            "Action": "s</w:t>
-      </w:r>
-      <w:proofErr w:type="gramStart"/>
-      <w:r>
-        <w:t>3:GetObject</w:t>
-      </w:r>
-      <w:proofErr w:type="gramEnd"/>
-      <w:r>
-        <w:t>",</w:t>
-      </w:r>
-    </w:p>
-    <w:p>
-      <w:pPr>
-        <w:bidi w:val="0"/>
-      </w:pPr>
-      <w:r>
-        <w:t xml:space="preserve">            "Resource": "</w:t>
-      </w:r>
-      <w:proofErr w:type="gramStart"/>
-      <w:r>
-        <w:t>arn:aws</w:t>
-      </w:r>
-      <w:proofErr w:type="gramEnd"/>
-      <w:r>
-        <w:t>:s</w:t>
-      </w:r>
-      <w:proofErr w:type="gramStart"/>
-      <w:r>
-        <w:t>3:::</w:t>
-      </w:r>
-      <w:proofErr w:type="gramEnd"/>
-      <w:r>
-        <w:t>YOUR-BUCKET-NAME/*"</w:t>
+        <w:t xml:space="preserve">            "Action": "s3:GetObject",</w:t>
+      </w:r>
+    </w:p>
+    <w:p>
+      <w:pPr>
+        <w:bidi w:val="0"/>
+      </w:pPr>
+      <w:r>
+        <w:t xml:space="preserve">            "Resource": "arn:aws:s3:::YOUR-BUCKET-NAME/*"</w:t>
       </w:r>
     </w:p>
     <w:p>
@@ -809,15 +751,7 @@
         <w:bidi w:val="0"/>
       </w:pPr>
       <w:r>
-        <w:t>Create another bucket: </w:t>
-      </w:r>
-      <w:proofErr w:type="spellStart"/>
-      <w:r>
-        <w:t>taskflow</w:t>
-      </w:r>
-      <w:proofErr w:type="spellEnd"/>
-      <w:r>
-        <w:t>-documents-[your-student-id]</w:t>
+        <w:t>Create another bucket: taskflow-documents-[your-student-id]</w:t>
       </w:r>
     </w:p>
     <w:p>
@@ -882,25 +816,15 @@
         </w:rPr>
         <w:t xml:space="preserve">, </w:t>
       </w:r>
-      <w:proofErr w:type="spellStart"/>
-      <w:r>
-        <w:t>css</w:t>
-      </w:r>
-      <w:proofErr w:type="spellEnd"/>
-      <w:r>
-        <w:t>/style.css</w:t>
+      <w:r>
+        <w:t>css/style.css</w:t>
       </w:r>
       <w:r>
         <w:br/>
         <w:t xml:space="preserve">Create: </w:t>
       </w:r>
-      <w:proofErr w:type="spellStart"/>
-      <w:r>
-        <w:t>js</w:t>
-      </w:r>
-      <w:proofErr w:type="spellEnd"/>
-      <w:r>
-        <w:t>/config.js</w:t>
+      <w:r>
+        <w:t>js/config.js</w:t>
       </w:r>
       <w:r>
         <w:rPr>
@@ -941,70 +865,31 @@
         <w:bidi w:val="0"/>
       </w:pPr>
       <w:r>
-        <w:t xml:space="preserve">    </w:t>
-      </w:r>
-      <w:proofErr w:type="spellStart"/>
-      <w:proofErr w:type="gramStart"/>
-      <w:r>
-        <w:t>cognito</w:t>
-      </w:r>
-      <w:proofErr w:type="spellEnd"/>
-      <w:r>
-        <w:t>: {</w:t>
-      </w:r>
-      <w:proofErr w:type="gramEnd"/>
-    </w:p>
-    <w:p>
-      <w:pPr>
-        <w:bidi w:val="0"/>
-      </w:pPr>
-      <w:r>
-        <w:t xml:space="preserve">        </w:t>
-      </w:r>
-      <w:proofErr w:type="gramStart"/>
-      <w:r>
-        <w:t>domain: '</w:t>
-      </w:r>
-      <w:proofErr w:type="gramEnd"/>
-      <w:r>
-        <w:t>', // Will be filled after Cognito setup</w:t>
-      </w:r>
-    </w:p>
-    <w:p>
-      <w:pPr>
-        <w:bidi w:val="0"/>
-      </w:pPr>
-      <w:r>
-        <w:t xml:space="preserve">        </w:t>
-      </w:r>
-      <w:proofErr w:type="spellStart"/>
-      <w:r>
-        <w:t>clientId</w:t>
-      </w:r>
-      <w:proofErr w:type="spellEnd"/>
-      <w:r>
-        <w:t>: '', // Will be filled after Cognito setup</w:t>
-      </w:r>
-    </w:p>
-    <w:p>
-      <w:pPr>
-        <w:bidi w:val="0"/>
-      </w:pPr>
-      <w:r>
-        <w:t xml:space="preserve">        </w:t>
-      </w:r>
-      <w:proofErr w:type="spellStart"/>
-      <w:proofErr w:type="gramStart"/>
-      <w:r>
-        <w:t>redirectUri</w:t>
-      </w:r>
-      <w:proofErr w:type="spellEnd"/>
-      <w:r>
-        <w:t>: '</w:t>
-      </w:r>
-      <w:proofErr w:type="gramEnd"/>
-      <w:r>
-        <w:t>', // Will be S3 website URL</w:t>
+        <w:t xml:space="preserve">    cognito: {</w:t>
+      </w:r>
+    </w:p>
+    <w:p>
+      <w:pPr>
+        <w:bidi w:val="0"/>
+      </w:pPr>
+      <w:r>
+        <w:t xml:space="preserve">        domain: '', // Will be filled after Cognito setup</w:t>
+      </w:r>
+    </w:p>
+    <w:p>
+      <w:pPr>
+        <w:bidi w:val="0"/>
+      </w:pPr>
+      <w:r>
+        <w:t xml:space="preserve">        clientId: '', // Will be filled after Cognito setup</w:t>
+      </w:r>
+    </w:p>
+    <w:p>
+      <w:pPr>
+        <w:bidi w:val="0"/>
+      </w:pPr>
+      <w:r>
+        <w:t xml:space="preserve">        redirectUri: '', // Will be S3 website URL</w:t>
       </w:r>
     </w:p>
     <w:p>
@@ -1031,18 +916,8 @@
         <w:bidi w:val="0"/>
       </w:pPr>
       <w:r>
-        <w:t xml:space="preserve">    </w:t>
-      </w:r>
-      <w:proofErr w:type="spellStart"/>
-      <w:proofErr w:type="gramStart"/>
-      <w:r>
-        <w:t>api</w:t>
-      </w:r>
-      <w:proofErr w:type="spellEnd"/>
-      <w:r>
-        <w:t>: {</w:t>
-      </w:r>
-      <w:proofErr w:type="gramEnd"/>
+        <w:t xml:space="preserve">    api: {</w:t>
+      </w:r>
     </w:p>
     <w:p>
       <w:pPr>
@@ -1156,15 +1031,7 @@
         <w:bidi w:val="0"/>
       </w:pPr>
       <w:r>
-        <w:t>Create folder "</w:t>
-      </w:r>
-      <w:proofErr w:type="spellStart"/>
-      <w:r>
-        <w:t>css</w:t>
-      </w:r>
-      <w:proofErr w:type="spellEnd"/>
-      <w:r>
-        <w:t>"</w:t>
+        <w:t>Create folder "css"</w:t>
       </w:r>
     </w:p>
     <w:p>
@@ -1176,15 +1043,7 @@
         <w:bidi w:val="0"/>
       </w:pPr>
       <w:r>
-        <w:t>Create folder "</w:t>
-      </w:r>
-      <w:proofErr w:type="spellStart"/>
-      <w:r>
-        <w:t>js</w:t>
-      </w:r>
-      <w:proofErr w:type="spellEnd"/>
-      <w:r>
-        <w:t>"</w:t>
+        <w:t>Create folder "js"</w:t>
       </w:r>
     </w:p>
     <w:p>
@@ -1232,15 +1091,7 @@
         <w:bidi w:val="0"/>
       </w:pPr>
       <w:r>
-        <w:t xml:space="preserve">style.css to </w:t>
-      </w:r>
-      <w:proofErr w:type="spellStart"/>
-      <w:r>
-        <w:t>css</w:t>
-      </w:r>
-      <w:proofErr w:type="spellEnd"/>
-      <w:r>
-        <w:t xml:space="preserve"> folder</w:t>
+        <w:t>style.css to css folder</w:t>
       </w:r>
     </w:p>
     <w:p>
@@ -1252,15 +1103,7 @@
         <w:bidi w:val="0"/>
       </w:pPr>
       <w:r>
-        <w:t xml:space="preserve">config.js to </w:t>
-      </w:r>
-      <w:proofErr w:type="spellStart"/>
-      <w:r>
-        <w:t>js</w:t>
-      </w:r>
-      <w:proofErr w:type="spellEnd"/>
-      <w:r>
-        <w:t xml:space="preserve"> folder</w:t>
+        <w:t>config.js to js folder</w:t>
       </w:r>
     </w:p>
     <w:p>
@@ -1346,13 +1189,8 @@
         <w:bidi w:val="0"/>
       </w:pPr>
       <w:r>
-        <w:t xml:space="preserve">Name: </w:t>
-      </w:r>
-      <w:proofErr w:type="spellStart"/>
-      <w:r>
-        <w:t>TaskFlowWebApp</w:t>
-      </w:r>
-      <w:proofErr w:type="spellEnd"/>
+        <w:t>Name: TaskFlowWebApp</w:t>
+      </w:r>
     </w:p>
     <w:p>
       <w:pPr>
@@ -1364,15 +1202,7 @@
         <w:bidi w:val="0"/>
       </w:pPr>
       <w:r>
-        <w:t>Sign-</w:t>
-      </w:r>
-      <w:proofErr w:type="gramStart"/>
-      <w:r>
-        <w:t>in:</w:t>
-      </w:r>
-      <w:proofErr w:type="gramEnd"/>
-      <w:r>
-        <w:t xml:space="preserve"> </w:t>
+        <w:t xml:space="preserve">Sign-in: </w:t>
       </w:r>
       <w:r>
         <w:t>e</w:t>
@@ -1416,15 +1246,7 @@
         <w:bidi w:val="0"/>
       </w:pPr>
       <w:r>
-        <w:t xml:space="preserve">Return </w:t>
-      </w:r>
-      <w:proofErr w:type="spellStart"/>
-      <w:r>
-        <w:t>Url</w:t>
-      </w:r>
-      <w:proofErr w:type="spellEnd"/>
-      <w:r>
-        <w:t xml:space="preserve"> put the link from S3 to index.html</w:t>
+        <w:t>Return Url put the link from S3 to index.html</w:t>
       </w:r>
     </w:p>
     <w:p>
@@ -1476,13 +1298,8 @@
         <w:bidi w:val="0"/>
       </w:pPr>
       <w:r>
-        <w:t xml:space="preserve">Rename to: </w:t>
-      </w:r>
-      <w:proofErr w:type="spellStart"/>
-      <w:r>
-        <w:t>TaskFlowUserPool</w:t>
-      </w:r>
-      <w:proofErr w:type="spellEnd"/>
+        <w:t>Rename to: TaskFlowUserPool</w:t>
+      </w:r>
     </w:p>
     <w:p>
       <w:pPr>
@@ -1494,13 +1311,8 @@
         <w:bidi w:val="0"/>
       </w:pPr>
       <w:r>
-        <w:t xml:space="preserve">Click at </w:t>
-      </w:r>
-      <w:proofErr w:type="spellStart"/>
-      <w:r>
-        <w:t>TaskFlowWebApp</w:t>
-      </w:r>
-      <w:proofErr w:type="spellEnd"/>
+        <w:t>Click at TaskFlowWebApp</w:t>
+      </w:r>
     </w:p>
     <w:p>
       <w:pPr>
@@ -1551,23 +1363,7 @@
         <w:bidi w:val="0"/>
       </w:pPr>
       <w:r>
-        <w:t xml:space="preserve">At </w:t>
-      </w:r>
-      <w:proofErr w:type="spellStart"/>
-      <w:r>
-        <w:t>OpenId</w:t>
-      </w:r>
-      <w:proofErr w:type="spellEnd"/>
-      <w:r>
-        <w:t xml:space="preserve"> Connect Scopes Choose: </w:t>
-      </w:r>
-      <w:proofErr w:type="spellStart"/>
-      <w:r>
-        <w:t>openid</w:t>
-      </w:r>
-      <w:proofErr w:type="spellEnd"/>
-      <w:r>
-        <w:t>, email, profile</w:t>
+        <w:t>At OpenId Connect Scopes Choose: openid, email, profile</w:t>
       </w:r>
     </w:p>
     <w:p>
@@ -1593,13 +1389,8 @@
         <w:bidi w:val="0"/>
       </w:pPr>
       <w:r>
-        <w:t xml:space="preserve">For Every Group choose </w:t>
-      </w:r>
-      <w:proofErr w:type="spellStart"/>
-      <w:r>
-        <w:t>LabRole</w:t>
-      </w:r>
-      <w:proofErr w:type="spellEnd"/>
+        <w:t>For Every Group choose LabRole</w:t>
+      </w:r>
     </w:p>
     <w:p>
       <w:pPr>
@@ -1748,13 +1539,8 @@
         <w:bidi w:val="0"/>
       </w:pPr>
       <w:r>
-        <w:t>Function name: </w:t>
-      </w:r>
-      <w:proofErr w:type="spellStart"/>
-      <w:r>
-        <w:t>TaskFlow-AutoAssignGroup</w:t>
-      </w:r>
-      <w:proofErr w:type="spellEnd"/>
+        <w:t>Function name: TaskFlow-AutoAssignGroup</w:t>
+      </w:r>
     </w:p>
     <w:p>
       <w:pPr>
@@ -1789,13 +1575,8 @@
         <w:bidi w:val="0"/>
       </w:pPr>
       <w:r>
-        <w:t>Permissions: Use existing role - </w:t>
-      </w:r>
-      <w:proofErr w:type="spellStart"/>
-      <w:r>
-        <w:t>LabRole</w:t>
-      </w:r>
-      <w:proofErr w:type="spellEnd"/>
+        <w:t>Permissions: Use existing role - LabRole</w:t>
+      </w:r>
     </w:p>
     <w:p>
       <w:pPr>
@@ -1864,18 +1645,8 @@
           <w:kern w:val="0"/>
           <w14:ligatures w14:val="none"/>
         </w:rPr>
-        <w:t xml:space="preserve">import </w:t>
-      </w:r>
-      <w:proofErr w:type="spellStart"/>
-      <w:r>
-        <w:rPr>
-          <w:rFonts w:ascii="Times New Roman" w:eastAsia="Times New Roman" w:hAnsi="Times New Roman" w:cs="Times New Roman"/>
-          <w:kern w:val="0"/>
-          <w14:ligatures w14:val="none"/>
-        </w:rPr>
-        <w:t>json</w:t>
-      </w:r>
-      <w:proofErr w:type="spellEnd"/>
+        <w:t>import json</w:t>
+      </w:r>
     </w:p>
     <w:p>
       <w:pPr>
@@ -1905,43 +1676,45 @@
           <w:kern w:val="0"/>
           <w14:ligatures w14:val="none"/>
         </w:rPr>
-        <w:t xml:space="preserve">def </w:t>
-      </w:r>
-      <w:proofErr w:type="spellStart"/>
-      <w:r>
+        <w:t>def lambda_handler(event, context):</w:t>
+      </w:r>
+    </w:p>
+    <w:p>
+      <w:pPr>
+        <w:bidi w:val="0"/>
+        <w:spacing w:after="0" w:line="240" w:lineRule="auto"/>
         <w:rPr>
           <w:rFonts w:ascii="Times New Roman" w:eastAsia="Times New Roman" w:hAnsi="Times New Roman" w:cs="Times New Roman"/>
           <w:kern w:val="0"/>
           <w14:ligatures w14:val="none"/>
         </w:rPr>
-        <w:t>lambda_</w:t>
-      </w:r>
-      <w:proofErr w:type="gramStart"/>
+      </w:pPr>
       <w:r>
         <w:rPr>
           <w:rFonts w:ascii="Times New Roman" w:eastAsia="Times New Roman" w:hAnsi="Times New Roman" w:cs="Times New Roman"/>
           <w:kern w:val="0"/>
           <w14:ligatures w14:val="none"/>
         </w:rPr>
-        <w:t>handler</w:t>
-      </w:r>
-      <w:proofErr w:type="spellEnd"/>
-      <w:r>
+        <w:t xml:space="preserve">    # Auto-assign new users to 'users' group</w:t>
+      </w:r>
+    </w:p>
+    <w:p>
+      <w:pPr>
+        <w:bidi w:val="0"/>
+        <w:spacing w:after="0" w:line="240" w:lineRule="auto"/>
         <w:rPr>
           <w:rFonts w:ascii="Times New Roman" w:eastAsia="Times New Roman" w:hAnsi="Times New Roman" w:cs="Times New Roman"/>
           <w:kern w:val="0"/>
           <w14:ligatures w14:val="none"/>
         </w:rPr>
-        <w:t>(</w:t>
-      </w:r>
-      <w:proofErr w:type="gramEnd"/>
+      </w:pPr>
       <w:r>
         <w:rPr>
           <w:rFonts w:ascii="Times New Roman" w:eastAsia="Times New Roman" w:hAnsi="Times New Roman" w:cs="Times New Roman"/>
           <w:kern w:val="0"/>
           <w14:ligatures w14:val="none"/>
         </w:rPr>
-        <w:t>event, context):</w:t>
+        <w:t xml:space="preserve">    return event</w:t>
       </w:r>
     </w:p>
     <w:p>
@@ -1954,44 +1727,6 @@
           <w14:ligatures w14:val="none"/>
         </w:rPr>
       </w:pPr>
-      <w:r>
-        <w:rPr>
-          <w:rFonts w:ascii="Times New Roman" w:eastAsia="Times New Roman" w:hAnsi="Times New Roman" w:cs="Times New Roman"/>
-          <w:kern w:val="0"/>
-          <w14:ligatures w14:val="none"/>
-        </w:rPr>
-        <w:t xml:space="preserve">    # Auto-assign new users to 'users' group</w:t>
-      </w:r>
-    </w:p>
-    <w:p>
-      <w:pPr>
-        <w:bidi w:val="0"/>
-        <w:spacing w:after="0" w:line="240" w:lineRule="auto"/>
-        <w:rPr>
-          <w:rFonts w:ascii="Times New Roman" w:eastAsia="Times New Roman" w:hAnsi="Times New Roman" w:cs="Times New Roman"/>
-          <w:kern w:val="0"/>
-          <w14:ligatures w14:val="none"/>
-        </w:rPr>
-      </w:pPr>
-      <w:r>
-        <w:rPr>
-          <w:rFonts w:ascii="Times New Roman" w:eastAsia="Times New Roman" w:hAnsi="Times New Roman" w:cs="Times New Roman"/>
-          <w:kern w:val="0"/>
-          <w14:ligatures w14:val="none"/>
-        </w:rPr>
-        <w:t xml:space="preserve">    return event</w:t>
-      </w:r>
-    </w:p>
-    <w:p>
-      <w:pPr>
-        <w:bidi w:val="0"/>
-        <w:spacing w:after="0" w:line="240" w:lineRule="auto"/>
-        <w:rPr>
-          <w:rFonts w:ascii="Times New Roman" w:eastAsia="Times New Roman" w:hAnsi="Times New Roman" w:cs="Times New Roman"/>
-          <w:kern w:val="0"/>
-          <w14:ligatures w14:val="none"/>
-        </w:rPr>
-      </w:pPr>
     </w:p>
     <w:p>
       <w:pPr>
@@ -2079,13 +1814,8 @@
         <w:bidi w:val="0"/>
       </w:pPr>
       <w:r>
-        <w:t xml:space="preserve">Lambda function: </w:t>
-      </w:r>
-      <w:proofErr w:type="spellStart"/>
-      <w:r>
-        <w:t>TaskFlow-AutoAssignGroup</w:t>
-      </w:r>
-      <w:proofErr w:type="spellEnd"/>
+        <w:t>Lambda function: TaskFlow-AutoAssignGroup</w:t>
+      </w:r>
     </w:p>
     <w:p>
       <w:pPr>
@@ -2156,19 +1886,12 @@
       <w:r>
         <w:t xml:space="preserve"> </w:t>
       </w:r>
-      <w:proofErr w:type="spellStart"/>
       <w:r>
         <w:t>TaskFlow-AutoAssignGroup</w:t>
       </w:r>
-      <w:proofErr w:type="spellEnd"/>
-      <w:r>
-        <w:t xml:space="preserve"> or just use this</w:t>
-      </w:r>
-      <w:proofErr w:type="gramStart"/>
-      <w:r>
-        <w:t>:) :</w:t>
-      </w:r>
-      <w:proofErr w:type="gramEnd"/>
+      <w:r>
+        <w:t xml:space="preserve"> or just use this:) :</w:t>
+      </w:r>
       <w:r>
         <w:br/>
       </w:r>
@@ -2178,13 +1901,8 @@
         <w:bidi w:val="0"/>
       </w:pPr>
       <w:r>
-        <w:t xml:space="preserve">import </w:t>
-      </w:r>
-      <w:proofErr w:type="spellStart"/>
-      <w:r>
-        <w:t>json</w:t>
-      </w:r>
-      <w:proofErr w:type="spellEnd"/>
+        <w:t>import json</w:t>
+      </w:r>
     </w:p>
     <w:p>
       <w:pPr>
@@ -2207,23 +1925,7 @@
         <w:bidi w:val="0"/>
       </w:pPr>
       <w:r>
-        <w:t xml:space="preserve">def </w:t>
-      </w:r>
-      <w:proofErr w:type="spellStart"/>
-      <w:r>
-        <w:t>lambda_</w:t>
-      </w:r>
-      <w:proofErr w:type="gramStart"/>
-      <w:r>
-        <w:t>handler</w:t>
-      </w:r>
-      <w:proofErr w:type="spellEnd"/>
-      <w:r>
-        <w:t>(</w:t>
-      </w:r>
-      <w:proofErr w:type="gramEnd"/>
-      <w:r>
-        <w:t>event, context):</w:t>
+        <w:t>def lambda_handler(event, context):</w:t>
       </w:r>
     </w:p>
     <w:p>
@@ -2239,44 +1941,42 @@
         <w:bidi w:val="0"/>
       </w:pPr>
       <w:r>
+        <w:t xml:space="preserve">    user_pool_id = event['userPoolId']</w:t>
+      </w:r>
+    </w:p>
+    <w:p>
+      <w:pPr>
+        <w:bidi w:val="0"/>
+      </w:pPr>
+      <w:r>
+        <w:t xml:space="preserve">    username = event['userName']</w:t>
+      </w:r>
+    </w:p>
+    <w:p>
+      <w:pPr>
+        <w:bidi w:val="0"/>
+        <w:rPr>
+          <w:rtl/>
+        </w:rPr>
+      </w:pPr>
+      <w:r>
         <w:t xml:space="preserve">    </w:t>
       </w:r>
-      <w:proofErr w:type="spellStart"/>
-      <w:r>
-        <w:t>user_pool_id</w:t>
-      </w:r>
-      <w:proofErr w:type="spellEnd"/>
-      <w:r>
-        <w:t xml:space="preserve"> = event['</w:t>
-      </w:r>
-      <w:proofErr w:type="spellStart"/>
-      <w:r>
-        <w:t>userPoolId</w:t>
-      </w:r>
-      <w:proofErr w:type="spellEnd"/>
-      <w:r>
-        <w:t>']</w:t>
-      </w:r>
-    </w:p>
-    <w:p>
-      <w:pPr>
-        <w:bidi w:val="0"/>
-      </w:pPr>
-      <w:r>
-        <w:t xml:space="preserve">    username = </w:t>
-      </w:r>
-      <w:proofErr w:type="gramStart"/>
-      <w:r>
-        <w:t>event['</w:t>
-      </w:r>
-      <w:proofErr w:type="spellStart"/>
-      <w:proofErr w:type="gramEnd"/>
-      <w:r>
-        <w:t>userName</w:t>
-      </w:r>
-      <w:proofErr w:type="spellEnd"/>
-      <w:r>
-        <w:t>']</w:t>
+    </w:p>
+    <w:p>
+      <w:pPr>
+        <w:bidi w:val="0"/>
+      </w:pPr>
+      <w:r>
+        <w:t xml:space="preserve">    # Create Cognito client</w:t>
+      </w:r>
+    </w:p>
+    <w:p>
+      <w:pPr>
+        <w:bidi w:val="0"/>
+      </w:pPr>
+      <w:r>
+        <w:t xml:space="preserve">    cognito = boto3.client('cognito-idp')</w:t>
       </w:r>
     </w:p>
     <w:p>
@@ -2295,31 +1995,47 @@
         <w:bidi w:val="0"/>
       </w:pPr>
       <w:r>
-        <w:t xml:space="preserve">    # Create Cognito client</w:t>
-      </w:r>
-    </w:p>
-    <w:p>
-      <w:pPr>
-        <w:bidi w:val="0"/>
-      </w:pPr>
-      <w:r>
-        <w:t xml:space="preserve">    </w:t>
-      </w:r>
-      <w:proofErr w:type="spellStart"/>
-      <w:r>
-        <w:t>cognito</w:t>
-      </w:r>
-      <w:proofErr w:type="spellEnd"/>
-      <w:r>
-        <w:t xml:space="preserve"> = boto3.client('</w:t>
-      </w:r>
-      <w:proofErr w:type="spellStart"/>
-      <w:r>
-        <w:t>cognito-idp</w:t>
-      </w:r>
-      <w:proofErr w:type="spellEnd"/>
-      <w:r>
-        <w:t>')</w:t>
+        <w:t xml:space="preserve">    try:</w:t>
+      </w:r>
+    </w:p>
+    <w:p>
+      <w:pPr>
+        <w:bidi w:val="0"/>
+      </w:pPr>
+      <w:r>
+        <w:t xml:space="preserve">        # Add user to 'users' group</w:t>
+      </w:r>
+    </w:p>
+    <w:p>
+      <w:pPr>
+        <w:bidi w:val="0"/>
+      </w:pPr>
+      <w:r>
+        <w:t xml:space="preserve">        cognito.admin_add_user_to_group(</w:t>
+      </w:r>
+    </w:p>
+    <w:p>
+      <w:pPr>
+        <w:bidi w:val="0"/>
+      </w:pPr>
+      <w:r>
+        <w:t xml:space="preserve">            UserPoolId=user_pool_id,</w:t>
+      </w:r>
+    </w:p>
+    <w:p>
+      <w:pPr>
+        <w:bidi w:val="0"/>
+      </w:pPr>
+      <w:r>
+        <w:t xml:space="preserve">            Username=username,</w:t>
+      </w:r>
+    </w:p>
+    <w:p>
+      <w:pPr>
+        <w:bidi w:val="0"/>
+      </w:pPr>
+      <w:r>
+        <w:t xml:space="preserve">            GroupName='users'</w:t>
       </w:r>
     </w:p>
     <w:p>
@@ -2330,107 +2046,6 @@
         </w:rPr>
       </w:pPr>
       <w:r>
-        <w:t xml:space="preserve">    </w:t>
-      </w:r>
-    </w:p>
-    <w:p>
-      <w:pPr>
-        <w:bidi w:val="0"/>
-      </w:pPr>
-      <w:r>
-        <w:t xml:space="preserve">    try:</w:t>
-      </w:r>
-    </w:p>
-    <w:p>
-      <w:pPr>
-        <w:bidi w:val="0"/>
-      </w:pPr>
-      <w:r>
-        <w:t xml:space="preserve">        # Add user to 'users' group</w:t>
-      </w:r>
-    </w:p>
-    <w:p>
-      <w:pPr>
-        <w:bidi w:val="0"/>
-      </w:pPr>
-      <w:r>
-        <w:t xml:space="preserve">        </w:t>
-      </w:r>
-      <w:proofErr w:type="spellStart"/>
-      <w:proofErr w:type="gramStart"/>
-      <w:r>
-        <w:t>cognito.admin</w:t>
-      </w:r>
-      <w:proofErr w:type="gramEnd"/>
-      <w:r>
-        <w:t>_add_user_to_</w:t>
-      </w:r>
-      <w:proofErr w:type="gramStart"/>
-      <w:r>
-        <w:t>group</w:t>
-      </w:r>
-      <w:proofErr w:type="spellEnd"/>
-      <w:r>
-        <w:t>(</w:t>
-      </w:r>
-      <w:proofErr w:type="gramEnd"/>
-    </w:p>
-    <w:p>
-      <w:pPr>
-        <w:bidi w:val="0"/>
-      </w:pPr>
-      <w:r>
-        <w:t xml:space="preserve">            </w:t>
-      </w:r>
-      <w:proofErr w:type="spellStart"/>
-      <w:r>
-        <w:t>UserPoolId</w:t>
-      </w:r>
-      <w:proofErr w:type="spellEnd"/>
-      <w:r>
-        <w:t>=</w:t>
-      </w:r>
-      <w:proofErr w:type="spellStart"/>
-      <w:r>
-        <w:t>user_pool_id</w:t>
-      </w:r>
-      <w:proofErr w:type="spellEnd"/>
-      <w:r>
-        <w:t>,</w:t>
-      </w:r>
-    </w:p>
-    <w:p>
-      <w:pPr>
-        <w:bidi w:val="0"/>
-      </w:pPr>
-      <w:r>
-        <w:t xml:space="preserve">            Username=username,</w:t>
-      </w:r>
-    </w:p>
-    <w:p>
-      <w:pPr>
-        <w:bidi w:val="0"/>
-      </w:pPr>
-      <w:r>
-        <w:t xml:space="preserve">            </w:t>
-      </w:r>
-      <w:proofErr w:type="spellStart"/>
-      <w:r>
-        <w:t>GroupName</w:t>
-      </w:r>
-      <w:proofErr w:type="spellEnd"/>
-      <w:r>
-        <w:t>='users'</w:t>
-      </w:r>
-    </w:p>
-    <w:p>
-      <w:pPr>
-        <w:bidi w:val="0"/>
-        <w:rPr>
-          <w:rtl/>
-        </w:rPr>
-      </w:pPr>
-      <w:r>
         <w:t xml:space="preserve">        )</w:t>
       </w:r>
     </w:p>
@@ -2439,28 +2054,7 @@
         <w:bidi w:val="0"/>
       </w:pPr>
       <w:r>
-        <w:t xml:space="preserve">        </w:t>
-      </w:r>
-      <w:proofErr w:type="gramStart"/>
-      <w:r>
-        <w:t>print(</w:t>
-      </w:r>
-      <w:proofErr w:type="spellStart"/>
-      <w:proofErr w:type="gramEnd"/>
-      <w:r>
-        <w:t>f"Successfully</w:t>
-      </w:r>
-      <w:proofErr w:type="spellEnd"/>
-      <w:r>
-        <w:t xml:space="preserve"> added {username} to </w:t>
-      </w:r>
-      <w:proofErr w:type="gramStart"/>
-      <w:r>
-        <w:t>users</w:t>
-      </w:r>
-      <w:proofErr w:type="gramEnd"/>
-      <w:r>
-        <w:t xml:space="preserve"> group")</w:t>
+        <w:t xml:space="preserve">        print(f"Successfully added {username} to users group")</w:t>
       </w:r>
     </w:p>
     <w:p>
@@ -2476,36 +2070,7 @@
         <w:bidi w:val="0"/>
       </w:pPr>
       <w:r>
-        <w:t xml:space="preserve">        </w:t>
-      </w:r>
-      <w:proofErr w:type="gramStart"/>
-      <w:r>
-        <w:t>print(</w:t>
-      </w:r>
-      <w:proofErr w:type="spellStart"/>
-      <w:proofErr w:type="gramEnd"/>
-      <w:r>
-        <w:t>f"Error</w:t>
-      </w:r>
-      <w:proofErr w:type="spellEnd"/>
-      <w:r>
-        <w:t xml:space="preserve"> adding user to </w:t>
-      </w:r>
-      <w:proofErr w:type="gramStart"/>
-      <w:r>
-        <w:t>group: {</w:t>
-      </w:r>
-      <w:proofErr w:type="gramEnd"/>
-      <w:r>
-        <w:t>str(</w:t>
-      </w:r>
-      <w:proofErr w:type="gramStart"/>
-      <w:r>
-        <w:t>e)}</w:t>
-      </w:r>
-      <w:proofErr w:type="gramEnd"/>
-      <w:r>
-        <w:t>")</w:t>
+        <w:t xml:space="preserve">        print(f"Error adding user to group: {str(e)}")</w:t>
       </w:r>
     </w:p>
     <w:p>
@@ -2652,11 +2217,9 @@
       <w:r>
         <w:t>Function name: </w:t>
       </w:r>
-      <w:proofErr w:type="spellStart"/>
       <w:r>
         <w:t>TaskFlow-PreSignupValidation</w:t>
       </w:r>
-      <w:proofErr w:type="spellEnd"/>
     </w:p>
     <w:p>
       <w:pPr>
@@ -2691,13 +2254,8 @@
         <w:bidi w:val="0"/>
       </w:pPr>
       <w:r>
-        <w:t>Permissions: Use existing role - </w:t>
-      </w:r>
-      <w:proofErr w:type="spellStart"/>
-      <w:r>
-        <w:t>LabRole</w:t>
-      </w:r>
-      <w:proofErr w:type="spellEnd"/>
+        <w:t>Permissions: Use existing role - LabRole</w:t>
+      </w:r>
     </w:p>
     <w:p>
       <w:pPr>
@@ -2759,9 +2317,8 @@
           <w:shd w:val="clear" w:color="auto" w:fill="FFFFFF"/>
           <w14:ligatures w14:val="none"/>
         </w:rPr>
-        <w:t xml:space="preserve"> (</w:t>
-      </w:r>
-      <w:proofErr w:type="gramStart"/>
+        <w:t xml:space="preserve"> (Its found in a file named</w:t>
+      </w:r>
       <w:r>
         <w:rPr>
           <w:rFonts w:ascii="Segoe UI" w:eastAsia="Times New Roman" w:hAnsi="Segoe UI" w:cs="Segoe UI"/>
@@ -2772,9 +2329,8 @@
           <w:shd w:val="clear" w:color="auto" w:fill="FFFFFF"/>
           <w14:ligatures w14:val="none"/>
         </w:rPr>
-        <w:t>Its</w:t>
-      </w:r>
-      <w:proofErr w:type="gramEnd"/>
+        <w:t xml:space="preserve"> </w:t>
+      </w:r>
       <w:r>
         <w:rPr>
           <w:rFonts w:ascii="Segoe UI" w:eastAsia="Times New Roman" w:hAnsi="Segoe UI" w:cs="Segoe UI"/>
@@ -2785,7 +2341,7 @@
           <w:shd w:val="clear" w:color="auto" w:fill="FFFFFF"/>
           <w14:ligatures w14:val="none"/>
         </w:rPr>
-        <w:t xml:space="preserve"> found in a file named</w:t>
+        <w:t>TaskFlow-AutoAssignGroup</w:t>
       </w:r>
       <w:r>
         <w:rPr>
@@ -2797,7 +2353,7 @@
           <w:shd w:val="clear" w:color="auto" w:fill="FFFFFF"/>
           <w14:ligatures w14:val="none"/>
         </w:rPr>
-        <w:t xml:space="preserve"> </w:t>
+        <w:t>.py)</w:t>
       </w:r>
       <w:r>
         <w:rPr>
@@ -2809,30 +2365,6 @@
           <w:shd w:val="clear" w:color="auto" w:fill="FFFFFF"/>
           <w14:ligatures w14:val="none"/>
         </w:rPr>
-        <w:t>TaskFlow-AutoAssignGroup</w:t>
-      </w:r>
-      <w:r>
-        <w:rPr>
-          <w:rFonts w:ascii="Segoe UI" w:eastAsia="Times New Roman" w:hAnsi="Segoe UI" w:cs="Segoe UI"/>
-          <w:b/>
-          <w:bCs/>
-          <w:color w:val="2E2F30"/>
-          <w:kern w:val="0"/>
-          <w:shd w:val="clear" w:color="auto" w:fill="FFFFFF"/>
-          <w14:ligatures w14:val="none"/>
-        </w:rPr>
-        <w:t>.py)</w:t>
-      </w:r>
-      <w:r>
-        <w:rPr>
-          <w:rFonts w:ascii="Segoe UI" w:eastAsia="Times New Roman" w:hAnsi="Segoe UI" w:cs="Segoe UI"/>
-          <w:b/>
-          <w:bCs/>
-          <w:color w:val="2E2F30"/>
-          <w:kern w:val="0"/>
-          <w:shd w:val="clear" w:color="auto" w:fill="FFFFFF"/>
-          <w14:ligatures w14:val="none"/>
-        </w:rPr>
         <w:t>:</w:t>
       </w:r>
     </w:p>
@@ -2852,18 +2384,8 @@
           <w:kern w:val="0"/>
           <w14:ligatures w14:val="none"/>
         </w:rPr>
-        <w:t xml:space="preserve">import </w:t>
-      </w:r>
-      <w:proofErr w:type="spellStart"/>
-      <w:r>
-        <w:rPr>
-          <w:rFonts w:ascii="Times New Roman" w:eastAsia="Times New Roman" w:hAnsi="Times New Roman" w:cs="Times New Roman"/>
-          <w:kern w:val="0"/>
-          <w14:ligatures w14:val="none"/>
-        </w:rPr>
-        <w:t>json</w:t>
-      </w:r>
-      <w:proofErr w:type="spellEnd"/>
+        <w:t>import json</w:t>
+      </w:r>
     </w:p>
     <w:p>
       <w:pPr>
@@ -2912,43 +2434,45 @@
           <w:kern w:val="0"/>
           <w14:ligatures w14:val="none"/>
         </w:rPr>
-        <w:t xml:space="preserve">def </w:t>
-      </w:r>
-      <w:proofErr w:type="spellStart"/>
-      <w:r>
+        <w:t>def lambda_handler(event, context):</w:t>
+      </w:r>
+    </w:p>
+    <w:p>
+      <w:pPr>
+        <w:bidi w:val="0"/>
+        <w:spacing w:after="0" w:line="240" w:lineRule="auto"/>
         <w:rPr>
           <w:rFonts w:ascii="Times New Roman" w:eastAsia="Times New Roman" w:hAnsi="Times New Roman" w:cs="Times New Roman"/>
           <w:kern w:val="0"/>
           <w14:ligatures w14:val="none"/>
         </w:rPr>
-        <w:t>lambda_</w:t>
-      </w:r>
-      <w:proofErr w:type="gramStart"/>
+      </w:pPr>
       <w:r>
         <w:rPr>
           <w:rFonts w:ascii="Times New Roman" w:eastAsia="Times New Roman" w:hAnsi="Times New Roman" w:cs="Times New Roman"/>
           <w:kern w:val="0"/>
           <w14:ligatures w14:val="none"/>
         </w:rPr>
-        <w:t>handler</w:t>
-      </w:r>
-      <w:proofErr w:type="spellEnd"/>
-      <w:r>
+        <w:t xml:space="preserve">    # Get the user pool ID and username from the event</w:t>
+      </w:r>
+    </w:p>
+    <w:p>
+      <w:pPr>
+        <w:bidi w:val="0"/>
+        <w:spacing w:after="0" w:line="240" w:lineRule="auto"/>
         <w:rPr>
           <w:rFonts w:ascii="Times New Roman" w:eastAsia="Times New Roman" w:hAnsi="Times New Roman" w:cs="Times New Roman"/>
           <w:kern w:val="0"/>
           <w14:ligatures w14:val="none"/>
         </w:rPr>
-        <w:t>(</w:t>
-      </w:r>
-      <w:proofErr w:type="gramEnd"/>
+      </w:pPr>
       <w:r>
         <w:rPr>
           <w:rFonts w:ascii="Times New Roman" w:eastAsia="Times New Roman" w:hAnsi="Times New Roman" w:cs="Times New Roman"/>
           <w:kern w:val="0"/>
           <w14:ligatures w14:val="none"/>
         </w:rPr>
-        <w:t>event, context):</w:t>
+        <w:t xml:space="preserve">    user_pool_id = event['userPoolId']</w:t>
       </w:r>
     </w:p>
     <w:p>
@@ -2967,109 +2491,7 @@
           <w:kern w:val="0"/>
           <w14:ligatures w14:val="none"/>
         </w:rPr>
-        <w:t xml:space="preserve">    # Get the user pool ID and username from the event</w:t>
-      </w:r>
-    </w:p>
-    <w:p>
-      <w:pPr>
-        <w:bidi w:val="0"/>
-        <w:spacing w:after="0" w:line="240" w:lineRule="auto"/>
-        <w:rPr>
-          <w:rFonts w:ascii="Times New Roman" w:eastAsia="Times New Roman" w:hAnsi="Times New Roman" w:cs="Times New Roman"/>
-          <w:kern w:val="0"/>
-          <w14:ligatures w14:val="none"/>
-        </w:rPr>
-      </w:pPr>
-      <w:r>
-        <w:rPr>
-          <w:rFonts w:ascii="Times New Roman" w:eastAsia="Times New Roman" w:hAnsi="Times New Roman" w:cs="Times New Roman"/>
-          <w:kern w:val="0"/>
-          <w14:ligatures w14:val="none"/>
-        </w:rPr>
-        <w:t xml:space="preserve">    </w:t>
-      </w:r>
-      <w:proofErr w:type="spellStart"/>
-      <w:r>
-        <w:rPr>
-          <w:rFonts w:ascii="Times New Roman" w:eastAsia="Times New Roman" w:hAnsi="Times New Roman" w:cs="Times New Roman"/>
-          <w:kern w:val="0"/>
-          <w14:ligatures w14:val="none"/>
-        </w:rPr>
-        <w:t>user_pool_id</w:t>
-      </w:r>
-      <w:proofErr w:type="spellEnd"/>
-      <w:r>
-        <w:rPr>
-          <w:rFonts w:ascii="Times New Roman" w:eastAsia="Times New Roman" w:hAnsi="Times New Roman" w:cs="Times New Roman"/>
-          <w:kern w:val="0"/>
-          <w14:ligatures w14:val="none"/>
-        </w:rPr>
-        <w:t xml:space="preserve"> = event['</w:t>
-      </w:r>
-      <w:proofErr w:type="spellStart"/>
-      <w:r>
-        <w:rPr>
-          <w:rFonts w:ascii="Times New Roman" w:eastAsia="Times New Roman" w:hAnsi="Times New Roman" w:cs="Times New Roman"/>
-          <w:kern w:val="0"/>
-          <w14:ligatures w14:val="none"/>
-        </w:rPr>
-        <w:t>userPoolId</w:t>
-      </w:r>
-      <w:proofErr w:type="spellEnd"/>
-      <w:r>
-        <w:rPr>
-          <w:rFonts w:ascii="Times New Roman" w:eastAsia="Times New Roman" w:hAnsi="Times New Roman" w:cs="Times New Roman"/>
-          <w:kern w:val="0"/>
-          <w14:ligatures w14:val="none"/>
-        </w:rPr>
-        <w:t>']</w:t>
-      </w:r>
-    </w:p>
-    <w:p>
-      <w:pPr>
-        <w:bidi w:val="0"/>
-        <w:spacing w:after="0" w:line="240" w:lineRule="auto"/>
-        <w:rPr>
-          <w:rFonts w:ascii="Times New Roman" w:eastAsia="Times New Roman" w:hAnsi="Times New Roman" w:cs="Times New Roman"/>
-          <w:kern w:val="0"/>
-          <w14:ligatures w14:val="none"/>
-        </w:rPr>
-      </w:pPr>
-      <w:r>
-        <w:rPr>
-          <w:rFonts w:ascii="Times New Roman" w:eastAsia="Times New Roman" w:hAnsi="Times New Roman" w:cs="Times New Roman"/>
-          <w:kern w:val="0"/>
-          <w14:ligatures w14:val="none"/>
-        </w:rPr>
-        <w:t xml:space="preserve">    username = </w:t>
-      </w:r>
-      <w:proofErr w:type="gramStart"/>
-      <w:r>
-        <w:rPr>
-          <w:rFonts w:ascii="Times New Roman" w:eastAsia="Times New Roman" w:hAnsi="Times New Roman" w:cs="Times New Roman"/>
-          <w:kern w:val="0"/>
-          <w14:ligatures w14:val="none"/>
-        </w:rPr>
-        <w:t>event['</w:t>
-      </w:r>
-      <w:proofErr w:type="spellStart"/>
-      <w:proofErr w:type="gramEnd"/>
-      <w:r>
-        <w:rPr>
-          <w:rFonts w:ascii="Times New Roman" w:eastAsia="Times New Roman" w:hAnsi="Times New Roman" w:cs="Times New Roman"/>
-          <w:kern w:val="0"/>
-          <w14:ligatures w14:val="none"/>
-        </w:rPr>
-        <w:t>userName</w:t>
-      </w:r>
-      <w:proofErr w:type="spellEnd"/>
-      <w:r>
-        <w:rPr>
-          <w:rFonts w:ascii="Times New Roman" w:eastAsia="Times New Roman" w:hAnsi="Times New Roman" w:cs="Times New Roman"/>
-          <w:kern w:val="0"/>
-          <w14:ligatures w14:val="none"/>
-        </w:rPr>
-        <w:t>']</w:t>
+        <w:t xml:space="preserve">    username = event['userName']</w:t>
       </w:r>
     </w:p>
     <w:p>
@@ -3127,43 +2549,7 @@
           <w:kern w:val="0"/>
           <w14:ligatures w14:val="none"/>
         </w:rPr>
-        <w:t xml:space="preserve">    </w:t>
-      </w:r>
-      <w:proofErr w:type="spellStart"/>
-      <w:r>
-        <w:rPr>
-          <w:rFonts w:ascii="Times New Roman" w:eastAsia="Times New Roman" w:hAnsi="Times New Roman" w:cs="Times New Roman"/>
-          <w:kern w:val="0"/>
-          <w14:ligatures w14:val="none"/>
-        </w:rPr>
-        <w:t>cognito</w:t>
-      </w:r>
-      <w:proofErr w:type="spellEnd"/>
-      <w:r>
-        <w:rPr>
-          <w:rFonts w:ascii="Times New Roman" w:eastAsia="Times New Roman" w:hAnsi="Times New Roman" w:cs="Times New Roman"/>
-          <w:kern w:val="0"/>
-          <w14:ligatures w14:val="none"/>
-        </w:rPr>
-        <w:t xml:space="preserve"> = boto3.client('</w:t>
-      </w:r>
-      <w:proofErr w:type="spellStart"/>
-      <w:r>
-        <w:rPr>
-          <w:rFonts w:ascii="Times New Roman" w:eastAsia="Times New Roman" w:hAnsi="Times New Roman" w:cs="Times New Roman"/>
-          <w:kern w:val="0"/>
-          <w14:ligatures w14:val="none"/>
-        </w:rPr>
-        <w:t>cognito-idp</w:t>
-      </w:r>
-      <w:proofErr w:type="spellEnd"/>
-      <w:r>
-        <w:rPr>
-          <w:rFonts w:ascii="Times New Roman" w:eastAsia="Times New Roman" w:hAnsi="Times New Roman" w:cs="Times New Roman"/>
-          <w:kern w:val="0"/>
-          <w14:ligatures w14:val="none"/>
-        </w:rPr>
-        <w:t>')</w:t>
+        <w:t xml:space="preserve">    cognito = boto3.client('cognito-idp')</w:t>
       </w:r>
     </w:p>
     <w:p>
@@ -3240,46 +2626,46 @@
           <w:kern w:val="0"/>
           <w14:ligatures w14:val="none"/>
         </w:rPr>
-        <w:t xml:space="preserve">        </w:t>
-      </w:r>
-      <w:proofErr w:type="spellStart"/>
-      <w:proofErr w:type="gramStart"/>
-      <w:r>
+        <w:t xml:space="preserve">        cognito.admin_add_user_to_group(</w:t>
+      </w:r>
+    </w:p>
+    <w:p>
+      <w:pPr>
+        <w:bidi w:val="0"/>
+        <w:spacing w:after="0" w:line="240" w:lineRule="auto"/>
         <w:rPr>
           <w:rFonts w:ascii="Times New Roman" w:eastAsia="Times New Roman" w:hAnsi="Times New Roman" w:cs="Times New Roman"/>
           <w:kern w:val="0"/>
           <w14:ligatures w14:val="none"/>
         </w:rPr>
-        <w:t>cognito.admin</w:t>
-      </w:r>
-      <w:proofErr w:type="gramEnd"/>
+      </w:pPr>
       <w:r>
         <w:rPr>
           <w:rFonts w:ascii="Times New Roman" w:eastAsia="Times New Roman" w:hAnsi="Times New Roman" w:cs="Times New Roman"/>
           <w:kern w:val="0"/>
           <w14:ligatures w14:val="none"/>
         </w:rPr>
-        <w:t>_add_user_to_</w:t>
-      </w:r>
-      <w:proofErr w:type="gramStart"/>
-      <w:r>
+        <w:t xml:space="preserve">            UserPoolId=user_pool_id,</w:t>
+      </w:r>
+    </w:p>
+    <w:p>
+      <w:pPr>
+        <w:bidi w:val="0"/>
+        <w:spacing w:after="0" w:line="240" w:lineRule="auto"/>
         <w:rPr>
           <w:rFonts w:ascii="Times New Roman" w:eastAsia="Times New Roman" w:hAnsi="Times New Roman" w:cs="Times New Roman"/>
           <w:kern w:val="0"/>
           <w14:ligatures w14:val="none"/>
         </w:rPr>
-        <w:t>group</w:t>
-      </w:r>
-      <w:proofErr w:type="spellEnd"/>
+      </w:pPr>
       <w:r>
         <w:rPr>
           <w:rFonts w:ascii="Times New Roman" w:eastAsia="Times New Roman" w:hAnsi="Times New Roman" w:cs="Times New Roman"/>
           <w:kern w:val="0"/>
           <w14:ligatures w14:val="none"/>
         </w:rPr>
-        <w:t>(</w:t>
-      </w:r>
-      <w:proofErr w:type="gramEnd"/>
+        <w:t xml:space="preserve">            Username=username,</w:t>
+      </w:r>
     </w:p>
     <w:p>
       <w:pPr>
@@ -3297,99 +2683,7 @@
           <w:kern w:val="0"/>
           <w14:ligatures w14:val="none"/>
         </w:rPr>
-        <w:t xml:space="preserve">            </w:t>
-      </w:r>
-      <w:proofErr w:type="spellStart"/>
-      <w:r>
-        <w:rPr>
-          <w:rFonts w:ascii="Times New Roman" w:eastAsia="Times New Roman" w:hAnsi="Times New Roman" w:cs="Times New Roman"/>
-          <w:kern w:val="0"/>
-          <w14:ligatures w14:val="none"/>
-        </w:rPr>
-        <w:t>UserPoolId</w:t>
-      </w:r>
-      <w:proofErr w:type="spellEnd"/>
-      <w:r>
-        <w:rPr>
-          <w:rFonts w:ascii="Times New Roman" w:eastAsia="Times New Roman" w:hAnsi="Times New Roman" w:cs="Times New Roman"/>
-          <w:kern w:val="0"/>
-          <w14:ligatures w14:val="none"/>
-        </w:rPr>
-        <w:t>=</w:t>
-      </w:r>
-      <w:proofErr w:type="spellStart"/>
-      <w:r>
-        <w:rPr>
-          <w:rFonts w:ascii="Times New Roman" w:eastAsia="Times New Roman" w:hAnsi="Times New Roman" w:cs="Times New Roman"/>
-          <w:kern w:val="0"/>
-          <w14:ligatures w14:val="none"/>
-        </w:rPr>
-        <w:t>user_pool_id</w:t>
-      </w:r>
-      <w:proofErr w:type="spellEnd"/>
-      <w:r>
-        <w:rPr>
-          <w:rFonts w:ascii="Times New Roman" w:eastAsia="Times New Roman" w:hAnsi="Times New Roman" w:cs="Times New Roman"/>
-          <w:kern w:val="0"/>
-          <w14:ligatures w14:val="none"/>
-        </w:rPr>
-        <w:t>,</w:t>
-      </w:r>
-    </w:p>
-    <w:p>
-      <w:pPr>
-        <w:bidi w:val="0"/>
-        <w:spacing w:after="0" w:line="240" w:lineRule="auto"/>
-        <w:rPr>
-          <w:rFonts w:ascii="Times New Roman" w:eastAsia="Times New Roman" w:hAnsi="Times New Roman" w:cs="Times New Roman"/>
-          <w:kern w:val="0"/>
-          <w14:ligatures w14:val="none"/>
-        </w:rPr>
-      </w:pPr>
-      <w:r>
-        <w:rPr>
-          <w:rFonts w:ascii="Times New Roman" w:eastAsia="Times New Roman" w:hAnsi="Times New Roman" w:cs="Times New Roman"/>
-          <w:kern w:val="0"/>
-          <w14:ligatures w14:val="none"/>
-        </w:rPr>
-        <w:t xml:space="preserve">            Username=username,</w:t>
-      </w:r>
-    </w:p>
-    <w:p>
-      <w:pPr>
-        <w:bidi w:val="0"/>
-        <w:spacing w:after="0" w:line="240" w:lineRule="auto"/>
-        <w:rPr>
-          <w:rFonts w:ascii="Times New Roman" w:eastAsia="Times New Roman" w:hAnsi="Times New Roman" w:cs="Times New Roman"/>
-          <w:kern w:val="0"/>
-          <w14:ligatures w14:val="none"/>
-        </w:rPr>
-      </w:pPr>
-      <w:r>
-        <w:rPr>
-          <w:rFonts w:ascii="Times New Roman" w:eastAsia="Times New Roman" w:hAnsi="Times New Roman" w:cs="Times New Roman"/>
-          <w:kern w:val="0"/>
-          <w14:ligatures w14:val="none"/>
-        </w:rPr>
-        <w:t xml:space="preserve">            </w:t>
-      </w:r>
-      <w:proofErr w:type="spellStart"/>
-      <w:r>
-        <w:rPr>
-          <w:rFonts w:ascii="Times New Roman" w:eastAsia="Times New Roman" w:hAnsi="Times New Roman" w:cs="Times New Roman"/>
-          <w:kern w:val="0"/>
-          <w14:ligatures w14:val="none"/>
-        </w:rPr>
-        <w:t>GroupName</w:t>
-      </w:r>
-      <w:proofErr w:type="spellEnd"/>
-      <w:r>
-        <w:rPr>
-          <w:rFonts w:ascii="Times New Roman" w:eastAsia="Times New Roman" w:hAnsi="Times New Roman" w:cs="Times New Roman"/>
-          <w:kern w:val="0"/>
-          <w14:ligatures w14:val="none"/>
-        </w:rPr>
-        <w:t>='users'</w:t>
+        <w:t xml:space="preserve">            GroupName='users'</w:t>
       </w:r>
     </w:p>
     <w:p>
@@ -3428,155 +2722,45 @@
           <w:kern w:val="0"/>
           <w14:ligatures w14:val="none"/>
         </w:rPr>
-        <w:t xml:space="preserve">        </w:t>
-      </w:r>
-      <w:proofErr w:type="gramStart"/>
-      <w:r>
+        <w:t xml:space="preserve">        print(f"Successfully added {username} to users group")</w:t>
+      </w:r>
+    </w:p>
+    <w:p>
+      <w:pPr>
+        <w:bidi w:val="0"/>
+        <w:spacing w:after="0" w:line="240" w:lineRule="auto"/>
         <w:rPr>
           <w:rFonts w:ascii="Times New Roman" w:eastAsia="Times New Roman" w:hAnsi="Times New Roman" w:cs="Times New Roman"/>
           <w:kern w:val="0"/>
           <w14:ligatures w14:val="none"/>
         </w:rPr>
-        <w:t>print(</w:t>
-      </w:r>
-      <w:proofErr w:type="spellStart"/>
-      <w:proofErr w:type="gramEnd"/>
+      </w:pPr>
       <w:r>
         <w:rPr>
           <w:rFonts w:ascii="Times New Roman" w:eastAsia="Times New Roman" w:hAnsi="Times New Roman" w:cs="Times New Roman"/>
           <w:kern w:val="0"/>
           <w14:ligatures w14:val="none"/>
         </w:rPr>
-        <w:t>f"Successfully</w:t>
-      </w:r>
-      <w:proofErr w:type="spellEnd"/>
-      <w:r>
+        <w:t xml:space="preserve">    except Exception as e:</w:t>
+      </w:r>
+    </w:p>
+    <w:p>
+      <w:pPr>
+        <w:bidi w:val="0"/>
+        <w:spacing w:after="0" w:line="240" w:lineRule="auto"/>
         <w:rPr>
           <w:rFonts w:ascii="Times New Roman" w:eastAsia="Times New Roman" w:hAnsi="Times New Roman" w:cs="Times New Roman"/>
           <w:kern w:val="0"/>
           <w14:ligatures w14:val="none"/>
         </w:rPr>
-        <w:t xml:space="preserve"> added {username} to </w:t>
-      </w:r>
-      <w:proofErr w:type="gramStart"/>
+      </w:pPr>
       <w:r>
         <w:rPr>
           <w:rFonts w:ascii="Times New Roman" w:eastAsia="Times New Roman" w:hAnsi="Times New Roman" w:cs="Times New Roman"/>
           <w:kern w:val="0"/>
           <w14:ligatures w14:val="none"/>
         </w:rPr>
-        <w:t>users</w:t>
-      </w:r>
-      <w:proofErr w:type="gramEnd"/>
-      <w:r>
-        <w:rPr>
-          <w:rFonts w:ascii="Times New Roman" w:eastAsia="Times New Roman" w:hAnsi="Times New Roman" w:cs="Times New Roman"/>
-          <w:kern w:val="0"/>
-          <w14:ligatures w14:val="none"/>
-        </w:rPr>
-        <w:t xml:space="preserve"> group")</w:t>
-      </w:r>
-    </w:p>
-    <w:p>
-      <w:pPr>
-        <w:bidi w:val="0"/>
-        <w:spacing w:after="0" w:line="240" w:lineRule="auto"/>
-        <w:rPr>
-          <w:rFonts w:ascii="Times New Roman" w:eastAsia="Times New Roman" w:hAnsi="Times New Roman" w:cs="Times New Roman"/>
-          <w:kern w:val="0"/>
-          <w14:ligatures w14:val="none"/>
-        </w:rPr>
-      </w:pPr>
-      <w:r>
-        <w:rPr>
-          <w:rFonts w:ascii="Times New Roman" w:eastAsia="Times New Roman" w:hAnsi="Times New Roman" w:cs="Times New Roman"/>
-          <w:kern w:val="0"/>
-          <w14:ligatures w14:val="none"/>
-        </w:rPr>
-        <w:t xml:space="preserve">    except Exception as e:</w:t>
-      </w:r>
-    </w:p>
-    <w:p>
-      <w:pPr>
-        <w:bidi w:val="0"/>
-        <w:spacing w:after="0" w:line="240" w:lineRule="auto"/>
-        <w:rPr>
-          <w:rFonts w:ascii="Times New Roman" w:eastAsia="Times New Roman" w:hAnsi="Times New Roman" w:cs="Times New Roman"/>
-          <w:kern w:val="0"/>
-          <w14:ligatures w14:val="none"/>
-        </w:rPr>
-      </w:pPr>
-      <w:r>
-        <w:rPr>
-          <w:rFonts w:ascii="Times New Roman" w:eastAsia="Times New Roman" w:hAnsi="Times New Roman" w:cs="Times New Roman"/>
-          <w:kern w:val="0"/>
-          <w14:ligatures w14:val="none"/>
-        </w:rPr>
-        <w:t xml:space="preserve">        </w:t>
-      </w:r>
-      <w:proofErr w:type="gramStart"/>
-      <w:r>
-        <w:rPr>
-          <w:rFonts w:ascii="Times New Roman" w:eastAsia="Times New Roman" w:hAnsi="Times New Roman" w:cs="Times New Roman"/>
-          <w:kern w:val="0"/>
-          <w14:ligatures w14:val="none"/>
-        </w:rPr>
-        <w:t>print(</w:t>
-      </w:r>
-      <w:proofErr w:type="spellStart"/>
-      <w:proofErr w:type="gramEnd"/>
-      <w:r>
-        <w:rPr>
-          <w:rFonts w:ascii="Times New Roman" w:eastAsia="Times New Roman" w:hAnsi="Times New Roman" w:cs="Times New Roman"/>
-          <w:kern w:val="0"/>
-          <w14:ligatures w14:val="none"/>
-        </w:rPr>
-        <w:t>f"Error</w:t>
-      </w:r>
-      <w:proofErr w:type="spellEnd"/>
-      <w:r>
-        <w:rPr>
-          <w:rFonts w:ascii="Times New Roman" w:eastAsia="Times New Roman" w:hAnsi="Times New Roman" w:cs="Times New Roman"/>
-          <w:kern w:val="0"/>
-          <w14:ligatures w14:val="none"/>
-        </w:rPr>
-        <w:t xml:space="preserve"> adding user to </w:t>
-      </w:r>
-      <w:proofErr w:type="gramStart"/>
-      <w:r>
-        <w:rPr>
-          <w:rFonts w:ascii="Times New Roman" w:eastAsia="Times New Roman" w:hAnsi="Times New Roman" w:cs="Times New Roman"/>
-          <w:kern w:val="0"/>
-          <w14:ligatures w14:val="none"/>
-        </w:rPr>
-        <w:t>group: {</w:t>
-      </w:r>
-      <w:proofErr w:type="gramEnd"/>
-      <w:r>
-        <w:rPr>
-          <w:rFonts w:ascii="Times New Roman" w:eastAsia="Times New Roman" w:hAnsi="Times New Roman" w:cs="Times New Roman"/>
-          <w:kern w:val="0"/>
-          <w14:ligatures w14:val="none"/>
-        </w:rPr>
-        <w:t>str(</w:t>
-      </w:r>
-      <w:proofErr w:type="gramStart"/>
-      <w:r>
-        <w:rPr>
-          <w:rFonts w:ascii="Times New Roman" w:eastAsia="Times New Roman" w:hAnsi="Times New Roman" w:cs="Times New Roman"/>
-          <w:kern w:val="0"/>
-          <w14:ligatures w14:val="none"/>
-        </w:rPr>
-        <w:t>e)}</w:t>
-      </w:r>
-      <w:proofErr w:type="gramEnd"/>
-      <w:r>
-        <w:rPr>
-          <w:rFonts w:ascii="Times New Roman" w:eastAsia="Times New Roman" w:hAnsi="Times New Roman" w:cs="Times New Roman"/>
-          <w:kern w:val="0"/>
-          <w14:ligatures w14:val="none"/>
-        </w:rPr>
-        <w:t>")</w:t>
+        <w:t xml:space="preserve">        print(f"Error adding user to group: {str(e)}")</w:t>
       </w:r>
     </w:p>
     <w:p>
@@ -3698,7 +2882,6 @@
         </w:rPr>
         <w:t xml:space="preserve">.3 Add </w:t>
       </w:r>
-      <w:proofErr w:type="gramStart"/>
       <w:r>
         <w:rPr>
           <w:b/>
@@ -3706,7 +2889,6 @@
         </w:rPr>
         <w:t>Pre sign-up</w:t>
       </w:r>
-      <w:proofErr w:type="gramEnd"/>
       <w:r>
         <w:rPr>
           <w:b/>
@@ -3775,11 +2957,9 @@
       <w:r>
         <w:t xml:space="preserve">Trigger type: </w:t>
       </w:r>
-      <w:proofErr w:type="gramStart"/>
       <w:r>
         <w:t>Pre sign-up</w:t>
       </w:r>
-      <w:proofErr w:type="gramEnd"/>
     </w:p>
     <w:p>
       <w:pPr>
@@ -3792,11 +2972,9 @@
       <w:r>
         <w:t xml:space="preserve">Lambda function: </w:t>
       </w:r>
-      <w:proofErr w:type="spellStart"/>
       <w:r>
         <w:t>TaskFlow-PreSignupValidation</w:t>
       </w:r>
-      <w:proofErr w:type="spellEnd"/>
     </w:p>
     <w:p>
       <w:pPr>
@@ -3876,15 +3054,7 @@
         <w:bidi w:val="0"/>
       </w:pPr>
       <w:r>
-        <w:t>Table name: </w:t>
-      </w:r>
-      <w:proofErr w:type="spellStart"/>
-      <w:r>
-        <w:t>TaskFlow</w:t>
-      </w:r>
-      <w:proofErr w:type="spellEnd"/>
-      <w:r>
-        <w:t>-Tasks</w:t>
+        <w:t>Table name: TaskFlow-Tasks</w:t>
       </w:r>
     </w:p>
     <w:p>
@@ -3896,15 +3066,7 @@
         <w:bidi w:val="0"/>
       </w:pPr>
       <w:r>
-        <w:t>Partition key: </w:t>
-      </w:r>
-      <w:proofErr w:type="spellStart"/>
-      <w:r>
-        <w:t>userId</w:t>
-      </w:r>
-      <w:proofErr w:type="spellEnd"/>
-      <w:r>
-        <w:t> (String)</w:t>
+        <w:t>Partition key: userId (String)</w:t>
       </w:r>
     </w:p>
     <w:p>
@@ -3916,15 +3078,7 @@
         <w:bidi w:val="0"/>
       </w:pPr>
       <w:r>
-        <w:t>Sort key: </w:t>
-      </w:r>
-      <w:proofErr w:type="spellStart"/>
-      <w:r>
-        <w:t>taskId</w:t>
-      </w:r>
-      <w:proofErr w:type="spellEnd"/>
-      <w:r>
-        <w:t> (String)</w:t>
+        <w:t>Sort key: taskId (String)</w:t>
       </w:r>
     </w:p>
     <w:p>
@@ -3984,15 +3138,7 @@
         <w:bidi w:val="0"/>
       </w:pPr>
       <w:r>
-        <w:t>Table name: </w:t>
-      </w:r>
-      <w:proofErr w:type="spellStart"/>
-      <w:r>
-        <w:t>TaskFlow</w:t>
-      </w:r>
-      <w:proofErr w:type="spellEnd"/>
-      <w:r>
-        <w:t>-Analytics</w:t>
+        <w:t>Table name: TaskFlow-Analytics</w:t>
       </w:r>
     </w:p>
     <w:p>
@@ -4073,15 +3219,7 @@
         <w:bidi w:val="0"/>
       </w:pPr>
       <w:r>
-        <w:t xml:space="preserve">Update </w:t>
-      </w:r>
-      <w:proofErr w:type="spellStart"/>
-      <w:r>
-        <w:t>js</w:t>
-      </w:r>
-      <w:proofErr w:type="spellEnd"/>
-      <w:r>
-        <w:t>/config.js:</w:t>
+        <w:t>Update js/config.js:</w:t>
       </w:r>
     </w:p>
     <w:p>
@@ -4099,18 +3237,8 @@
         <w:ind w:left="720"/>
       </w:pPr>
       <w:r>
-        <w:t xml:space="preserve">    </w:t>
-      </w:r>
-      <w:proofErr w:type="spellStart"/>
-      <w:proofErr w:type="gramStart"/>
-      <w:r>
-        <w:t>cognito</w:t>
-      </w:r>
-      <w:proofErr w:type="spellEnd"/>
-      <w:r>
-        <w:t>: {</w:t>
-      </w:r>
-      <w:proofErr w:type="gramEnd"/>
+        <w:t xml:space="preserve">    cognito: {</w:t>
+      </w:r>
     </w:p>
     <w:p>
       <w:pPr>
@@ -4127,15 +3255,7 @@
         <w:ind w:left="720"/>
       </w:pPr>
       <w:r>
-        <w:t xml:space="preserve">        </w:t>
-      </w:r>
-      <w:proofErr w:type="spellStart"/>
-      <w:r>
-        <w:t>clientId</w:t>
-      </w:r>
-      <w:proofErr w:type="spellEnd"/>
-      <w:r>
-        <w:t>: '[YOUR-CLIENT-ID]',</w:t>
+        <w:t xml:space="preserve">        clientId: '[YOUR-CLIENT-ID]',</w:t>
       </w:r>
     </w:p>
     <w:p>
@@ -4144,15 +3264,7 @@
         <w:ind w:left="720"/>
       </w:pPr>
       <w:r>
-        <w:t xml:space="preserve">        </w:t>
-      </w:r>
-      <w:proofErr w:type="spellStart"/>
-      <w:r>
-        <w:t>redirectUri</w:t>
-      </w:r>
-      <w:proofErr w:type="spellEnd"/>
-      <w:r>
-        <w:t>: 'https://[YOUR-S3-WEBSITE-URL]/index.html',</w:t>
+        <w:t xml:space="preserve">        redirectUri: 'https://[YOUR-S3-WEBSITE-URL]/index.html',</w:t>
       </w:r>
     </w:p>
     <w:p>
@@ -4182,18 +3294,8 @@
         <w:ind w:left="720"/>
       </w:pPr>
       <w:r>
-        <w:t xml:space="preserve">    </w:t>
-      </w:r>
-      <w:proofErr w:type="spellStart"/>
-      <w:proofErr w:type="gramStart"/>
-      <w:r>
-        <w:t>api</w:t>
-      </w:r>
-      <w:proofErr w:type="spellEnd"/>
-      <w:r>
-        <w:t>: {</w:t>
-      </w:r>
-      <w:proofErr w:type="gramEnd"/>
+        <w:t xml:space="preserve">    api: {</w:t>
+      </w:r>
     </w:p>
     <w:p>
       <w:pPr>
@@ -4201,15 +3303,7 @@
         <w:ind w:left="720"/>
       </w:pPr>
       <w:r>
-        <w:t xml:space="preserve">        </w:t>
-      </w:r>
-      <w:proofErr w:type="gramStart"/>
-      <w:r>
-        <w:t>endpoint: '</w:t>
-      </w:r>
-      <w:proofErr w:type="gramEnd"/>
-      <w:r>
-        <w:t>'</w:t>
+        <w:t xml:space="preserve">        endpoint: ''</w:t>
       </w:r>
     </w:p>
     <w:p>
@@ -4257,27 +3351,11 @@
         <w:ind w:left="720"/>
       </w:pPr>
       <w:r>
-        <w:t xml:space="preserve">(For the domain provide the </w:t>
-      </w:r>
-      <w:proofErr w:type="spellStart"/>
-      <w:r>
-        <w:t>Url</w:t>
-      </w:r>
-      <w:proofErr w:type="spellEnd"/>
-      <w:r>
-        <w:t xml:space="preserve"> without https://), (It comes by default with https://)</w:t>
+        <w:t>(For the domain provide the Url without https://), (It comes by default with https://)</w:t>
       </w:r>
       <w:r>
         <w:br/>
-        <w:t xml:space="preserve">(The </w:t>
-      </w:r>
-      <w:proofErr w:type="spellStart"/>
-      <w:r>
-        <w:t>cognito</w:t>
-      </w:r>
-      <w:proofErr w:type="spellEnd"/>
-      <w:r>
-        <w:t xml:space="preserve"> domain is the default one, not a custom domain)</w:t>
+        <w:t>(The cognito domain is the default one, not a custom domain)</w:t>
       </w:r>
     </w:p>
     <w:p>
@@ -4686,13 +3764,8 @@
         <w:bidi w:val="0"/>
       </w:pPr>
       <w:r>
-        <w:t>Function name: </w:t>
-      </w:r>
-      <w:proofErr w:type="spellStart"/>
-      <w:r>
-        <w:t>TaskFlow-TaskHandler</w:t>
-      </w:r>
-      <w:proofErr w:type="spellEnd"/>
+        <w:t>Function name: TaskFlow-TaskHandler</w:t>
+      </w:r>
     </w:p>
     <w:p>
       <w:pPr>
@@ -4715,13 +3788,8 @@
         <w:bidi w:val="0"/>
       </w:pPr>
       <w:r>
-        <w:t xml:space="preserve">Use existing role: </w:t>
-      </w:r>
-      <w:proofErr w:type="spellStart"/>
-      <w:r>
-        <w:t>LabRole</w:t>
-      </w:r>
-      <w:proofErr w:type="spellEnd"/>
+        <w:t>Use existing role: LabRole</w:t>
+      </w:r>
     </w:p>
     <w:p>
       <w:pPr>
@@ -4779,15 +3847,7 @@
         <w:bidi w:val="0"/>
       </w:pPr>
       <w:r>
-        <w:t>Function name: </w:t>
-      </w:r>
-      <w:proofErr w:type="spellStart"/>
-      <w:r>
-        <w:t>TaskFlow</w:t>
-      </w:r>
-      <w:proofErr w:type="spellEnd"/>
-      <w:r>
-        <w:t>-Analytics</w:t>
+        <w:t>Function name: TaskFlow-Analytics</w:t>
       </w:r>
     </w:p>
     <w:p>
@@ -4811,13 +3871,8 @@
         <w:bidi w:val="0"/>
       </w:pPr>
       <w:r>
-        <w:t xml:space="preserve">Use existing role: </w:t>
-      </w:r>
-      <w:proofErr w:type="spellStart"/>
-      <w:r>
-        <w:t>LabRole</w:t>
-      </w:r>
-      <w:proofErr w:type="spellEnd"/>
+        <w:t>Use existing role: LabRole</w:t>
+      </w:r>
     </w:p>
     <w:p>
       <w:pPr>
@@ -4919,13 +3974,8 @@
         <w:bidi w:val="0"/>
       </w:pPr>
       <w:r>
-        <w:t>API name: </w:t>
-      </w:r>
-      <w:proofErr w:type="spellStart"/>
-      <w:r>
-        <w:t>TaskFlowAPI</w:t>
-      </w:r>
-      <w:proofErr w:type="spellEnd"/>
+        <w:t>API name: TaskFlowAPI</w:t>
+      </w:r>
     </w:p>
     <w:p>
       <w:pPr>
@@ -4996,13 +4046,8 @@
         <w:bidi w:val="0"/>
       </w:pPr>
       <w:r>
-        <w:t>Name: </w:t>
-      </w:r>
-      <w:proofErr w:type="spellStart"/>
-      <w:r>
-        <w:t>TaskFlowCognitoAuth</w:t>
-      </w:r>
-      <w:proofErr w:type="spellEnd"/>
+        <w:t>Name: TaskFlowCognitoAuth</w:t>
+      </w:r>
     </w:p>
     <w:p>
       <w:pPr>
@@ -5025,13 +4070,8 @@
         <w:bidi w:val="0"/>
       </w:pPr>
       <w:r>
-        <w:t xml:space="preserve">Cognito User Pool: Select your </w:t>
-      </w:r>
-      <w:proofErr w:type="spellStart"/>
-      <w:r>
-        <w:t>TaskFlowUserPool</w:t>
-      </w:r>
-      <w:proofErr w:type="spellEnd"/>
+        <w:t>Cognito User Pool: Select your TaskFlowUserPool</w:t>
+      </w:r>
     </w:p>
     <w:p>
       <w:pPr>
@@ -5078,15 +4118,7 @@
         <w:bidi w:val="0"/>
       </w:pPr>
       <w:r>
-        <w:t xml:space="preserve">Click "Resources" </w:t>
-      </w:r>
-      <w:proofErr w:type="gramStart"/>
-      <w:r>
-        <w:t>in left</w:t>
-      </w:r>
-      <w:proofErr w:type="gramEnd"/>
-      <w:r>
-        <w:t xml:space="preserve"> menu</w:t>
+        <w:t>Click "Resources" in left menu</w:t>
       </w:r>
     </w:p>
     <w:p>
@@ -5231,13 +4263,8 @@
         <w:bidi w:val="0"/>
       </w:pPr>
       <w:r>
-        <w:t xml:space="preserve">Lambda Function: </w:t>
-      </w:r>
-      <w:proofErr w:type="spellStart"/>
-      <w:r>
-        <w:t>TaskFlow-TaskHandler</w:t>
-      </w:r>
-      <w:proofErr w:type="spellEnd"/>
+        <w:t>Lambda Function: TaskFlow-TaskHandler</w:t>
+      </w:r>
     </w:p>
     <w:p>
       <w:pPr>
@@ -5272,13 +4299,8 @@
         <w:bidi w:val="0"/>
       </w:pPr>
       <w:r>
-        <w:t xml:space="preserve">Authorization: </w:t>
-      </w:r>
-      <w:proofErr w:type="spellStart"/>
-      <w:r>
-        <w:t>TaskFlowCognitoAuth</w:t>
-      </w:r>
-      <w:proofErr w:type="spellEnd"/>
+        <w:t>Authorization: TaskFlowCognitoAuth</w:t>
+      </w:r>
     </w:p>
     <w:p>
       <w:pPr>
@@ -5301,23 +4323,7 @@
           <w:b/>
           <w:bCs/>
         </w:rPr>
-        <w:t>13.5 Create {</w:t>
-      </w:r>
-      <w:proofErr w:type="spellStart"/>
-      <w:r>
-        <w:rPr>
-          <w:b/>
-          <w:bCs/>
-        </w:rPr>
-        <w:t>taskId</w:t>
-      </w:r>
-      <w:proofErr w:type="spellEnd"/>
-      <w:r>
-        <w:rPr>
-          <w:b/>
-          <w:bCs/>
-        </w:rPr>
-        <w:t>} resource:</w:t>
+        <w:t>13.5 Create {taskId} resource:</w:t>
       </w:r>
     </w:p>
     <w:p>
@@ -5353,15 +4359,7 @@
         <w:bidi w:val="0"/>
       </w:pPr>
       <w:r>
-        <w:t>Resource Name: {</w:t>
-      </w:r>
-      <w:proofErr w:type="spellStart"/>
-      <w:r>
-        <w:t>taskId</w:t>
-      </w:r>
-      <w:proofErr w:type="spellEnd"/>
-      <w:r>
-        <w:t>}</w:t>
+        <w:t>Resource Name: {taskId}</w:t>
       </w:r>
     </w:p>
     <w:p>
@@ -5373,15 +4371,7 @@
         <w:bidi w:val="0"/>
       </w:pPr>
       <w:r>
-        <w:t>Resource Path: {</w:t>
-      </w:r>
-      <w:proofErr w:type="spellStart"/>
-      <w:r>
-        <w:t>taskId</w:t>
-      </w:r>
-      <w:proofErr w:type="spellEnd"/>
-      <w:r>
-        <w:t>}</w:t>
+        <w:t>Resource Path: {taskId}</w:t>
       </w:r>
     </w:p>
     <w:p>
@@ -5405,23 +4395,7 @@
           <w:b/>
           <w:bCs/>
         </w:rPr>
-        <w:t>13.6 Add DELETE method to {</w:t>
-      </w:r>
-      <w:proofErr w:type="spellStart"/>
-      <w:r>
-        <w:rPr>
-          <w:b/>
-          <w:bCs/>
-        </w:rPr>
-        <w:t>taskId</w:t>
-      </w:r>
-      <w:proofErr w:type="spellEnd"/>
-      <w:r>
-        <w:rPr>
-          <w:b/>
-          <w:bCs/>
-        </w:rPr>
-        <w:t>}:</w:t>
+        <w:t>13.6 Add DELETE method to {taskId}:</w:t>
       </w:r>
     </w:p>
     <w:p>
@@ -5432,18 +4406,8 @@
         </w:numPr>
         <w:bidi w:val="0"/>
       </w:pPr>
-      <w:proofErr w:type="gramStart"/>
-      <w:r>
-        <w:t>Select /{</w:t>
-      </w:r>
-      <w:proofErr w:type="spellStart"/>
-      <w:proofErr w:type="gramEnd"/>
-      <w:r>
-        <w:t>taskId</w:t>
-      </w:r>
-      <w:proofErr w:type="spellEnd"/>
-      <w:r>
-        <w:t>}</w:t>
+      <w:r>
+        <w:t>Select /{taskId}</w:t>
       </w:r>
     </w:p>
     <w:p>
@@ -5479,7 +4443,90 @@
           <w:b/>
           <w:bCs/>
         </w:rPr>
-        <w:t>13.7 Create /admin/analytics:</w:t>
+        <w:t xml:space="preserve">13.6 Add </w:t>
+      </w:r>
+      <w:r>
+        <w:rPr>
+          <w:b/>
+          <w:bCs/>
+        </w:rPr>
+        <w:t>Update</w:t>
+      </w:r>
+      <w:r>
+        <w:rPr>
+          <w:b/>
+          <w:bCs/>
+        </w:rPr>
+        <w:t xml:space="preserve"> method to {taskId}:</w:t>
+      </w:r>
+    </w:p>
+    <w:p>
+      <w:pPr>
+        <w:numPr>
+          <w:ilvl w:val="0"/>
+          <w:numId w:val="35"/>
+        </w:numPr>
+        <w:bidi w:val="0"/>
+      </w:pPr>
+      <w:r>
+        <w:t>Select /{taskId}</w:t>
+      </w:r>
+    </w:p>
+    <w:p>
+      <w:pPr>
+        <w:numPr>
+          <w:ilvl w:val="0"/>
+          <w:numId w:val="35"/>
+        </w:numPr>
+        <w:bidi w:val="0"/>
+      </w:pPr>
+      <w:r>
+        <w:lastRenderedPageBreak/>
+        <w:t xml:space="preserve">Actions → Create Method → </w:t>
+      </w:r>
+      <w:r>
+        <w:t>PUT</w:t>
+      </w:r>
+    </w:p>
+    <w:p>
+      <w:pPr>
+        <w:numPr>
+          <w:ilvl w:val="0"/>
+          <w:numId w:val="35"/>
+        </w:numPr>
+        <w:bidi w:val="0"/>
+      </w:pPr>
+      <w:r>
+        <w:t>Same settings as above</w:t>
+      </w:r>
+      <w:r>
+        <w:br/>
+      </w:r>
+    </w:p>
+    <w:p>
+      <w:pPr>
+        <w:bidi w:val="0"/>
+      </w:pPr>
+      <w:r>
+        <w:rPr>
+          <w:b/>
+          <w:bCs/>
+        </w:rPr>
+        <w:t>13.</w:t>
+      </w:r>
+      <w:r>
+        <w:rPr>
+          <w:b/>
+          <w:bCs/>
+        </w:rPr>
+        <w:t>8</w:t>
+      </w:r>
+      <w:r>
+        <w:rPr>
+          <w:b/>
+          <w:bCs/>
+        </w:rPr>
+        <w:t xml:space="preserve"> Create /admin/analytics:</w:t>
       </w:r>
     </w:p>
     <w:p>
@@ -5503,290 +4550,239 @@
         <w:bidi w:val="0"/>
       </w:pPr>
       <w:r>
+        <w:t>Create /analytics under /admin</w:t>
+      </w:r>
+    </w:p>
+    <w:p>
+      <w:pPr>
+        <w:numPr>
+          <w:ilvl w:val="0"/>
+          <w:numId w:val="25"/>
+        </w:numPr>
+        <w:bidi w:val="0"/>
+      </w:pPr>
+      <w:r>
+        <w:t>Add GET method with TaskFlow-Analytics Lambda</w:t>
+      </w:r>
+    </w:p>
+    <w:p>
+      <w:pPr>
+        <w:bidi w:val="0"/>
+      </w:pPr>
+      <w:r>
+        <w:rPr>
+          <w:b/>
+          <w:bCs/>
+        </w:rPr>
+        <w:t>13.</w:t>
+      </w:r>
+      <w:r>
+        <w:rPr>
+          <w:b/>
+          <w:bCs/>
+        </w:rPr>
+        <w:t>9</w:t>
+      </w:r>
+      <w:r>
+        <w:rPr>
+          <w:b/>
+          <w:bCs/>
+        </w:rPr>
+        <w:t xml:space="preserve"> Deploy API:</w:t>
+      </w:r>
+    </w:p>
+    <w:p>
+      <w:pPr>
+        <w:numPr>
+          <w:ilvl w:val="0"/>
+          <w:numId w:val="26"/>
+        </w:numPr>
+        <w:bidi w:val="0"/>
+      </w:pPr>
+      <w:r>
+        <w:t>Actions → Deploy API</w:t>
+      </w:r>
+    </w:p>
+    <w:p>
+      <w:pPr>
+        <w:numPr>
+          <w:ilvl w:val="0"/>
+          <w:numId w:val="26"/>
+        </w:numPr>
+        <w:bidi w:val="0"/>
+      </w:pPr>
+      <w:r>
+        <w:t>Deployment stage: New Stage</w:t>
+      </w:r>
+    </w:p>
+    <w:p>
+      <w:pPr>
+        <w:numPr>
+          <w:ilvl w:val="0"/>
+          <w:numId w:val="26"/>
+        </w:numPr>
+        <w:bidi w:val="0"/>
+      </w:pPr>
+      <w:r>
+        <w:t>Stage name: prod</w:t>
+      </w:r>
+    </w:p>
+    <w:p>
+      <w:pPr>
+        <w:numPr>
+          <w:ilvl w:val="0"/>
+          <w:numId w:val="26"/>
+        </w:numPr>
+        <w:bidi w:val="0"/>
+      </w:pPr>
+      <w:r>
+        <w:t>Click "Deploy"</w:t>
+      </w:r>
+    </w:p>
+    <w:p>
+      <w:pPr>
+        <w:numPr>
+          <w:ilvl w:val="0"/>
+          <w:numId w:val="26"/>
+        </w:numPr>
+        <w:bidi w:val="0"/>
+      </w:pPr>
+      <w:r>
+        <w:t>Note the Invoke URL</w:t>
+      </w:r>
+    </w:p>
+    <w:p>
+      <w:pPr>
+        <w:bidi w:val="0"/>
+        <w:ind w:left="720"/>
+      </w:pPr>
+    </w:p>
+    <w:p>
+      <w:pPr>
+        <w:bidi w:val="0"/>
+        <w:rPr>
+          <w:b/>
+          <w:bCs/>
+        </w:rPr>
+      </w:pPr>
+      <w:r>
+        <w:rPr>
+          <w:b/>
+          <w:bCs/>
+        </w:rPr>
+        <w:t>Step 14: Update config.js with API Endpoint</w:t>
+      </w:r>
+    </w:p>
+    <w:p>
+      <w:pPr>
+        <w:numPr>
+          <w:ilvl w:val="0"/>
+          <w:numId w:val="27"/>
+        </w:numPr>
+        <w:bidi w:val="0"/>
+      </w:pPr>
+      <w:r>
+        <w:t>Update js/config.js</w:t>
+      </w:r>
+      <w:r>
+        <w:t xml:space="preserve"> (API endpoint, (Invoke URL))</w:t>
+      </w:r>
+      <w:r>
+        <w:t>:</w:t>
+      </w:r>
+    </w:p>
+    <w:p>
+      <w:pPr>
+        <w:bidi w:val="0"/>
+      </w:pPr>
+      <w:r>
+        <w:t>const config = {</w:t>
+      </w:r>
+    </w:p>
+    <w:p>
+      <w:pPr>
+        <w:bidi w:val="0"/>
+      </w:pPr>
+      <w:r>
+        <w:t xml:space="preserve">    cognito: {</w:t>
+      </w:r>
+    </w:p>
+    <w:p>
+      <w:pPr>
+        <w:bidi w:val="0"/>
+      </w:pPr>
+      <w:r>
+        <w:t xml:space="preserve">        domain: 'domain.auth.us-east-1.amazoncognito.com',</w:t>
+      </w:r>
+    </w:p>
+    <w:p>
+      <w:pPr>
+        <w:bidi w:val="0"/>
+      </w:pPr>
+      <w:r>
+        <w:t xml:space="preserve">        clientId: '[YOUR-CLIENT-ID]',</w:t>
+      </w:r>
+    </w:p>
+    <w:p>
+      <w:pPr>
+        <w:bidi w:val="0"/>
+      </w:pPr>
+      <w:r>
+        <w:t xml:space="preserve">        redirectUri: 'https://[YOUR-S3-WEBSITE-URL]/index.html',</w:t>
+      </w:r>
+    </w:p>
+    <w:p>
+      <w:pPr>
+        <w:bidi w:val="0"/>
+      </w:pPr>
+      <w:r>
+        <w:t xml:space="preserve">        region: 'us-east-1'</w:t>
+      </w:r>
+    </w:p>
+    <w:p>
+      <w:pPr>
+        <w:bidi w:val="0"/>
+        <w:rPr>
+          <w:rtl/>
+        </w:rPr>
+      </w:pPr>
+      <w:r>
+        <w:t xml:space="preserve">    },</w:t>
+      </w:r>
+    </w:p>
+    <w:p>
+      <w:pPr>
+        <w:bidi w:val="0"/>
+      </w:pPr>
+      <w:r>
+        <w:t xml:space="preserve">    api: {</w:t>
+      </w:r>
+    </w:p>
+    <w:p>
+      <w:pPr>
+        <w:bidi w:val="0"/>
+      </w:pPr>
+      <w:r>
+        <w:t xml:space="preserve">        endpoint: 'https://[YOUR-API-ID].execute-api.us-east-1.amazonaws.com/prod'</w:t>
+      </w:r>
+    </w:p>
+    <w:p>
+      <w:pPr>
+        <w:bidi w:val="0"/>
+        <w:rPr>
+          <w:rtl/>
+        </w:rPr>
+      </w:pPr>
+      <w:r>
+        <w:t xml:space="preserve">    }</w:t>
+      </w:r>
+    </w:p>
+    <w:p>
+      <w:pPr>
+        <w:bidi w:val="0"/>
+      </w:pPr>
+      <w:r>
         <w:lastRenderedPageBreak/>
-        <w:t>Create /analytics under /admin</w:t>
-      </w:r>
-    </w:p>
-    <w:p>
-      <w:pPr>
-        <w:numPr>
-          <w:ilvl w:val="0"/>
-          <w:numId w:val="25"/>
-        </w:numPr>
-        <w:bidi w:val="0"/>
-      </w:pPr>
-      <w:r>
-        <w:t xml:space="preserve">Add GET method with </w:t>
-      </w:r>
-      <w:proofErr w:type="spellStart"/>
-      <w:r>
-        <w:t>TaskFlow</w:t>
-      </w:r>
-      <w:proofErr w:type="spellEnd"/>
-      <w:r>
-        <w:t>-Analytics Lambda</w:t>
-      </w:r>
-    </w:p>
-    <w:p>
-      <w:pPr>
-        <w:bidi w:val="0"/>
-      </w:pPr>
-      <w:r>
-        <w:rPr>
-          <w:b/>
-          <w:bCs/>
-        </w:rPr>
-        <w:t>13.8 Deploy API:</w:t>
-      </w:r>
-    </w:p>
-    <w:p>
-      <w:pPr>
-        <w:numPr>
-          <w:ilvl w:val="0"/>
-          <w:numId w:val="26"/>
-        </w:numPr>
-        <w:bidi w:val="0"/>
-      </w:pPr>
-      <w:r>
-        <w:t>Actions → Deploy API</w:t>
-      </w:r>
-    </w:p>
-    <w:p>
-      <w:pPr>
-        <w:numPr>
-          <w:ilvl w:val="0"/>
-          <w:numId w:val="26"/>
-        </w:numPr>
-        <w:bidi w:val="0"/>
-      </w:pPr>
-      <w:r>
-        <w:t>Deployment stage: New Stage</w:t>
-      </w:r>
-    </w:p>
-    <w:p>
-      <w:pPr>
-        <w:numPr>
-          <w:ilvl w:val="0"/>
-          <w:numId w:val="26"/>
-        </w:numPr>
-        <w:bidi w:val="0"/>
-      </w:pPr>
-      <w:r>
-        <w:t>Stage name: prod</w:t>
-      </w:r>
-    </w:p>
-    <w:p>
-      <w:pPr>
-        <w:numPr>
-          <w:ilvl w:val="0"/>
-          <w:numId w:val="26"/>
-        </w:numPr>
-        <w:bidi w:val="0"/>
-      </w:pPr>
-      <w:r>
-        <w:t>Click "Deploy"</w:t>
-      </w:r>
-    </w:p>
-    <w:p>
-      <w:pPr>
-        <w:numPr>
-          <w:ilvl w:val="0"/>
-          <w:numId w:val="26"/>
-        </w:numPr>
-        <w:bidi w:val="0"/>
-      </w:pPr>
-      <w:r>
-        <w:t>Note the Invoke URL</w:t>
-      </w:r>
-    </w:p>
-    <w:p>
-      <w:pPr>
-        <w:bidi w:val="0"/>
-        <w:ind w:left="720"/>
-      </w:pPr>
-    </w:p>
-    <w:p>
-      <w:pPr>
-        <w:bidi w:val="0"/>
-        <w:rPr>
-          <w:b/>
-          <w:bCs/>
-        </w:rPr>
-      </w:pPr>
-      <w:r>
-        <w:rPr>
-          <w:b/>
-          <w:bCs/>
-        </w:rPr>
-        <w:t>Step 14: Update config.js with API Endpoint</w:t>
-      </w:r>
-    </w:p>
-    <w:p>
-      <w:pPr>
-        <w:numPr>
-          <w:ilvl w:val="0"/>
-          <w:numId w:val="27"/>
-        </w:numPr>
-        <w:bidi w:val="0"/>
-      </w:pPr>
-      <w:r>
-        <w:t xml:space="preserve">Update </w:t>
-      </w:r>
-      <w:proofErr w:type="spellStart"/>
-      <w:r>
-        <w:t>js</w:t>
-      </w:r>
-      <w:proofErr w:type="spellEnd"/>
-      <w:r>
-        <w:t>/config.js</w:t>
-      </w:r>
-      <w:r>
-        <w:t xml:space="preserve"> (API endpoint, (Invoke </w:t>
-      </w:r>
-      <w:proofErr w:type="gramStart"/>
-      <w:r>
-        <w:t>URL))</w:t>
-      </w:r>
-      <w:proofErr w:type="gramEnd"/>
-      <w:r>
-        <w:t>:</w:t>
-      </w:r>
-    </w:p>
-    <w:p>
-      <w:pPr>
-        <w:bidi w:val="0"/>
-      </w:pPr>
-      <w:r>
-        <w:t>const config = {</w:t>
-      </w:r>
-    </w:p>
-    <w:p>
-      <w:pPr>
-        <w:bidi w:val="0"/>
-      </w:pPr>
-      <w:r>
-        <w:t xml:space="preserve">    </w:t>
-      </w:r>
-      <w:proofErr w:type="spellStart"/>
-      <w:proofErr w:type="gramStart"/>
-      <w:r>
-        <w:t>cognito</w:t>
-      </w:r>
-      <w:proofErr w:type="spellEnd"/>
-      <w:r>
-        <w:t>: {</w:t>
-      </w:r>
-      <w:proofErr w:type="gramEnd"/>
-    </w:p>
-    <w:p>
-      <w:pPr>
-        <w:bidi w:val="0"/>
-      </w:pPr>
-      <w:r>
-        <w:t xml:space="preserve">        domain: 'domain.auth.us-east-1.amazoncognito.com',</w:t>
-      </w:r>
-    </w:p>
-    <w:p>
-      <w:pPr>
-        <w:bidi w:val="0"/>
-      </w:pPr>
-      <w:r>
-        <w:t xml:space="preserve">        </w:t>
-      </w:r>
-      <w:proofErr w:type="spellStart"/>
-      <w:r>
-        <w:t>clientId</w:t>
-      </w:r>
-      <w:proofErr w:type="spellEnd"/>
-      <w:r>
-        <w:t>: '[YOUR-CLIENT-ID]',</w:t>
-      </w:r>
-    </w:p>
-    <w:p>
-      <w:pPr>
-        <w:bidi w:val="0"/>
-      </w:pPr>
-      <w:r>
-        <w:t xml:space="preserve">        </w:t>
-      </w:r>
-      <w:proofErr w:type="spellStart"/>
-      <w:r>
-        <w:t>redirectUri</w:t>
-      </w:r>
-      <w:proofErr w:type="spellEnd"/>
-      <w:r>
-        <w:t>: 'https://[YOUR-S3-WEBSITE-URL]/index.html',</w:t>
-      </w:r>
-    </w:p>
-    <w:p>
-      <w:pPr>
-        <w:bidi w:val="0"/>
-      </w:pPr>
-      <w:r>
-        <w:t xml:space="preserve">        region: 'us-east-1'</w:t>
-      </w:r>
-    </w:p>
-    <w:p>
-      <w:pPr>
-        <w:bidi w:val="0"/>
-        <w:rPr>
-          <w:rtl/>
-        </w:rPr>
-      </w:pPr>
-      <w:r>
-        <w:t xml:space="preserve">    },</w:t>
-      </w:r>
-    </w:p>
-    <w:p>
-      <w:pPr>
-        <w:bidi w:val="0"/>
-      </w:pPr>
-      <w:r>
-        <w:t xml:space="preserve">    </w:t>
-      </w:r>
-      <w:proofErr w:type="spellStart"/>
-      <w:proofErr w:type="gramStart"/>
-      <w:r>
-        <w:t>api</w:t>
-      </w:r>
-      <w:proofErr w:type="spellEnd"/>
-      <w:r>
-        <w:t>: {</w:t>
-      </w:r>
-      <w:proofErr w:type="gramEnd"/>
-    </w:p>
-    <w:p>
-      <w:pPr>
-        <w:bidi w:val="0"/>
-      </w:pPr>
-      <w:r>
-        <w:t xml:space="preserve">        endpoint: 'https://[YOUR-API-ID</w:t>
-      </w:r>
-      <w:proofErr w:type="gramStart"/>
-      <w:r>
-        <w:t>].execute-api.us-east-1.amazonaws.com</w:t>
-      </w:r>
-      <w:proofErr w:type="gramEnd"/>
-      <w:r>
-        <w:t>/prod'</w:t>
-      </w:r>
-    </w:p>
-    <w:p>
-      <w:pPr>
-        <w:bidi w:val="0"/>
-        <w:rPr>
-          <w:rtl/>
-        </w:rPr>
-      </w:pPr>
-      <w:r>
-        <w:t xml:space="preserve">    }</w:t>
-      </w:r>
-    </w:p>
-    <w:p>
-      <w:pPr>
-        <w:bidi w:val="0"/>
-      </w:pPr>
-      <w:r>
         <w:t>};</w:t>
       </w:r>
     </w:p>
@@ -5824,37 +4820,19 @@
           <w:b/>
           <w:bCs/>
         </w:rPr>
-        <w:t xml:space="preserve">Step 15: Create </w:t>
-      </w:r>
-      <w:proofErr w:type="gramStart"/>
-      <w:r>
-        <w:rPr>
-          <w:b/>
-          <w:bCs/>
-        </w:rPr>
-        <w:t>auth.js</w:t>
-      </w:r>
-      <w:proofErr w:type="gramEnd"/>
-    </w:p>
-    <w:p>
-      <w:pPr>
-        <w:bidi w:val="0"/>
-      </w:pPr>
-      <w:proofErr w:type="spellStart"/>
-      <w:r>
-        <w:rPr>
-          <w:b/>
-          <w:bCs/>
-        </w:rPr>
-        <w:t>js</w:t>
-      </w:r>
-      <w:proofErr w:type="spellEnd"/>
-      <w:r>
-        <w:rPr>
-          <w:b/>
-          <w:bCs/>
-        </w:rPr>
-        <w:t>/auth.js</w:t>
+        <w:t>Step 15: Create auth.js</w:t>
+      </w:r>
+    </w:p>
+    <w:p>
+      <w:pPr>
+        <w:bidi w:val="0"/>
+      </w:pPr>
+      <w:r>
+        <w:rPr>
+          <w:b/>
+          <w:bCs/>
+        </w:rPr>
+        <w:t>js/auth.js</w:t>
       </w:r>
       <w:r>
         <w:rPr>
@@ -5877,7 +4855,6 @@
           <w:b/>
           <w:bCs/>
         </w:rPr>
-        <w:lastRenderedPageBreak/>
         <w:t>Step 16: Create app.js</w:t>
       </w:r>
     </w:p>
@@ -5885,21 +4862,12 @@
       <w:pPr>
         <w:bidi w:val="0"/>
       </w:pPr>
-      <w:proofErr w:type="spellStart"/>
-      <w:r>
-        <w:rPr>
-          <w:b/>
-          <w:bCs/>
-        </w:rPr>
-        <w:t>js</w:t>
-      </w:r>
-      <w:proofErr w:type="spellEnd"/>
-      <w:r>
-        <w:rPr>
-          <w:b/>
-          <w:bCs/>
-        </w:rPr>
-        <w:t>/app.js</w:t>
+      <w:r>
+        <w:rPr>
+          <w:b/>
+          <w:bCs/>
+        </w:rPr>
+        <w:t>js/app.js</w:t>
       </w:r>
       <w:r>
         <w:rPr>
@@ -5930,15 +4898,7 @@
         <w:bidi w:val="0"/>
       </w:pPr>
       <w:r>
-        <w:t xml:space="preserve">Upload all JavaScript files to the </w:t>
-      </w:r>
-      <w:proofErr w:type="spellStart"/>
-      <w:r>
-        <w:t>js</w:t>
-      </w:r>
-      <w:proofErr w:type="spellEnd"/>
-      <w:r>
-        <w:t xml:space="preserve"> folder in your S3 bucket.</w:t>
+        <w:t>Upload all JavaScript files to the js folder in your S3 bucket.</w:t>
       </w:r>
     </w:p>
     <w:p>
@@ -6018,15 +4978,7 @@
         <w:bidi w:val="0"/>
       </w:pPr>
       <w:r>
-        <w:t>Name: </w:t>
-      </w:r>
-      <w:proofErr w:type="spellStart"/>
-      <w:r>
-        <w:t>TaskFlow</w:t>
-      </w:r>
-      <w:proofErr w:type="spellEnd"/>
-      <w:r>
-        <w:t>-Notifications</w:t>
+        <w:t>Name: TaskFlow-Notifications</w:t>
       </w:r>
     </w:p>
     <w:p>
@@ -6114,13 +5066,8 @@
         <w:bidi w:val="0"/>
       </w:pPr>
       <w:r>
-        <w:t>Name: </w:t>
-      </w:r>
-      <w:proofErr w:type="spellStart"/>
-      <w:r>
-        <w:t>TaskFlow-ProcessingQueue</w:t>
-      </w:r>
-      <w:proofErr w:type="spellEnd"/>
+        <w:t>Name: TaskFlow-ProcessingQueue</w:t>
+      </w:r>
     </w:p>
     <w:p>
       <w:pPr>
@@ -6183,15 +5130,8 @@
         <w:bidi w:val="0"/>
       </w:pPr>
       <w:r>
-        <w:t>Name: /</w:t>
-      </w:r>
-      <w:proofErr w:type="spellStart"/>
-      <w:r>
-        <w:t>taskflow</w:t>
-      </w:r>
-      <w:proofErr w:type="spellEnd"/>
-      <w:r>
-        <w:t>/config</w:t>
+        <w:lastRenderedPageBreak/>
+        <w:t>Name: /taskflow/config</w:t>
       </w:r>
     </w:p>
     <w:p>
@@ -6215,15 +5155,7 @@
         <w:bidi w:val="0"/>
       </w:pPr>
       <w:r>
-        <w:t xml:space="preserve">Copy </w:t>
-      </w:r>
-      <w:proofErr w:type="spellStart"/>
-      <w:r>
-        <w:t>snsTopicArn</w:t>
-      </w:r>
-      <w:proofErr w:type="spellEnd"/>
-      <w:r>
-        <w:t xml:space="preserve"> from the console and update the value</w:t>
+        <w:t>Copy snsTopicArn from the console and update the value</w:t>
       </w:r>
     </w:p>
     <w:p>
@@ -6235,15 +5167,7 @@
         <w:bidi w:val="0"/>
       </w:pPr>
       <w:r>
-        <w:t xml:space="preserve">Copy </w:t>
-      </w:r>
-      <w:proofErr w:type="spellStart"/>
-      <w:r>
-        <w:t>sqsQueueUrl</w:t>
-      </w:r>
-      <w:proofErr w:type="spellEnd"/>
-      <w:r>
-        <w:t xml:space="preserve"> from the console and update the value</w:t>
+        <w:t>Copy sqsQueueUrl from the console and update the value</w:t>
       </w:r>
     </w:p>
     <w:p>
@@ -6266,7 +5190,6 @@
         </w:rPr>
       </w:pPr>
       <w:r>
-        <w:lastRenderedPageBreak/>
         <w:t>{</w:t>
       </w:r>
     </w:p>
@@ -6275,47 +5198,15 @@
         <w:bidi w:val="0"/>
       </w:pPr>
       <w:r>
-        <w:t xml:space="preserve">  "</w:t>
-      </w:r>
-      <w:proofErr w:type="spellStart"/>
-      <w:r>
-        <w:t>snsTopicArn</w:t>
-      </w:r>
-      <w:proofErr w:type="spellEnd"/>
-      <w:r>
-        <w:t>": "</w:t>
-      </w:r>
-      <w:proofErr w:type="gramStart"/>
-      <w:r>
-        <w:t>arn:aws</w:t>
-      </w:r>
-      <w:proofErr w:type="gramEnd"/>
-      <w:r>
-        <w:t>:sns:us-east-1:</w:t>
-      </w:r>
-      <w:proofErr w:type="gramStart"/>
-      <w:r>
-        <w:t>XXX:TaskFlow</w:t>
-      </w:r>
-      <w:proofErr w:type="gramEnd"/>
-      <w:r>
-        <w:t>-Notifications",</w:t>
-      </w:r>
-    </w:p>
-    <w:p>
-      <w:pPr>
-        <w:bidi w:val="0"/>
-      </w:pPr>
-      <w:r>
-        <w:t xml:space="preserve">  "</w:t>
-      </w:r>
-      <w:proofErr w:type="spellStart"/>
-      <w:r>
-        <w:t>sqsQueueUrl</w:t>
-      </w:r>
-      <w:proofErr w:type="spellEnd"/>
-      <w:r>
-        <w:t>": "https://sqs.us-east-1.amazonaws.com/XXX/TaskFlow-ProcessingQueue"</w:t>
+        <w:t xml:space="preserve">  "snsTopicArn": "arn:aws:sns:us-east-1:XXX:TaskFlow-Notifications",</w:t>
+      </w:r>
+    </w:p>
+    <w:p>
+      <w:pPr>
+        <w:bidi w:val="0"/>
+      </w:pPr>
+      <w:r>
+        <w:t xml:space="preserve">  "sqsQueueUrl": "https://sqs.us-east-1.amazonaws.com/XXX/TaskFlow-ProcessingQueue"</w:t>
       </w:r>
     </w:p>
     <w:p>
@@ -6350,23 +5241,7 @@
           <w:b/>
           <w:bCs/>
         </w:rPr>
-        <w:t xml:space="preserve">Step 21: Create </w:t>
-      </w:r>
-      <w:proofErr w:type="spellStart"/>
-      <w:r>
-        <w:rPr>
-          <w:b/>
-          <w:bCs/>
-        </w:rPr>
-        <w:t>EventBridge</w:t>
-      </w:r>
-      <w:proofErr w:type="spellEnd"/>
-      <w:r>
-        <w:rPr>
-          <w:b/>
-          <w:bCs/>
-        </w:rPr>
-        <w:t xml:space="preserve"> Rule</w:t>
+        <w:t>Step 21: Create EventBridge Rule</w:t>
       </w:r>
     </w:p>
     <w:p>
@@ -6378,15 +5253,7 @@
         <w:bidi w:val="0"/>
       </w:pPr>
       <w:r>
-        <w:t xml:space="preserve">Go to </w:t>
-      </w:r>
-      <w:proofErr w:type="spellStart"/>
-      <w:r>
-        <w:t>EventBridge</w:t>
-      </w:r>
-      <w:proofErr w:type="spellEnd"/>
-      <w:r>
-        <w:t xml:space="preserve"> Console</w:t>
+        <w:t>Go to EventBridge Console</w:t>
       </w:r>
     </w:p>
     <w:p>
@@ -6398,15 +5265,7 @@
         <w:bidi w:val="0"/>
       </w:pPr>
       <w:r>
-        <w:t xml:space="preserve">Create </w:t>
-      </w:r>
-      <w:proofErr w:type="gramStart"/>
-      <w:r>
-        <w:t>rule</w:t>
-      </w:r>
-      <w:proofErr w:type="gramEnd"/>
-      <w:r>
-        <w:t>:</w:t>
+        <w:t>Create rule:</w:t>
       </w:r>
     </w:p>
     <w:p>
@@ -6418,13 +5277,8 @@
         <w:bidi w:val="0"/>
       </w:pPr>
       <w:r>
-        <w:t>Name: </w:t>
-      </w:r>
-      <w:proofErr w:type="spellStart"/>
-      <w:r>
-        <w:t>TaskFlow-DailyReport</w:t>
-      </w:r>
-      <w:proofErr w:type="spellEnd"/>
+        <w:t>Name: TaskFlow-DailyReport</w:t>
+      </w:r>
     </w:p>
     <w:p>
       <w:pPr>
@@ -6447,15 +5301,7 @@
         <w:bidi w:val="0"/>
       </w:pPr>
       <w:r>
-        <w:t xml:space="preserve">Click Continue in </w:t>
-      </w:r>
-      <w:proofErr w:type="spellStart"/>
-      <w:r>
-        <w:t>EventBridge</w:t>
-      </w:r>
-      <w:proofErr w:type="spellEnd"/>
-      <w:r>
-        <w:t xml:space="preserve"> Scheduler</w:t>
+        <w:t>Click Continue in EventBridge Scheduler</w:t>
       </w:r>
     </w:p>
     <w:p>
@@ -6526,23 +5372,8 @@
         </w:numPr>
         <w:bidi w:val="0"/>
       </w:pPr>
-      <w:proofErr w:type="gramStart"/>
-      <w:r>
-        <w:t>Start  date</w:t>
-      </w:r>
-      <w:proofErr w:type="gramEnd"/>
-      <w:r>
-        <w:t xml:space="preserve"> and time choose tomorrow (</w:t>
-      </w:r>
-      <w:proofErr w:type="spellStart"/>
-      <w:proofErr w:type="gramStart"/>
-      <w:r>
-        <w:t>its</w:t>
-      </w:r>
-      <w:proofErr w:type="spellEnd"/>
-      <w:proofErr w:type="gramEnd"/>
-      <w:r>
-        <w:t xml:space="preserve"> in date format)</w:t>
+      <w:r>
+        <w:t>Start  date and time choose tomorrow (its in date format)</w:t>
       </w:r>
     </w:p>
     <w:p>
@@ -6554,15 +5385,7 @@
         <w:bidi w:val="0"/>
       </w:pPr>
       <w:r>
-        <w:t xml:space="preserve"> For the time (</w:t>
-      </w:r>
-      <w:proofErr w:type="spellStart"/>
-      <w:r>
-        <w:t>hh:mm</w:t>
-      </w:r>
-      <w:proofErr w:type="spellEnd"/>
-      <w:r>
-        <w:t>) type 00:00</w:t>
+        <w:t xml:space="preserve"> For the time (hh:mm) type 00:00</w:t>
       </w:r>
     </w:p>
     <w:p>
@@ -6598,15 +5421,11 @@
         <w:bidi w:val="0"/>
       </w:pPr>
       <w:r>
+        <w:lastRenderedPageBreak/>
         <w:t xml:space="preserve"> Lambda function: </w:t>
       </w:r>
-      <w:proofErr w:type="spellStart"/>
-      <w:r>
-        <w:t>TaskFlow</w:t>
-      </w:r>
-      <w:proofErr w:type="spellEnd"/>
-      <w:r>
-        <w:t>-Analytics</w:t>
+      <w:r>
+        <w:t>TaskFlow-Analytics</w:t>
       </w:r>
     </w:p>
     <w:p>
@@ -6663,7 +5482,6 @@
         <w:bidi w:val="0"/>
       </w:pPr>
       <w:r>
-        <w:lastRenderedPageBreak/>
         <w:t>Go to CloudTrail Console</w:t>
       </w:r>
     </w:p>
@@ -6688,15 +5506,7 @@
         <w:bidi w:val="0"/>
       </w:pPr>
       <w:r>
-        <w:t>Name: </w:t>
-      </w:r>
-      <w:proofErr w:type="spellStart"/>
-      <w:r>
-        <w:t>TaskFlow</w:t>
-      </w:r>
-      <w:proofErr w:type="spellEnd"/>
-      <w:r>
-        <w:t>-Trail</w:t>
+        <w:t>Name: TaskFlow-Trail</w:t>
       </w:r>
     </w:p>
     <w:p>
@@ -6767,41 +5577,54 @@
         <w:t>Function name</w:t>
       </w:r>
       <w:r>
-        <w:t>: </w:t>
-      </w:r>
-      <w:proofErr w:type="spellStart"/>
+        <w:t>: TaskFlow-SQSProcessor </w:t>
+      </w:r>
+      <w:r>
+        <w:rPr>
+          <w:b/>
+          <w:bCs/>
+        </w:rPr>
+        <w:t>Runtime</w:t>
+      </w:r>
+      <w:r>
+        <w:t>: Python 3.9 </w:t>
+      </w:r>
+      <w:r>
+        <w:rPr>
+          <w:b/>
+          <w:bCs/>
+        </w:rPr>
+        <w:t>Role</w:t>
+      </w:r>
+      <w:r>
+        <w:t>: LabRole</w:t>
+      </w:r>
+    </w:p>
+    <w:p>
+      <w:pPr>
+        <w:pStyle w:val="a9"/>
+        <w:numPr>
+          <w:ilvl w:val="0"/>
+          <w:numId w:val="33"/>
+        </w:numPr>
+        <w:bidi w:val="0"/>
+      </w:pPr>
+      <w:r>
+        <w:rPr>
+          <w:b/>
+          <w:bCs/>
+        </w:rPr>
+        <w:t>Update the code</w:t>
+      </w:r>
+      <w:r>
+        <w:t xml:space="preserve">, the code is available at </w:t>
+      </w:r>
       <w:r>
         <w:t>TaskFlow-SQSProcessor</w:t>
       </w:r>
-      <w:proofErr w:type="spellEnd"/>
-      <w:r>
-        <w:t> </w:t>
-      </w:r>
-      <w:r>
-        <w:rPr>
-          <w:b/>
-          <w:bCs/>
-        </w:rPr>
-        <w:t>Runtime</w:t>
-      </w:r>
-      <w:r>
-        <w:t>: Python 3.9 </w:t>
-      </w:r>
-      <w:r>
-        <w:rPr>
-          <w:b/>
-          <w:bCs/>
-        </w:rPr>
-        <w:t>Role</w:t>
-      </w:r>
-      <w:r>
-        <w:t xml:space="preserve">: </w:t>
-      </w:r>
-      <w:proofErr w:type="spellStart"/>
-      <w:r>
-        <w:t>LabRole</w:t>
-      </w:r>
-      <w:proofErr w:type="spellEnd"/>
+      <w:r>
+        <w:t>.py</w:t>
+      </w:r>
     </w:p>
     <w:p>
       <w:pPr>
@@ -6813,20 +5636,7 @@
         <w:bidi w:val="0"/>
       </w:pPr>
       <w:r>
-        <w:rPr>
-          <w:b/>
-          <w:bCs/>
-        </w:rPr>
-        <w:t>Update the code</w:t>
-      </w:r>
-      <w:r>
-        <w:t xml:space="preserve">, the code is available at </w:t>
-      </w:r>
-      <w:r>
-        <w:t>TaskFlow-SQSProcessor</w:t>
-      </w:r>
-      <w:r>
-        <w:t>.py</w:t>
+        <w:t>Configure SQS Trigger in Console</w:t>
       </w:r>
     </w:p>
     <w:p>
@@ -6839,39 +5649,13 @@
         <w:bidi w:val="0"/>
       </w:pPr>
       <w:r>
-        <w:t>Configure SQS Trigger in Console</w:t>
-      </w:r>
-    </w:p>
-    <w:p>
-      <w:pPr>
-        <w:pStyle w:val="a9"/>
-        <w:numPr>
-          <w:ilvl w:val="0"/>
-          <w:numId w:val="33"/>
-        </w:numPr>
-        <w:bidi w:val="0"/>
-      </w:pPr>
-      <w:r>
         <w:t xml:space="preserve">Go to your </w:t>
       </w:r>
       <w:r>
-        <w:t xml:space="preserve">lambda console, click </w:t>
-      </w:r>
-      <w:proofErr w:type="gramStart"/>
-      <w:r>
-        <w:t>at</w:t>
-      </w:r>
-      <w:proofErr w:type="gramEnd"/>
-      <w:r>
-        <w:t xml:space="preserve"> </w:t>
-      </w:r>
-      <w:proofErr w:type="spellStart"/>
-      <w:r>
-        <w:t>TaskFlow-SQSProcessor</w:t>
-      </w:r>
-      <w:proofErr w:type="spellEnd"/>
-      <w:r>
-        <w:t> </w:t>
+        <w:t xml:space="preserve">lambda console, click at </w:t>
+      </w:r>
+      <w:r>
+        <w:t>TaskFlow-SQSProcessor </w:t>
       </w:r>
     </w:p>
     <w:p>
@@ -6941,11 +5725,9 @@
       <w:r>
         <w:t xml:space="preserve">: </w:t>
       </w:r>
-      <w:proofErr w:type="spellStart"/>
       <w:r>
         <w:t>TaskFlow-ProcessingQueue</w:t>
       </w:r>
-      <w:proofErr w:type="spellEnd"/>
     </w:p>
     <w:p>
       <w:pPr>
@@ -7044,13 +5826,8 @@
         <w:bidi w:val="0"/>
       </w:pPr>
       <w:r>
-        <w:t xml:space="preserve">Go to API Gateway → </w:t>
-      </w:r>
-      <w:proofErr w:type="spellStart"/>
-      <w:r>
-        <w:t>TaskFlowAPI</w:t>
-      </w:r>
-      <w:proofErr w:type="spellEnd"/>
+        <w:t>Go to API Gateway → TaskFlowAPI</w:t>
+      </w:r>
     </w:p>
     <w:p>
       <w:pPr>
@@ -7073,6 +5850,7 @@
         <w:bidi w:val="0"/>
       </w:pPr>
       <w:r>
+        <w:lastRenderedPageBreak/>
         <w:t>Resource name: bulk-import</w:t>
       </w:r>
     </w:p>
@@ -7121,13 +5899,8 @@
         <w:bidi w:val="0"/>
       </w:pPr>
       <w:r>
-        <w:t xml:space="preserve">Function: </w:t>
-      </w:r>
-      <w:proofErr w:type="spellStart"/>
-      <w:r>
-        <w:t>TaskFlow-TaskHandler</w:t>
-      </w:r>
-      <w:proofErr w:type="spellEnd"/>
+        <w:t>Function: TaskFlow-TaskHandler</w:t>
+      </w:r>
     </w:p>
     <w:p>
       <w:pPr>
@@ -7138,7 +5911,6 @@
         <w:bidi w:val="0"/>
       </w:pPr>
       <w:r>
-        <w:lastRenderedPageBreak/>
         <w:t>Use Lambda Proxy: Yes</w:t>
       </w:r>
     </w:p>
@@ -7151,13 +5923,8 @@
         <w:bidi w:val="0"/>
       </w:pPr>
       <w:r>
-        <w:t xml:space="preserve">Authorization: </w:t>
-      </w:r>
-      <w:proofErr w:type="spellStart"/>
-      <w:r>
-        <w:t>TaskFlowCognitoAuth</w:t>
-      </w:r>
-      <w:proofErr w:type="spellEnd"/>
+        <w:t>Authorization: TaskFlowCognitoAuth</w:t>
+      </w:r>
     </w:p>
     <w:p>
       <w:pPr>
@@ -10171,6 +8938,119 @@
     </w:lvl>
   </w:abstractNum>
   <w:abstractNum w:abstractNumId="26" w15:restartNumberingAfterBreak="0">
+    <w:nsid w:val="61AF3235"/>
+    <w:multiLevelType w:val="multilevel"/>
+    <w:tmpl w:val="AFD4CA04"/>
+    <w:lvl w:ilvl="0">
+      <w:start w:val="1"/>
+      <w:numFmt w:val="decimal"/>
+      <w:lvlText w:val="%1."/>
+      <w:lvlJc w:val="left"/>
+      <w:pPr>
+        <w:tabs>
+          <w:tab w:val="num" w:pos="720"/>
+        </w:tabs>
+        <w:ind w:left="720" w:hanging="360"/>
+      </w:pPr>
+    </w:lvl>
+    <w:lvl w:ilvl="1" w:tentative="1">
+      <w:start w:val="1"/>
+      <w:numFmt w:val="decimal"/>
+      <w:lvlText w:val="%2."/>
+      <w:lvlJc w:val="left"/>
+      <w:pPr>
+        <w:tabs>
+          <w:tab w:val="num" w:pos="1440"/>
+        </w:tabs>
+        <w:ind w:left="1440" w:hanging="360"/>
+      </w:pPr>
+    </w:lvl>
+    <w:lvl w:ilvl="2" w:tentative="1">
+      <w:start w:val="1"/>
+      <w:numFmt w:val="decimal"/>
+      <w:lvlText w:val="%3."/>
+      <w:lvlJc w:val="left"/>
+      <w:pPr>
+        <w:tabs>
+          <w:tab w:val="num" w:pos="2160"/>
+        </w:tabs>
+        <w:ind w:left="2160" w:hanging="360"/>
+      </w:pPr>
+    </w:lvl>
+    <w:lvl w:ilvl="3" w:tentative="1">
+      <w:start w:val="1"/>
+      <w:numFmt w:val="decimal"/>
+      <w:lvlText w:val="%4."/>
+      <w:lvlJc w:val="left"/>
+      <w:pPr>
+        <w:tabs>
+          <w:tab w:val="num" w:pos="2880"/>
+        </w:tabs>
+        <w:ind w:left="2880" w:hanging="360"/>
+      </w:pPr>
+    </w:lvl>
+    <w:lvl w:ilvl="4" w:tentative="1">
+      <w:start w:val="1"/>
+      <w:numFmt w:val="decimal"/>
+      <w:lvlText w:val="%5."/>
+      <w:lvlJc w:val="left"/>
+      <w:pPr>
+        <w:tabs>
+          <w:tab w:val="num" w:pos="3600"/>
+        </w:tabs>
+        <w:ind w:left="3600" w:hanging="360"/>
+      </w:pPr>
+    </w:lvl>
+    <w:lvl w:ilvl="5" w:tentative="1">
+      <w:start w:val="1"/>
+      <w:numFmt w:val="decimal"/>
+      <w:lvlText w:val="%6."/>
+      <w:lvlJc w:val="left"/>
+      <w:pPr>
+        <w:tabs>
+          <w:tab w:val="num" w:pos="4320"/>
+        </w:tabs>
+        <w:ind w:left="4320" w:hanging="360"/>
+      </w:pPr>
+    </w:lvl>
+    <w:lvl w:ilvl="6" w:tentative="1">
+      <w:start w:val="1"/>
+      <w:numFmt w:val="decimal"/>
+      <w:lvlText w:val="%7."/>
+      <w:lvlJc w:val="left"/>
+      <w:pPr>
+        <w:tabs>
+          <w:tab w:val="num" w:pos="5040"/>
+        </w:tabs>
+        <w:ind w:left="5040" w:hanging="360"/>
+      </w:pPr>
+    </w:lvl>
+    <w:lvl w:ilvl="7" w:tentative="1">
+      <w:start w:val="1"/>
+      <w:numFmt w:val="decimal"/>
+      <w:lvlText w:val="%8."/>
+      <w:lvlJc w:val="left"/>
+      <w:pPr>
+        <w:tabs>
+          <w:tab w:val="num" w:pos="5760"/>
+        </w:tabs>
+        <w:ind w:left="5760" w:hanging="360"/>
+      </w:pPr>
+    </w:lvl>
+    <w:lvl w:ilvl="8" w:tentative="1">
+      <w:start w:val="1"/>
+      <w:numFmt w:val="decimal"/>
+      <w:lvlText w:val="%9."/>
+      <w:lvlJc w:val="left"/>
+      <w:pPr>
+        <w:tabs>
+          <w:tab w:val="num" w:pos="6480"/>
+        </w:tabs>
+        <w:ind w:left="6480" w:hanging="360"/>
+      </w:pPr>
+    </w:lvl>
+  </w:abstractNum>
+  <w:abstractNum w:abstractNumId="27" w15:restartNumberingAfterBreak="0">
     <w:nsid w:val="631018C8"/>
     <w:multiLevelType w:val="multilevel"/>
     <w:tmpl w:val="C34CD386"/>
@@ -10283,7 +9163,7 @@
       </w:pPr>
     </w:lvl>
   </w:abstractNum>
-  <w:abstractNum w:abstractNumId="27" w15:restartNumberingAfterBreak="0">
+  <w:abstractNum w:abstractNumId="28" w15:restartNumberingAfterBreak="0">
     <w:nsid w:val="6A004B92"/>
     <w:multiLevelType w:val="multilevel"/>
     <w:tmpl w:val="B06802D4"/>
@@ -10400,7 +9280,7 @@
       </w:pPr>
     </w:lvl>
   </w:abstractNum>
-  <w:abstractNum w:abstractNumId="28" w15:restartNumberingAfterBreak="0">
+  <w:abstractNum w:abstractNumId="29" w15:restartNumberingAfterBreak="0">
     <w:nsid w:val="6BDA6AC9"/>
     <w:multiLevelType w:val="hybridMultilevel"/>
     <w:tmpl w:val="C0924F62"/>
@@ -10489,7 +9369,7 @@
       </w:pPr>
     </w:lvl>
   </w:abstractNum>
-  <w:abstractNum w:abstractNumId="29" w15:restartNumberingAfterBreak="0">
+  <w:abstractNum w:abstractNumId="30" w15:restartNumberingAfterBreak="0">
     <w:nsid w:val="70455265"/>
     <w:multiLevelType w:val="multilevel"/>
     <w:tmpl w:val="587C07CC"/>
@@ -10602,7 +9482,7 @@
       </w:pPr>
     </w:lvl>
   </w:abstractNum>
-  <w:abstractNum w:abstractNumId="30" w15:restartNumberingAfterBreak="0">
+  <w:abstractNum w:abstractNumId="31" w15:restartNumberingAfterBreak="0">
     <w:nsid w:val="76A2062B"/>
     <w:multiLevelType w:val="multilevel"/>
     <w:tmpl w:val="B42A1E9A"/>
@@ -10715,7 +9595,7 @@
       </w:pPr>
     </w:lvl>
   </w:abstractNum>
-  <w:abstractNum w:abstractNumId="31" w15:restartNumberingAfterBreak="0">
+  <w:abstractNum w:abstractNumId="32" w15:restartNumberingAfterBreak="0">
     <w:nsid w:val="792F5E03"/>
     <w:multiLevelType w:val="multilevel"/>
     <w:tmpl w:val="AF141920"/>
@@ -10832,7 +9712,7 @@
       </w:pPr>
     </w:lvl>
   </w:abstractNum>
-  <w:abstractNum w:abstractNumId="32" w15:restartNumberingAfterBreak="0">
+  <w:abstractNum w:abstractNumId="33" w15:restartNumberingAfterBreak="0">
     <w:nsid w:val="7ACF1873"/>
     <w:multiLevelType w:val="multilevel"/>
     <w:tmpl w:val="3B3491C4"/>
@@ -10945,7 +9825,7 @@
       </w:pPr>
     </w:lvl>
   </w:abstractNum>
-  <w:abstractNum w:abstractNumId="33" w15:restartNumberingAfterBreak="0">
+  <w:abstractNum w:abstractNumId="34" w15:restartNumberingAfterBreak="0">
     <w:nsid w:val="7BAF3FAD"/>
     <w:multiLevelType w:val="multilevel"/>
     <w:tmpl w:val="2EF00096"/>
@@ -11062,7 +9942,7 @@
     <w:abstractNumId w:val="1"/>
   </w:num>
   <w:num w:numId="2" w16cid:durableId="967246625">
-    <w:abstractNumId w:val="32"/>
+    <w:abstractNumId w:val="33"/>
   </w:num>
   <w:num w:numId="3" w16cid:durableId="100342732">
     <w:abstractNumId w:val="11"/>
@@ -11071,7 +9951,7 @@
     <w:abstractNumId w:val="16"/>
   </w:num>
   <w:num w:numId="5" w16cid:durableId="1704820591">
-    <w:abstractNumId w:val="33"/>
+    <w:abstractNumId w:val="34"/>
   </w:num>
   <w:num w:numId="6" w16cid:durableId="757948451">
     <w:abstractNumId w:val="7"/>
@@ -11080,7 +9960,7 @@
     <w:abstractNumId w:val="22"/>
   </w:num>
   <w:num w:numId="8" w16cid:durableId="1197815116">
-    <w:abstractNumId w:val="28"/>
+    <w:abstractNumId w:val="29"/>
   </w:num>
   <w:num w:numId="9" w16cid:durableId="942348556">
     <w:abstractNumId w:val="3"/>
@@ -11089,7 +9969,7 @@
     <w:abstractNumId w:val="21"/>
   </w:num>
   <w:num w:numId="11" w16cid:durableId="948003119">
-    <w:abstractNumId w:val="30"/>
+    <w:abstractNumId w:val="31"/>
   </w:num>
   <w:num w:numId="12" w16cid:durableId="313417732">
     <w:abstractNumId w:val="14"/>
@@ -11104,7 +9984,7 @@
     <w:abstractNumId w:val="23"/>
   </w:num>
   <w:num w:numId="16" w16cid:durableId="1711570753">
-    <w:abstractNumId w:val="27"/>
+    <w:abstractNumId w:val="28"/>
   </w:num>
   <w:num w:numId="17" w16cid:durableId="1621915816">
     <w:abstractNumId w:val="0"/>
@@ -11131,10 +10011,10 @@
     <w:abstractNumId w:val="12"/>
   </w:num>
   <w:num w:numId="25" w16cid:durableId="935021859">
-    <w:abstractNumId w:val="29"/>
+    <w:abstractNumId w:val="30"/>
   </w:num>
   <w:num w:numId="26" w16cid:durableId="668599270">
-    <w:abstractNumId w:val="26"/>
+    <w:abstractNumId w:val="27"/>
   </w:num>
   <w:num w:numId="27" w16cid:durableId="269901079">
     <w:abstractNumId w:val="17"/>
@@ -11149,7 +10029,7 @@
     <w:abstractNumId w:val="24"/>
   </w:num>
   <w:num w:numId="31" w16cid:durableId="561714503">
-    <w:abstractNumId w:val="31"/>
+    <w:abstractNumId w:val="32"/>
   </w:num>
   <w:num w:numId="32" w16cid:durableId="33821808">
     <w:abstractNumId w:val="4"/>
@@ -11159,6 +10039,9 @@
   </w:num>
   <w:num w:numId="34" w16cid:durableId="2099865339">
     <w:abstractNumId w:val="18"/>
+  </w:num>
+  <w:num w:numId="35" w16cid:durableId="1317221396">
+    <w:abstractNumId w:val="26"/>
   </w:num>
 </w:numbering>
 </file>
@@ -11766,6 +10649,7 @@
   <w:style w:type="character" w:default="1" w:styleId="a0">
     <w:name w:val="Default Paragraph Font"/>
     <w:uiPriority w:val="1"/>
+    <w:semiHidden/>
     <w:unhideWhenUsed/>
   </w:style>
   <w:style w:type="table" w:default="1" w:styleId="a1">

</xml_diff>